<commit_message>
added analize for topic 4
</commit_message>
<xml_diff>
--- a/записка_дп_4глава.docx
+++ b/записка_дп_4глава.docx
@@ -1297,7 +1297,23 @@
           <w:color w:val="auto"/>
           <w:szCs w:val="28"/>
         </w:rPr>
-        <w:t>Граф для варианта использования пользовательского интерфейса разработанного мобильного приложения в режиме реального времени отображён на рисунке ЧЧЧ.</w:t>
+        <w:t xml:space="preserve">Граф для варианта использования пользовательского интерфейса разработанного мобильного приложения в режиме реального времени отображён на рисунке </w:t>
+      </w:r>
+      <w:r>
+        <w:rPr>
+          <w:rFonts w:cs="Times New Roman"/>
+          <w:color w:val="auto"/>
+          <w:szCs w:val="28"/>
+        </w:rPr>
+        <w:t>4.2</w:t>
+      </w:r>
+      <w:r>
+        <w:rPr>
+          <w:rFonts w:cs="Times New Roman"/>
+          <w:color w:val="auto"/>
+          <w:szCs w:val="28"/>
+        </w:rPr>
+        <w:t>.</w:t>
       </w:r>
     </w:p>
     <w:p>
@@ -1556,7 +1572,7 @@
           <w:szCs w:val="28"/>
           <w:lang w:eastAsia="ru-RU"/>
         </w:rPr>
-        <w:t>На рисунке 4.4</w:t>
+        <w:t>На рисунке 4.3</w:t>
       </w:r>
       <w:r>
         <w:rPr>
@@ -1834,7 +1850,7 @@
           <w:color w:val="auto"/>
           <w:szCs w:val="28"/>
         </w:rPr>
-        <w:t>Рисунок 4.4</w:t>
+        <w:t>Рисунок 4.3</w:t>
       </w:r>
       <w:r>
         <w:rPr>
@@ -1941,7 +1957,16 @@
           <w:szCs w:val="28"/>
           <w:lang w:eastAsia="ru-RU"/>
         </w:rPr>
-        <w:t xml:space="preserve">на рисунке 4.4 </w:t>
+        <w:t>на рисунке 4.3</w:t>
+      </w:r>
+      <w:r>
+        <w:rPr>
+          <w:rFonts w:cs="Times New Roman"/>
+          <w:color w:val="auto"/>
+          <w:szCs w:val="28"/>
+          <w:lang w:eastAsia="ru-RU"/>
+        </w:rPr>
+        <w:t xml:space="preserve"> </w:t>
       </w:r>
       <w:r>
         <w:rPr>
@@ -2595,7 +2620,15 @@
           <w:color w:val="auto"/>
           <w:szCs w:val="28"/>
         </w:rPr>
-        <w:t>На рисунке 4.4 (по центру) отображён вид экрана со списком выбора действий для импорта изображения.</w:t>
+        <w:t>На рисунке 4.3</w:t>
+      </w:r>
+      <w:r>
+        <w:rPr>
+          <w:rFonts w:cs="Times New Roman"/>
+          <w:color w:val="auto"/>
+          <w:szCs w:val="28"/>
+        </w:rPr>
+        <w:t xml:space="preserve"> (по центру) отображён вид экрана со списком выбора действий для импорта изображения.</w:t>
       </w:r>
     </w:p>
     <w:p>
@@ -2689,6 +2722,14 @@
         </w:rPr>
         <w:t xml:space="preserve"> на сервер, где происходит дальнейшая обработка.</w:t>
       </w:r>
+      <w:r>
+        <w:rPr>
+          <w:rFonts w:cs="Times New Roman"/>
+          <w:color w:val="auto"/>
+          <w:szCs w:val="28"/>
+        </w:rPr>
+        <w:t xml:space="preserve"> Результат обработки расположен на рисунке 4.3 справа.</w:t>
+      </w:r>
     </w:p>
     <w:p>
       <w:pPr>
@@ -2798,7 +2839,16 @@
           <w:szCs w:val="28"/>
           <w:lang w:eastAsia="ru-RU"/>
         </w:rPr>
-        <w:t>На рисунке 4.3 представлен серверный консольный интерфейс после запуска.</w:t>
+        <w:t>На рисунке 4.4</w:t>
+      </w:r>
+      <w:r>
+        <w:rPr>
+          <w:rFonts w:cs="Times New Roman"/>
+          <w:color w:val="auto"/>
+          <w:szCs w:val="28"/>
+          <w:lang w:eastAsia="ru-RU"/>
+        </w:rPr>
+        <w:t xml:space="preserve"> представлен серверный консольный интерфейс после запуска.</w:t>
       </w:r>
     </w:p>
     <w:p>
@@ -2847,9 +2897,10 @@
       <w:r>
         <w:rPr>
           <w:rFonts w:cs="Times New Roman"/>
-          <w:color w:val="auto"/>
-          <w:szCs w:val="28"/>
-          <w:lang w:eastAsia="ru-RU"/>
+          <w:noProof/>
+          <w:color w:val="auto"/>
+          <w:szCs w:val="28"/>
+          <w:lang w:val="en-US"/>
         </w:rPr>
         <w:drawing>
           <wp:inline distT="0" distB="0" distL="0" distR="0" wp14:anchorId="6C7F6336" wp14:editId="6E0DEEAC">
@@ -2939,7 +2990,7 @@
           <w:rFonts w:cs="Times New Roman"/>
           <w:szCs w:val="28"/>
         </w:rPr>
-        <w:t>Рисунок 4.3</w:t>
+        <w:t>Рисунок 4.4</w:t>
       </w:r>
       <w:r>
         <w:rPr>
@@ -2984,6 +3035,100 @@
           <w:lang w:eastAsia="ru-RU"/>
         </w:rPr>
       </w:pPr>
+      <w:r>
+        <w:rPr>
+          <w:rFonts w:cs="Times New Roman"/>
+          <w:color w:val="auto"/>
+          <w:szCs w:val="28"/>
+          <w:lang w:eastAsia="ru-RU"/>
+        </w:rPr>
+        <w:lastRenderedPageBreak/>
+        <w:t xml:space="preserve">Сервер начинает работу с отображения в консольном окне </w:t>
+      </w:r>
+      <w:r>
+        <w:rPr>
+          <w:rFonts w:cs="Times New Roman"/>
+          <w:i/>
+          <w:color w:val="auto"/>
+          <w:szCs w:val="28"/>
+          <w:lang w:val="en-US"/>
+        </w:rPr>
+        <w:t>IP</w:t>
+      </w:r>
+      <w:r>
+        <w:rPr>
+          <w:rFonts w:cs="Times New Roman"/>
+          <w:color w:val="auto"/>
+          <w:szCs w:val="28"/>
+          <w:lang w:eastAsia="ru-RU"/>
+        </w:rPr>
+        <w:t>-</w:t>
+      </w:r>
+      <w:r>
+        <w:rPr>
+          <w:rFonts w:cs="Times New Roman"/>
+          <w:color w:val="auto"/>
+          <w:szCs w:val="28"/>
+          <w:lang w:eastAsia="ru-RU"/>
+        </w:rPr>
+        <w:t xml:space="preserve">адреса, на котором он запущен, и порта. </w:t>
+      </w:r>
+      <w:proofErr w:type="gramStart"/>
+      <w:r>
+        <w:rPr>
+          <w:rFonts w:cs="Times New Roman"/>
+          <w:color w:val="auto"/>
+          <w:szCs w:val="28"/>
+          <w:lang w:eastAsia="ru-RU"/>
+        </w:rPr>
+        <w:t>Сервер п</w:t>
+      </w:r>
+      <w:r>
+        <w:rPr>
+          <w:rFonts w:cs="Times New Roman"/>
+          <w:color w:val="auto"/>
+          <w:szCs w:val="28"/>
+          <w:lang w:eastAsia="ru-RU"/>
+        </w:rPr>
+        <w:t>рослушивает любые подключения из вне</w:t>
+      </w:r>
+      <w:r>
+        <w:rPr>
+          <w:rFonts w:cs="Times New Roman"/>
+          <w:color w:val="auto"/>
+          <w:szCs w:val="28"/>
+          <w:lang w:eastAsia="ru-RU"/>
+        </w:rPr>
+        <w:t xml:space="preserve">, находящиеся в той же локальной сети, что и </w:t>
+      </w:r>
+      <w:r>
+        <w:rPr>
+          <w:rFonts w:cs="Times New Roman"/>
+          <w:color w:val="auto"/>
+          <w:szCs w:val="28"/>
+          <w:lang w:eastAsia="ru-RU"/>
+        </w:rPr>
+        <w:t xml:space="preserve">он </w:t>
+      </w:r>
+      <w:r>
+        <w:rPr>
+          <w:rFonts w:cs="Times New Roman"/>
+          <w:color w:val="auto"/>
+          <w:szCs w:val="28"/>
+          <w:lang w:eastAsia="ru-RU"/>
+        </w:rPr>
+        <w:t>сам</w:t>
+      </w:r>
+      <w:r>
+        <w:rPr>
+          <w:rFonts w:cs="Times New Roman"/>
+          <w:color w:val="auto"/>
+          <w:szCs w:val="28"/>
+          <w:lang w:eastAsia="ru-RU"/>
+        </w:rPr>
+        <w:t>.</w:t>
+      </w:r>
+      <w:proofErr w:type="gramEnd"/>
     </w:p>
     <w:p>
       <w:pPr>
@@ -3013,122 +3158,6 @@
           <w:szCs w:val="28"/>
           <w:lang w:eastAsia="ru-RU"/>
         </w:rPr>
-        <w:lastRenderedPageBreak/>
-        <w:t xml:space="preserve">Сервер начинает работу с отображения в консольном окне </w:t>
-      </w:r>
-      <w:r>
-        <w:rPr>
-          <w:rFonts w:cs="Times New Roman"/>
-          <w:i/>
-          <w:color w:val="auto"/>
-          <w:szCs w:val="28"/>
-          <w:lang w:val="en-US"/>
-        </w:rPr>
-        <w:t>IP</w:t>
-      </w:r>
-      <w:r>
-        <w:rPr>
-          <w:rFonts w:cs="Times New Roman"/>
-          <w:color w:val="auto"/>
-          <w:szCs w:val="28"/>
-          <w:lang w:eastAsia="ru-RU"/>
-        </w:rPr>
-        <w:t>-</w:t>
-      </w:r>
-      <w:r>
-        <w:rPr>
-          <w:rFonts w:cs="Times New Roman"/>
-          <w:color w:val="auto"/>
-          <w:szCs w:val="28"/>
-          <w:lang w:eastAsia="ru-RU"/>
-        </w:rPr>
-        <w:t xml:space="preserve">адреса, на котором он запущен, и порта. </w:t>
-      </w:r>
-      <w:proofErr w:type="gramStart"/>
-      <w:r>
-        <w:rPr>
-          <w:rFonts w:cs="Times New Roman"/>
-          <w:color w:val="auto"/>
-          <w:szCs w:val="28"/>
-          <w:lang w:eastAsia="ru-RU"/>
-        </w:rPr>
-        <w:t>Сервер п</w:t>
-      </w:r>
-      <w:r>
-        <w:rPr>
-          <w:rFonts w:cs="Times New Roman"/>
-          <w:color w:val="auto"/>
-          <w:szCs w:val="28"/>
-          <w:lang w:eastAsia="ru-RU"/>
-        </w:rPr>
-        <w:t>рослушивает любые подключения из вне</w:t>
-      </w:r>
-      <w:r>
-        <w:rPr>
-          <w:rFonts w:cs="Times New Roman"/>
-          <w:color w:val="auto"/>
-          <w:szCs w:val="28"/>
-          <w:lang w:eastAsia="ru-RU"/>
-        </w:rPr>
-        <w:t xml:space="preserve">, находящиеся в той же локальной сети, что и </w:t>
-      </w:r>
-      <w:r>
-        <w:rPr>
-          <w:rFonts w:cs="Times New Roman"/>
-          <w:color w:val="auto"/>
-          <w:szCs w:val="28"/>
-          <w:lang w:eastAsia="ru-RU"/>
-        </w:rPr>
-        <w:t xml:space="preserve">он </w:t>
-      </w:r>
-      <w:r>
-        <w:rPr>
-          <w:rFonts w:cs="Times New Roman"/>
-          <w:color w:val="auto"/>
-          <w:szCs w:val="28"/>
-          <w:lang w:eastAsia="ru-RU"/>
-        </w:rPr>
-        <w:t>сам</w:t>
-      </w:r>
-      <w:r>
-        <w:rPr>
-          <w:rFonts w:cs="Times New Roman"/>
-          <w:color w:val="auto"/>
-          <w:szCs w:val="28"/>
-          <w:lang w:eastAsia="ru-RU"/>
-        </w:rPr>
-        <w:t>.</w:t>
-      </w:r>
-      <w:proofErr w:type="gramEnd"/>
-    </w:p>
-    <w:p>
-      <w:pPr>
-        <w:pStyle w:val="21"/>
-        <w:numPr>
-          <w:ilvl w:val="0"/>
-          <w:numId w:val="0"/>
-        </w:numPr>
-        <w:tabs>
-          <w:tab w:val="left" w:pos="1134"/>
-        </w:tabs>
-        <w:spacing w:after="0" w:line="22" w:lineRule="atLeast"/>
-        <w:ind w:firstLine="720"/>
-        <w:contextualSpacing/>
-        <w:jc w:val="both"/>
-        <w:rPr>
-          <w:rFonts w:cs="Times New Roman"/>
-          <w:color w:val="auto"/>
-          <w:szCs w:val="28"/>
-          <w:lang w:eastAsia="ru-RU"/>
-        </w:rPr>
-      </w:pPr>
-      <w:r>
-        <w:rPr>
-          <w:rFonts w:cs="Times New Roman"/>
-          <w:color w:val="auto"/>
-          <w:szCs w:val="28"/>
-          <w:lang w:eastAsia="ru-RU"/>
-        </w:rPr>
         <w:t xml:space="preserve">На рисунке </w:t>
       </w:r>
       <w:r>
@@ -3138,7 +3167,16 @@
           <w:szCs w:val="28"/>
           <w:lang w:eastAsia="ru-RU"/>
         </w:rPr>
-        <w:t>3.5</w:t>
+        <w:t>4</w:t>
+      </w:r>
+      <w:r>
+        <w:rPr>
+          <w:rFonts w:cs="Times New Roman"/>
+          <w:color w:val="auto"/>
+          <w:szCs w:val="28"/>
+          <w:lang w:eastAsia="ru-RU"/>
+        </w:rPr>
+        <w:t>.5</w:t>
       </w:r>
       <w:r>
         <w:rPr>
@@ -3323,7 +3361,15 @@
           <w:color w:val="auto"/>
           <w:szCs w:val="28"/>
         </w:rPr>
-        <w:t xml:space="preserve">Рисунок 3.5 – Цикл </w:t>
+        <w:t>Рисунок 4</w:t>
+      </w:r>
+      <w:r>
+        <w:rPr>
+          <w:rFonts w:cs="Times New Roman"/>
+          <w:color w:val="auto"/>
+          <w:szCs w:val="28"/>
+        </w:rPr>
+        <w:t xml:space="preserve">.5 – Цикл </w:t>
       </w:r>
       <w:r>
         <w:rPr>
@@ -3842,15 +3888,31 @@
           <w:color w:val="auto"/>
           <w:szCs w:val="28"/>
         </w:rPr>
-        <w:t>Пример логов при подключении к серверу и отправке типа клиента представлен на рисунке 3.</w:t>
-      </w:r>
-      <w:r>
-        <w:rPr>
-          <w:rFonts w:cs="Times New Roman"/>
-          <w:color w:val="auto"/>
-          <w:szCs w:val="28"/>
-        </w:rPr>
-        <w:t>3</w:t>
+        <w:t xml:space="preserve">Пример логов при подключении к серверу и отправке типа </w:t>
+      </w:r>
+      <w:r>
+        <w:rPr>
+          <w:rFonts w:cs="Times New Roman"/>
+          <w:color w:val="auto"/>
+          <w:szCs w:val="28"/>
+        </w:rPr>
+        <w:t>клиента представлен на рисунке 4</w:t>
+      </w:r>
+      <w:r>
+        <w:rPr>
+          <w:rFonts w:cs="Times New Roman"/>
+          <w:color w:val="auto"/>
+          <w:szCs w:val="28"/>
+        </w:rPr>
+        <w:t>.</w:t>
+      </w:r>
+      <w:r>
+        <w:rPr>
+          <w:rFonts w:cs="Times New Roman"/>
+          <w:color w:val="auto"/>
+          <w:szCs w:val="28"/>
+        </w:rPr>
+        <w:t>6</w:t>
       </w:r>
       <w:r>
         <w:rPr>
@@ -4026,15 +4088,15 @@
           <w:color w:val="auto"/>
           <w:szCs w:val="28"/>
         </w:rPr>
-        <w:t>Рисунок 3.</w:t>
-      </w:r>
-      <w:r>
-        <w:rPr>
-          <w:rFonts w:cs="Times New Roman"/>
-          <w:color w:val="auto"/>
-          <w:szCs w:val="28"/>
-        </w:rPr>
-        <w:t>3</w:t>
+        <w:t xml:space="preserve">Рисунок </w:t>
+      </w:r>
+      <w:r>
+        <w:rPr>
+          <w:rFonts w:cs="Times New Roman"/>
+          <w:color w:val="auto"/>
+          <w:szCs w:val="28"/>
+        </w:rPr>
+        <w:t>4.6</w:t>
       </w:r>
       <w:r>
         <w:rPr>
@@ -4156,7 +4218,7 @@
           <w:color w:val="auto"/>
           <w:szCs w:val="28"/>
         </w:rPr>
-        <w:t>На изображении 3.4</w:t>
+        <w:t>На изображении 4.7</w:t>
       </w:r>
       <w:r>
         <w:rPr>
@@ -4341,15 +4403,23 @@
           <w:color w:val="auto"/>
           <w:szCs w:val="28"/>
         </w:rPr>
-        <w:t>Рисунок 3.</w:t>
-      </w:r>
-      <w:r>
-        <w:rPr>
-          <w:rFonts w:cs="Times New Roman"/>
-          <w:color w:val="auto"/>
-          <w:szCs w:val="28"/>
-        </w:rPr>
-        <w:t>4</w:t>
+        <w:t>Рисунок 4</w:t>
+      </w:r>
+      <w:r>
+        <w:rPr>
+          <w:rFonts w:cs="Times New Roman"/>
+          <w:color w:val="auto"/>
+          <w:szCs w:val="28"/>
+        </w:rPr>
+        <w:t>.</w:t>
+      </w:r>
+      <w:r>
+        <w:rPr>
+          <w:rFonts w:cs="Times New Roman"/>
+          <w:color w:val="auto"/>
+          <w:szCs w:val="28"/>
+        </w:rPr>
+        <w:t>7</w:t>
       </w:r>
       <w:r>
         <w:rPr>
@@ -4433,10 +4503,16 @@
           <w:color w:val="auto"/>
           <w:szCs w:val="28"/>
         </w:rPr>
-        <w:t xml:space="preserve"> также наладить стабильность и </w:t>
-      </w:r>
-      <w:proofErr w:type="spellStart"/>
-      <w:proofErr w:type="gramStart"/>
+        <w:t xml:space="preserve"> также наладить стабильность</w:t>
+      </w:r>
+      <w:r>
+        <w:rPr>
+          <w:rFonts w:cs="Times New Roman"/>
+          <w:color w:val="auto"/>
+          <w:szCs w:val="28"/>
+        </w:rPr>
+        <w:t xml:space="preserve"> </w:t>
+      </w:r>
       <w:r>
         <w:rPr>
           <w:rFonts w:cs="Times New Roman"/>
@@ -4445,8 +4521,14 @@
         </w:rPr>
         <w:t>и</w:t>
       </w:r>
-      <w:proofErr w:type="spellEnd"/>
-      <w:proofErr w:type="gramEnd"/>
+      <w:r>
+        <w:rPr>
+          <w:rFonts w:cs="Times New Roman"/>
+          <w:color w:val="auto"/>
+          <w:szCs w:val="28"/>
+        </w:rPr>
+        <w:t xml:space="preserve"> </w:t>
+      </w:r>
       <w:r>
         <w:rPr>
           <w:rFonts w:cs="Times New Roman"/>
@@ -4484,6 +4566,626 @@
           <w:szCs w:val="28"/>
         </w:rPr>
       </w:pPr>
+      <w:r>
+        <w:rPr>
+          <w:rFonts w:cs="Times New Roman"/>
+          <w:color w:val="auto"/>
+          <w:szCs w:val="28"/>
+        </w:rPr>
+        <w:t>Программный комплекс построен таким образом, что на каждом этапе работы с изображением или кадром можно получить текущее состояние последнего.</w:t>
+      </w:r>
+      <w:r>
+        <w:rPr>
+          <w:rFonts w:cs="Times New Roman"/>
+          <w:color w:val="auto"/>
+          <w:szCs w:val="28"/>
+        </w:rPr>
+        <w:t xml:space="preserve"> Данный метод отлично подходит для систем</w:t>
+      </w:r>
+      <w:r>
+        <w:rPr>
+          <w:rFonts w:cs="Times New Roman"/>
+          <w:color w:val="auto"/>
+          <w:szCs w:val="28"/>
+        </w:rPr>
+        <w:t>,</w:t>
+      </w:r>
+      <w:r>
+        <w:rPr>
+          <w:rFonts w:cs="Times New Roman"/>
+          <w:color w:val="auto"/>
+          <w:szCs w:val="28"/>
+        </w:rPr>
+        <w:t xml:space="preserve"> работ</w:t>
+      </w:r>
+      <w:r>
+        <w:rPr>
+          <w:rFonts w:cs="Times New Roman"/>
+          <w:color w:val="auto"/>
+          <w:szCs w:val="28"/>
+        </w:rPr>
+        <w:t>ающих с графической информацией</w:t>
+      </w:r>
+      <w:r>
+        <w:rPr>
+          <w:rFonts w:cs="Times New Roman"/>
+          <w:color w:val="auto"/>
+          <w:szCs w:val="28"/>
+        </w:rPr>
+        <w:t>, что позволяет точно определить качество работы методов, и при необходимости, скорректировать параметры.</w:t>
+      </w:r>
+      <w:r>
+        <w:rPr>
+          <w:rFonts w:cs="Times New Roman"/>
+          <w:color w:val="auto"/>
+          <w:szCs w:val="28"/>
+        </w:rPr>
+        <w:t xml:space="preserve"> </w:t>
+      </w:r>
+    </w:p>
+    <w:p>
+      <w:pPr>
+        <w:pStyle w:val="21"/>
+        <w:numPr>
+          <w:ilvl w:val="0"/>
+          <w:numId w:val="0"/>
+        </w:numPr>
+        <w:tabs>
+          <w:tab w:val="left" w:pos="1134"/>
+        </w:tabs>
+        <w:spacing w:after="0" w:line="22" w:lineRule="atLeast"/>
+        <w:ind w:firstLine="720"/>
+        <w:contextualSpacing/>
+        <w:jc w:val="both"/>
+        <w:rPr>
+          <w:rFonts w:cs="Times New Roman"/>
+          <w:color w:val="auto"/>
+          <w:szCs w:val="28"/>
+        </w:rPr>
+      </w:pPr>
+      <w:r>
+        <w:rPr>
+          <w:rFonts w:cs="Times New Roman"/>
+          <w:color w:val="auto"/>
+          <w:szCs w:val="28"/>
+        </w:rPr>
+        <w:t xml:space="preserve">На рисунке </w:t>
+      </w:r>
+      <w:r>
+        <w:rPr>
+          <w:rFonts w:cs="Times New Roman"/>
+          <w:color w:val="auto"/>
+          <w:szCs w:val="28"/>
+        </w:rPr>
+        <w:t>4.8</w:t>
+      </w:r>
+      <w:r>
+        <w:rPr>
+          <w:rFonts w:cs="Times New Roman"/>
+          <w:color w:val="auto"/>
+          <w:szCs w:val="28"/>
+        </w:rPr>
+        <w:t xml:space="preserve"> </w:t>
+      </w:r>
+      <w:proofErr w:type="gramStart"/>
+      <w:r>
+        <w:rPr>
+          <w:rFonts w:cs="Times New Roman"/>
+          <w:color w:val="auto"/>
+          <w:szCs w:val="28"/>
+        </w:rPr>
+        <w:t>представлена</w:t>
+      </w:r>
+      <w:proofErr w:type="gramEnd"/>
+      <w:r>
+        <w:rPr>
+          <w:rFonts w:cs="Times New Roman"/>
+          <w:color w:val="auto"/>
+          <w:szCs w:val="28"/>
+        </w:rPr>
+        <w:t xml:space="preserve"> </w:t>
+      </w:r>
+      <w:r>
+        <w:rPr>
+          <w:rFonts w:cs="Times New Roman"/>
+          <w:i/>
+          <w:iCs/>
+          <w:szCs w:val="28"/>
+        </w:rPr>
+        <w:t>DFD-</w:t>
+      </w:r>
+      <w:r>
+        <w:rPr>
+          <w:rFonts w:cs="Times New Roman"/>
+          <w:szCs w:val="28"/>
+        </w:rPr>
+        <w:t>модель серверного приложения</w:t>
+      </w:r>
+      <w:r>
+        <w:rPr>
+          <w:rFonts w:cs="Times New Roman"/>
+          <w:szCs w:val="28"/>
+        </w:rPr>
+        <w:t xml:space="preserve"> с отображением ключевых состояний исходного графического образца.</w:t>
+      </w:r>
+    </w:p>
+    <w:p>
+      <w:pPr>
+        <w:pStyle w:val="21"/>
+        <w:numPr>
+          <w:ilvl w:val="0"/>
+          <w:numId w:val="0"/>
+        </w:numPr>
+        <w:tabs>
+          <w:tab w:val="left" w:pos="1134"/>
+        </w:tabs>
+        <w:spacing w:after="0" w:line="22" w:lineRule="atLeast"/>
+        <w:ind w:left="576" w:hanging="576"/>
+        <w:contextualSpacing/>
+        <w:jc w:val="both"/>
+        <w:rPr>
+          <w:rFonts w:cs="Times New Roman"/>
+          <w:color w:val="auto"/>
+          <w:szCs w:val="28"/>
+        </w:rPr>
+      </w:pPr>
+      <w:r>
+        <w:rPr>
+          <w:rFonts w:cs="Times New Roman"/>
+          <w:color w:val="auto"/>
+          <w:szCs w:val="28"/>
+        </w:rPr>
+        <w:lastRenderedPageBreak/>
+        <w:pict>
+          <v:shape id="_x0000_i1027" type="#_x0000_t75" style="width:498.15pt;height:302.25pt" o:bordertopcolor="this" o:borderleftcolor="this" o:borderbottomcolor="this" o:borderrightcolor="this">
+            <v:imagedata r:id="rId18" o:title="вапвпакп" croptop="-1951f" cropbottom="-2730f"/>
+            <w10:bordertop type="single" width="4"/>
+            <w10:borderleft type="single" width="4"/>
+            <w10:borderbottom type="single" width="4"/>
+            <w10:borderright type="single" width="4"/>
+          </v:shape>
+        </w:pict>
+      </w:r>
+    </w:p>
+    <w:p>
+      <w:pPr>
+        <w:pStyle w:val="21"/>
+        <w:numPr>
+          <w:ilvl w:val="0"/>
+          <w:numId w:val="0"/>
+        </w:numPr>
+        <w:tabs>
+          <w:tab w:val="left" w:pos="1134"/>
+        </w:tabs>
+        <w:spacing w:after="0" w:line="22" w:lineRule="atLeast"/>
+        <w:contextualSpacing/>
+        <w:jc w:val="both"/>
+        <w:rPr>
+          <w:rFonts w:cs="Times New Roman"/>
+          <w:color w:val="auto"/>
+          <w:szCs w:val="28"/>
+        </w:rPr>
+      </w:pPr>
+    </w:p>
+    <w:p>
+      <w:pPr>
+        <w:pStyle w:val="21"/>
+        <w:numPr>
+          <w:ilvl w:val="0"/>
+          <w:numId w:val="0"/>
+        </w:numPr>
+        <w:tabs>
+          <w:tab w:val="left" w:pos="1134"/>
+        </w:tabs>
+        <w:spacing w:after="0" w:line="22" w:lineRule="atLeast"/>
+        <w:ind w:firstLine="720"/>
+        <w:contextualSpacing/>
+        <w:jc w:val="center"/>
+        <w:rPr>
+          <w:rFonts w:cs="Times New Roman"/>
+          <w:color w:val="auto"/>
+          <w:szCs w:val="28"/>
+        </w:rPr>
+      </w:pPr>
+      <w:r>
+        <w:rPr>
+          <w:rFonts w:cs="Times New Roman"/>
+          <w:iCs/>
+          <w:szCs w:val="28"/>
+        </w:rPr>
+        <w:t xml:space="preserve">Рисунок </w:t>
+      </w:r>
+      <w:r>
+        <w:rPr>
+          <w:rFonts w:cs="Times New Roman"/>
+          <w:iCs/>
+          <w:szCs w:val="28"/>
+        </w:rPr>
+        <w:t>4.8</w:t>
+      </w:r>
+      <w:r>
+        <w:rPr>
+          <w:rFonts w:cs="Times New Roman"/>
+          <w:iCs/>
+          <w:szCs w:val="28"/>
+        </w:rPr>
+        <w:t xml:space="preserve"> – </w:t>
+      </w:r>
+      <w:r>
+        <w:rPr>
+          <w:rFonts w:cs="Times New Roman"/>
+          <w:i/>
+          <w:iCs/>
+          <w:szCs w:val="28"/>
+        </w:rPr>
+        <w:t>DFD-</w:t>
+      </w:r>
+      <w:r>
+        <w:rPr>
+          <w:rFonts w:cs="Times New Roman"/>
+          <w:szCs w:val="28"/>
+        </w:rPr>
+        <w:t>модель серверного приложения</w:t>
+      </w:r>
+      <w:r>
+        <w:rPr>
+          <w:rFonts w:cs="Times New Roman"/>
+          <w:szCs w:val="28"/>
+        </w:rPr>
+        <w:t xml:space="preserve"> с ключевыми состояниями исходного графического образца</w:t>
+      </w:r>
+    </w:p>
+    <w:p>
+      <w:pPr>
+        <w:pStyle w:val="21"/>
+        <w:numPr>
+          <w:ilvl w:val="0"/>
+          <w:numId w:val="0"/>
+        </w:numPr>
+        <w:tabs>
+          <w:tab w:val="left" w:pos="1134"/>
+        </w:tabs>
+        <w:spacing w:after="0" w:line="22" w:lineRule="atLeast"/>
+        <w:contextualSpacing/>
+        <w:jc w:val="both"/>
+        <w:rPr>
+          <w:rFonts w:cs="Times New Roman"/>
+          <w:color w:val="auto"/>
+          <w:szCs w:val="28"/>
+        </w:rPr>
+      </w:pPr>
+    </w:p>
+    <w:p>
+      <w:pPr>
+        <w:pStyle w:val="21"/>
+        <w:numPr>
+          <w:ilvl w:val="0"/>
+          <w:numId w:val="0"/>
+        </w:numPr>
+        <w:tabs>
+          <w:tab w:val="left" w:pos="1134"/>
+        </w:tabs>
+        <w:spacing w:after="0" w:line="22" w:lineRule="atLeast"/>
+        <w:ind w:firstLine="720"/>
+        <w:contextualSpacing/>
+        <w:jc w:val="both"/>
+        <w:rPr>
+          <w:rFonts w:cs="Times New Roman"/>
+          <w:color w:val="auto"/>
+          <w:szCs w:val="28"/>
+        </w:rPr>
+      </w:pPr>
+      <w:r>
+        <w:rPr>
+          <w:rFonts w:cs="Times New Roman"/>
+          <w:color w:val="auto"/>
+          <w:szCs w:val="28"/>
+        </w:rPr>
+        <w:t xml:space="preserve">Ключевые состояния сегментируемого, а затем, окрашиваемого изображения отмечены цифрами во временной очерёдности. </w:t>
+      </w:r>
+    </w:p>
+    <w:p>
+      <w:pPr>
+        <w:pStyle w:val="21"/>
+        <w:numPr>
+          <w:ilvl w:val="0"/>
+          <w:numId w:val="0"/>
+        </w:numPr>
+        <w:tabs>
+          <w:tab w:val="left" w:pos="1134"/>
+        </w:tabs>
+        <w:spacing w:after="0" w:line="22" w:lineRule="atLeast"/>
+        <w:ind w:firstLine="720"/>
+        <w:contextualSpacing/>
+        <w:jc w:val="both"/>
+        <w:rPr>
+          <w:rFonts w:cs="Times New Roman"/>
+          <w:color w:val="auto"/>
+          <w:szCs w:val="28"/>
+        </w:rPr>
+      </w:pPr>
+      <w:r>
+        <w:rPr>
+          <w:rFonts w:cs="Times New Roman"/>
+          <w:color w:val="auto"/>
+          <w:szCs w:val="28"/>
+        </w:rPr>
+        <w:t>На вход системы подаётся исходное изображение</w:t>
+      </w:r>
+      <w:r>
+        <w:rPr>
+          <w:rFonts w:cs="Times New Roman"/>
+          <w:color w:val="auto"/>
+          <w:szCs w:val="28"/>
+        </w:rPr>
+        <w:t xml:space="preserve"> (на рисунке </w:t>
+      </w:r>
+      <w:r>
+        <w:rPr>
+          <w:rFonts w:cs="Times New Roman"/>
+          <w:iCs/>
+          <w:szCs w:val="28"/>
+        </w:rPr>
+        <w:t xml:space="preserve">4.8 </w:t>
+      </w:r>
+      <w:r>
+        <w:rPr>
+          <w:rFonts w:cs="Times New Roman"/>
+          <w:color w:val="auto"/>
+          <w:szCs w:val="28"/>
+        </w:rPr>
+        <w:t>отмечено единицей)</w:t>
+      </w:r>
+      <w:r>
+        <w:rPr>
+          <w:rFonts w:cs="Times New Roman"/>
+          <w:color w:val="auto"/>
+          <w:szCs w:val="28"/>
+        </w:rPr>
+        <w:t xml:space="preserve"> и цвет (в </w:t>
+      </w:r>
+      <w:r>
+        <w:rPr>
+          <w:rFonts w:cs="Times New Roman"/>
+          <w:color w:val="auto"/>
+          <w:szCs w:val="28"/>
+        </w:rPr>
+        <w:t>конкретном рассматриваемом случае</w:t>
+      </w:r>
+      <w:r>
+        <w:rPr>
+          <w:rFonts w:cs="Times New Roman"/>
+          <w:color w:val="auto"/>
+          <w:szCs w:val="28"/>
+        </w:rPr>
+        <w:t>)</w:t>
+      </w:r>
+      <w:r>
+        <w:rPr>
+          <w:rFonts w:cs="Times New Roman"/>
+          <w:color w:val="auto"/>
+          <w:szCs w:val="28"/>
+        </w:rPr>
+        <w:t>. На исходном изображении, прошедшем</w:t>
+      </w:r>
+      <w:r>
+        <w:rPr>
+          <w:rFonts w:cs="Times New Roman"/>
+          <w:color w:val="auto"/>
+          <w:szCs w:val="28"/>
+        </w:rPr>
+        <w:t xml:space="preserve"> через этап сегментирования</w:t>
+      </w:r>
+      <w:r>
+        <w:rPr>
+          <w:rFonts w:cs="Times New Roman"/>
+          <w:color w:val="auto"/>
+          <w:szCs w:val="28"/>
+        </w:rPr>
+        <w:t xml:space="preserve">, </w:t>
+      </w:r>
+      <w:r>
+        <w:rPr>
+          <w:rFonts w:cs="Times New Roman"/>
+          <w:color w:val="auto"/>
+          <w:szCs w:val="28"/>
+        </w:rPr>
+        <w:t xml:space="preserve">выделяется </w:t>
+      </w:r>
+      <w:r>
+        <w:rPr>
+          <w:rFonts w:cs="Times New Roman"/>
+          <w:color w:val="auto"/>
+          <w:szCs w:val="28"/>
+        </w:rPr>
+        <w:t>маска основных областей изображения (стены, двери, потолок, пол, растения)</w:t>
+      </w:r>
+      <w:r>
+        <w:rPr>
+          <w:rFonts w:cs="Times New Roman"/>
+          <w:color w:val="auto"/>
+          <w:szCs w:val="28"/>
+        </w:rPr>
+        <w:t xml:space="preserve"> – на рисунке </w:t>
+      </w:r>
+      <w:r>
+        <w:rPr>
+          <w:rFonts w:cs="Times New Roman"/>
+          <w:iCs/>
+          <w:szCs w:val="28"/>
+        </w:rPr>
+        <w:t xml:space="preserve">4.8 </w:t>
+      </w:r>
+      <w:r>
+        <w:rPr>
+          <w:rFonts w:cs="Times New Roman"/>
+          <w:color w:val="auto"/>
+          <w:szCs w:val="28"/>
+        </w:rPr>
+        <w:t>выделено номером два</w:t>
+      </w:r>
+      <w:r>
+        <w:rPr>
+          <w:rFonts w:cs="Times New Roman"/>
+          <w:color w:val="auto"/>
+          <w:szCs w:val="28"/>
+        </w:rPr>
+        <w:t>. Далее, этап окраски выделяет маску стены</w:t>
+      </w:r>
+      <w:r>
+        <w:rPr>
+          <w:rFonts w:cs="Times New Roman"/>
+          <w:color w:val="auto"/>
+          <w:szCs w:val="28"/>
+        </w:rPr>
+        <w:t xml:space="preserve"> (номер три на рисунке </w:t>
+      </w:r>
+      <w:r>
+        <w:rPr>
+          <w:rFonts w:cs="Times New Roman"/>
+          <w:iCs/>
+          <w:szCs w:val="28"/>
+        </w:rPr>
+        <w:t>4.8</w:t>
+      </w:r>
+      <w:r>
+        <w:rPr>
+          <w:rFonts w:cs="Times New Roman"/>
+          <w:color w:val="auto"/>
+          <w:szCs w:val="28"/>
+        </w:rPr>
+        <w:t>)</w:t>
+      </w:r>
+      <w:r>
+        <w:rPr>
+          <w:rFonts w:cs="Times New Roman"/>
+          <w:color w:val="auto"/>
+          <w:szCs w:val="28"/>
+        </w:rPr>
+        <w:t>, добавляет к ней альфа канал и совмещает с исходным изображением.</w:t>
+      </w:r>
+      <w:r>
+        <w:rPr>
+          <w:rFonts w:cs="Times New Roman"/>
+          <w:color w:val="auto"/>
+          <w:szCs w:val="28"/>
+        </w:rPr>
+        <w:t xml:space="preserve"> Результат возвращается пользователю (номер четыре на рисунке </w:t>
+      </w:r>
+      <w:r>
+        <w:rPr>
+          <w:rFonts w:cs="Times New Roman"/>
+          <w:iCs/>
+          <w:szCs w:val="28"/>
+        </w:rPr>
+        <w:t>4.8</w:t>
+      </w:r>
+      <w:r>
+        <w:rPr>
+          <w:rFonts w:cs="Times New Roman"/>
+          <w:color w:val="auto"/>
+          <w:szCs w:val="28"/>
+        </w:rPr>
+        <w:t>).</w:t>
+      </w:r>
+    </w:p>
+    <w:p>
+      <w:pPr>
+        <w:pStyle w:val="21"/>
+        <w:numPr>
+          <w:ilvl w:val="0"/>
+          <w:numId w:val="0"/>
+        </w:numPr>
+        <w:tabs>
+          <w:tab w:val="left" w:pos="1134"/>
+        </w:tabs>
+        <w:spacing w:after="0" w:line="22" w:lineRule="atLeast"/>
+        <w:ind w:firstLine="720"/>
+        <w:contextualSpacing/>
+        <w:jc w:val="both"/>
+        <w:rPr>
+          <w:rFonts w:cs="Times New Roman"/>
+          <w:color w:val="auto"/>
+          <w:szCs w:val="28"/>
+        </w:rPr>
+      </w:pPr>
+      <w:r>
+        <w:rPr>
+          <w:rFonts w:cs="Times New Roman"/>
+          <w:color w:val="auto"/>
+          <w:szCs w:val="28"/>
+        </w:rPr>
+        <w:t xml:space="preserve">Таким образом, система </w:t>
+      </w:r>
+      <w:r>
+        <w:rPr>
+          <w:rFonts w:cs="Times New Roman"/>
+          <w:color w:val="auto"/>
+          <w:szCs w:val="28"/>
+        </w:rPr>
+        <w:t>подбора</w:t>
+      </w:r>
+      <w:r>
+        <w:rPr>
+          <w:rFonts w:cs="Times New Roman"/>
+          <w:color w:val="auto"/>
+          <w:szCs w:val="28"/>
+        </w:rPr>
+        <w:t xml:space="preserve"> цвета и текстуры обоев для финишной отделки помещения справляется с поставленной задачей, а именно, даёт пользователю </w:t>
+      </w:r>
+      <w:r>
+        <w:rPr>
+          <w:rFonts w:cs="Times New Roman"/>
+          <w:color w:val="auto"/>
+          <w:szCs w:val="28"/>
+        </w:rPr>
+        <w:t>возможность экстраполировать будущий внешний вид помещения, при выбранном цвете краски для стен или орнаменте обоев, за счёт выявления стен на изображении и подстановки соответствующего цвета или текстуры.</w:t>
+      </w:r>
+    </w:p>
+    <w:p>
+      <w:pPr>
+        <w:pStyle w:val="21"/>
+        <w:numPr>
+          <w:ilvl w:val="0"/>
+          <w:numId w:val="0"/>
+        </w:numPr>
+        <w:tabs>
+          <w:tab w:val="left" w:pos="1134"/>
+        </w:tabs>
+        <w:spacing w:after="0" w:line="22" w:lineRule="atLeast"/>
+        <w:ind w:firstLine="720"/>
+        <w:contextualSpacing/>
+        <w:jc w:val="both"/>
+      </w:pPr>
+      <w:r>
+        <w:rPr>
+          <w:rFonts w:cs="Times New Roman"/>
+          <w:color w:val="auto"/>
+          <w:szCs w:val="28"/>
+        </w:rPr>
+        <w:t>Помимо основной задачи, также представлен ряд удобных дополнений, таких как возможность корректировки точности и качества распознавания стен и возможность отслеживать результат окраски в режиме реального времени.</w:t>
+      </w:r>
+    </w:p>
+    <w:p>
+      <w:pPr>
+        <w:pStyle w:val="21"/>
+        <w:numPr>
+          <w:ilvl w:val="0"/>
+          <w:numId w:val="0"/>
+        </w:numPr>
+        <w:tabs>
+          <w:tab w:val="left" w:pos="1134"/>
+        </w:tabs>
+        <w:spacing w:after="0" w:line="22" w:lineRule="atLeast"/>
+        <w:ind w:firstLine="720"/>
+        <w:contextualSpacing/>
+        <w:jc w:val="both"/>
+        <w:rPr>
+          <w:rFonts w:cs="Times New Roman"/>
+          <w:color w:val="auto"/>
+          <w:szCs w:val="28"/>
+        </w:rPr>
+      </w:pPr>
     </w:p>
     <w:p>
       <w:pPr>
@@ -4515,6 +5217,7 @@
           <w:color w:val="auto"/>
           <w:szCs w:val="28"/>
         </w:rPr>
+        <w:lastRenderedPageBreak/>
         <w:t>Исследование и анализ программного комплекса</w:t>
       </w:r>
     </w:p>
@@ -4536,94 +5239,6 @@
           <w:szCs w:val="28"/>
         </w:rPr>
       </w:pPr>
-      <w:bookmarkStart w:id="0" w:name="_GoBack"/>
-      <w:bookmarkEnd w:id="0"/>
-    </w:p>
-    <w:p>
-      <w:pPr>
-        <w:pStyle w:val="11"/>
-        <w:numPr>
-          <w:ilvl w:val="0"/>
-          <w:numId w:val="0"/>
-        </w:numPr>
-        <w:spacing w:after="0" w:line="240" w:lineRule="auto"/>
-        <w:ind w:firstLine="709"/>
-        <w:contextualSpacing/>
-        <w:jc w:val="both"/>
-        <w:outlineLvl w:val="1"/>
-        <w:rPr>
-          <w:rFonts w:cs="Times New Roman"/>
-          <w:color w:val="auto"/>
-          <w:szCs w:val="28"/>
-          <w:highlight w:val="yellow"/>
-        </w:rPr>
-      </w:pPr>
-      <w:r>
-        <w:rPr>
-          <w:rFonts w:cs="Times New Roman"/>
-          <w:color w:val="auto"/>
-          <w:szCs w:val="28"/>
-          <w:highlight w:val="yellow"/>
-        </w:rPr>
-        <w:t>Сравнение трёх алгоритмов</w:t>
-      </w:r>
-    </w:p>
-    <w:p>
-      <w:pPr>
-        <w:pStyle w:val="11"/>
-        <w:numPr>
-          <w:ilvl w:val="0"/>
-          <w:numId w:val="0"/>
-        </w:numPr>
-        <w:spacing w:after="0" w:line="240" w:lineRule="auto"/>
-        <w:ind w:firstLine="709"/>
-        <w:contextualSpacing/>
-        <w:jc w:val="both"/>
-        <w:outlineLvl w:val="1"/>
-        <w:rPr>
-          <w:rFonts w:cs="Times New Roman"/>
-          <w:color w:val="auto"/>
-          <w:szCs w:val="28"/>
-          <w:highlight w:val="yellow"/>
-        </w:rPr>
-      </w:pPr>
-      <w:r>
-        <w:rPr>
-          <w:rFonts w:cs="Times New Roman"/>
-          <w:color w:val="auto"/>
-          <w:szCs w:val="28"/>
-          <w:highlight w:val="yellow"/>
-        </w:rPr>
-        <w:t>Замер времени работы каждого алгоритма</w:t>
-      </w:r>
-    </w:p>
-    <w:p>
-      <w:pPr>
-        <w:pStyle w:val="11"/>
-        <w:numPr>
-          <w:ilvl w:val="0"/>
-          <w:numId w:val="0"/>
-        </w:numPr>
-        <w:spacing w:after="0" w:line="240" w:lineRule="auto"/>
-        <w:ind w:firstLine="709"/>
-        <w:contextualSpacing/>
-        <w:jc w:val="both"/>
-        <w:outlineLvl w:val="1"/>
-        <w:rPr>
-          <w:rFonts w:cs="Times New Roman"/>
-          <w:color w:val="auto"/>
-          <w:szCs w:val="28"/>
-        </w:rPr>
-      </w:pPr>
-      <w:r>
-        <w:rPr>
-          <w:rFonts w:cs="Times New Roman"/>
-          <w:color w:val="auto"/>
-          <w:szCs w:val="28"/>
-          <w:highlight w:val="yellow"/>
-        </w:rPr>
-        <w:t>Сравнение качества сегментации каждым алгоритмом</w:t>
-      </w:r>
     </w:p>
     <w:p>
       <w:pPr>
@@ -4646,6 +5261,15 @@
           <w:lang w:eastAsia="ru-RU"/>
         </w:rPr>
       </w:pPr>
+      <w:r>
+        <w:rPr>
+          <w:rFonts w:cs="Times New Roman"/>
+          <w:color w:val="auto"/>
+          <w:szCs w:val="28"/>
+          <w:lang w:eastAsia="ru-RU"/>
+        </w:rPr>
+        <w:t>Для исследования качества сегментации стен на изображениях было проведено несколько экспериментов между тремя алгоритмами, решающими данную задачу.</w:t>
+      </w:r>
     </w:p>
     <w:p>
       <w:pPr>
@@ -4668,6 +5292,60 @@
           <w:lang w:eastAsia="ru-RU"/>
         </w:rPr>
       </w:pPr>
+      <w:r>
+        <w:rPr>
+          <w:rFonts w:cs="Times New Roman"/>
+          <w:color w:val="auto"/>
+          <w:szCs w:val="28"/>
+          <w:lang w:eastAsia="ru-RU"/>
+        </w:rPr>
+        <w:t>Первый эксперимент включает в себя замер времени работы алгоритмов при входном изображении размерностью</w:t>
+      </w:r>
+      <w:r>
+        <w:rPr>
+          <w:rFonts w:cs="Times New Roman"/>
+          <w:color w:val="auto"/>
+          <w:szCs w:val="28"/>
+          <w:lang w:eastAsia="ru-RU"/>
+        </w:rPr>
+        <w:t xml:space="preserve"> 1000 пикселей, 510 пикселей, 36</w:t>
+      </w:r>
+      <w:r>
+        <w:rPr>
+          <w:rFonts w:cs="Times New Roman"/>
+          <w:color w:val="auto"/>
+          <w:szCs w:val="28"/>
+          <w:lang w:eastAsia="ru-RU"/>
+        </w:rPr>
+        <w:t>0 пикселей</w:t>
+      </w:r>
+      <w:r>
+        <w:rPr>
+          <w:rFonts w:cs="Times New Roman"/>
+          <w:color w:val="auto"/>
+          <w:szCs w:val="28"/>
+          <w:lang w:eastAsia="ru-RU"/>
+        </w:rPr>
+        <w:t xml:space="preserve">, 310 </w:t>
+      </w:r>
+      <w:r>
+        <w:rPr>
+          <w:rFonts w:cs="Times New Roman"/>
+          <w:color w:val="auto"/>
+          <w:szCs w:val="28"/>
+          <w:lang w:eastAsia="ru-RU"/>
+        </w:rPr>
+        <w:t>пикселей</w:t>
+      </w:r>
+      <w:r>
+        <w:rPr>
+          <w:rFonts w:cs="Times New Roman"/>
+          <w:color w:val="auto"/>
+          <w:szCs w:val="28"/>
+          <w:lang w:eastAsia="ru-RU"/>
+        </w:rPr>
+        <w:t xml:space="preserve"> и 220 пикселей.</w:t>
+      </w:r>
     </w:p>
     <w:p>
       <w:pPr>
@@ -4690,6 +5368,15 @@
           <w:lang w:eastAsia="ru-RU"/>
         </w:rPr>
       </w:pPr>
+      <w:r>
+        <w:rPr>
+          <w:rFonts w:cs="Times New Roman"/>
+          <w:color w:val="auto"/>
+          <w:szCs w:val="28"/>
+          <w:lang w:eastAsia="ru-RU"/>
+        </w:rPr>
+        <w:t>Второй эксперимент заключается в сравнении качества сегментации трёх алгоритмов при заданных выше значениях размерности входных изображений.</w:t>
+      </w:r>
     </w:p>
     <w:p>
       <w:pPr>
@@ -4721,31 +5408,1546 @@
           <w:numId w:val="0"/>
         </w:numPr>
         <w:tabs>
-          <w:tab w:val="left" w:pos="1260"/>
+          <w:tab w:val="left" w:pos="1134"/>
+        </w:tabs>
+        <w:spacing w:after="0" w:line="240" w:lineRule="auto"/>
+        <w:ind w:firstLine="720"/>
+        <w:contextualSpacing/>
+        <w:jc w:val="both"/>
+        <w:rPr>
+          <w:rFonts w:cs="Times New Roman"/>
+          <w:color w:val="auto"/>
+          <w:szCs w:val="28"/>
+          <w:lang w:eastAsia="ru-RU"/>
+        </w:rPr>
+      </w:pPr>
+      <w:r>
+        <w:rPr>
+          <w:rFonts w:cs="Times New Roman"/>
+          <w:color w:val="auto"/>
+          <w:szCs w:val="28"/>
+          <w:highlight w:val="yellow"/>
+          <w:lang w:eastAsia="ru-RU"/>
+        </w:rPr>
+        <w:t>Таблица с замерами времени</w:t>
+      </w:r>
+    </w:p>
+    <w:p>
+      <w:pPr>
+        <w:pStyle w:val="21"/>
+        <w:numPr>
+          <w:ilvl w:val="0"/>
+          <w:numId w:val="0"/>
+        </w:numPr>
+        <w:tabs>
+          <w:tab w:val="left" w:pos="1134"/>
+        </w:tabs>
+        <w:spacing w:after="0" w:line="240" w:lineRule="auto"/>
+        <w:ind w:firstLine="720"/>
+        <w:contextualSpacing/>
+        <w:jc w:val="both"/>
+        <w:rPr>
+          <w:rFonts w:cs="Times New Roman"/>
+          <w:color w:val="auto"/>
+          <w:szCs w:val="28"/>
+          <w:lang w:eastAsia="ru-RU"/>
+        </w:rPr>
+      </w:pPr>
+    </w:p>
+    <w:p>
+      <w:pPr>
+        <w:pStyle w:val="21"/>
+        <w:numPr>
+          <w:ilvl w:val="0"/>
+          <w:numId w:val="0"/>
+        </w:numPr>
+        <w:tabs>
+          <w:tab w:val="left" w:pos="1134"/>
+        </w:tabs>
+        <w:spacing w:after="0" w:line="240" w:lineRule="auto"/>
+        <w:ind w:firstLine="720"/>
+        <w:contextualSpacing/>
+        <w:jc w:val="both"/>
+        <w:rPr>
+          <w:rFonts w:cs="Times New Roman"/>
+          <w:color w:val="auto"/>
+          <w:szCs w:val="28"/>
+          <w:lang w:eastAsia="ru-RU"/>
+        </w:rPr>
+      </w:pPr>
+    </w:p>
+    <w:p>
+      <w:pPr>
+        <w:spacing w:after="0" w:line="266" w:lineRule="auto"/>
+        <w:ind w:firstLine="709"/>
+        <w:contextualSpacing/>
+        <w:jc w:val="both"/>
+        <w:rPr>
+          <w:rFonts w:ascii="Times New Roman" w:hAnsi="Times New Roman" w:cs="Times New Roman"/>
+          <w:sz w:val="28"/>
+          <w:szCs w:val="28"/>
+          <w:lang w:val="ru-RU"/>
+        </w:rPr>
+      </w:pPr>
+    </w:p>
+    <w:p>
+      <w:pPr>
+        <w:spacing w:after="0" w:line="266" w:lineRule="auto"/>
+        <w:ind w:firstLine="709"/>
+        <w:contextualSpacing/>
+        <w:jc w:val="both"/>
+        <w:rPr>
+          <w:rFonts w:ascii="Times New Roman" w:hAnsi="Times New Roman" w:cs="Times New Roman"/>
+          <w:sz w:val="28"/>
+          <w:szCs w:val="28"/>
+          <w:lang w:val="ru-RU"/>
+        </w:rPr>
+      </w:pPr>
+      <w:r>
+        <w:rPr>
+          <w:rFonts w:ascii="Times New Roman" w:hAnsi="Times New Roman" w:cs="Times New Roman"/>
+          <w:sz w:val="28"/>
+          <w:szCs w:val="28"/>
+          <w:lang w:val="ru-RU"/>
+        </w:rPr>
+        <w:t xml:space="preserve">Таблица 4.2 </w:t>
+      </w:r>
+      <w:r>
+        <w:rPr>
+          <w:rFonts w:ascii="Times New Roman" w:hAnsi="Times New Roman" w:cs="Times New Roman"/>
+          <w:sz w:val="28"/>
+          <w:szCs w:val="28"/>
+          <w:lang w:val="ru-RU"/>
+        </w:rPr>
+        <w:t>– Разница максимального и минимального времени простоя</w:t>
+      </w:r>
+    </w:p>
+    <w:tbl>
+      <w:tblPr>
+        <w:tblStyle w:val="TableGrid"/>
+        <w:tblW w:w="0" w:type="auto"/>
+        <w:tblLook w:val="04A0" w:firstRow="1" w:lastRow="0" w:firstColumn="1" w:lastColumn="0" w:noHBand="0" w:noVBand="1"/>
+      </w:tblPr>
+      <w:tblGrid>
+        <w:gridCol w:w="1806"/>
+        <w:gridCol w:w="1685"/>
+        <w:gridCol w:w="1685"/>
+        <w:gridCol w:w="1685"/>
+        <w:gridCol w:w="1792"/>
+        <w:gridCol w:w="1535"/>
+      </w:tblGrid>
+      <w:tr>
+        <w:tc>
+          <w:tcPr>
+            <w:tcW w:w="1806" w:type="dxa"/>
+            <w:vAlign w:val="center"/>
+          </w:tcPr>
+          <w:p>
+            <w:pPr>
+              <w:spacing w:line="240" w:lineRule="auto"/>
+              <w:contextualSpacing/>
+              <w:jc w:val="center"/>
+              <w:rPr>
+                <w:rFonts w:ascii="Times New Roman" w:hAnsi="Times New Roman" w:cs="Times New Roman"/>
+                <w:bCs/>
+                <w:sz w:val="28"/>
+                <w:szCs w:val="28"/>
+                <w:lang w:val="ru-RU"/>
+              </w:rPr>
+            </w:pPr>
+            <w:r>
+              <w:rPr>
+                <w:rFonts w:ascii="Times New Roman" w:hAnsi="Times New Roman" w:cs="Times New Roman"/>
+                <w:bCs/>
+                <w:sz w:val="28"/>
+                <w:szCs w:val="28"/>
+                <w:lang w:val="ru-RU"/>
+              </w:rPr>
+              <w:t>Алгоритм / Размер изображения</w:t>
+            </w:r>
+          </w:p>
+        </w:tc>
+        <w:tc>
+          <w:tcPr>
+            <w:tcW w:w="1685" w:type="dxa"/>
+            <w:vAlign w:val="center"/>
+          </w:tcPr>
+          <w:p>
+            <w:pPr>
+              <w:spacing w:line="240" w:lineRule="auto"/>
+              <w:contextualSpacing/>
+              <w:jc w:val="center"/>
+              <w:rPr>
+                <w:rFonts w:ascii="Times New Roman" w:hAnsi="Times New Roman" w:cs="Times New Roman"/>
+                <w:bCs/>
+                <w:sz w:val="28"/>
+                <w:szCs w:val="28"/>
+                <w:lang w:val="ru-RU"/>
+              </w:rPr>
+            </w:pPr>
+            <w:r>
+              <w:rPr>
+                <w:rFonts w:ascii="Times New Roman" w:hAnsi="Times New Roman" w:cs="Times New Roman"/>
+                <w:bCs/>
+                <w:sz w:val="28"/>
+                <w:szCs w:val="28"/>
+                <w:lang w:val="ru-RU"/>
+              </w:rPr>
+              <w:t>1000 пикселей</w:t>
+            </w:r>
+          </w:p>
+        </w:tc>
+        <w:tc>
+          <w:tcPr>
+            <w:tcW w:w="1685" w:type="dxa"/>
+            <w:vAlign w:val="center"/>
+          </w:tcPr>
+          <w:p>
+            <w:pPr>
+              <w:spacing w:line="240" w:lineRule="auto"/>
+              <w:contextualSpacing/>
+              <w:jc w:val="center"/>
+              <w:rPr>
+                <w:rFonts w:ascii="Times New Roman" w:hAnsi="Times New Roman" w:cs="Times New Roman"/>
+                <w:bCs/>
+                <w:sz w:val="28"/>
+                <w:szCs w:val="28"/>
+                <w:lang w:val="ru-RU"/>
+              </w:rPr>
+            </w:pPr>
+            <w:r>
+              <w:rPr>
+                <w:rFonts w:ascii="Times New Roman" w:hAnsi="Times New Roman" w:cs="Times New Roman"/>
+                <w:bCs/>
+                <w:sz w:val="28"/>
+                <w:szCs w:val="28"/>
+                <w:lang w:val="ru-RU"/>
+              </w:rPr>
+              <w:t>510</w:t>
+            </w:r>
+            <w:r>
+              <w:rPr>
+                <w:rFonts w:ascii="Times New Roman" w:hAnsi="Times New Roman" w:cs="Times New Roman"/>
+                <w:bCs/>
+                <w:sz w:val="28"/>
+                <w:szCs w:val="28"/>
+                <w:lang w:val="ru-RU"/>
+              </w:rPr>
+              <w:t xml:space="preserve"> пикселей</w:t>
+            </w:r>
+          </w:p>
+        </w:tc>
+        <w:tc>
+          <w:tcPr>
+            <w:tcW w:w="1685" w:type="dxa"/>
+            <w:vAlign w:val="center"/>
+          </w:tcPr>
+          <w:p>
+            <w:pPr>
+              <w:spacing w:line="240" w:lineRule="auto"/>
+              <w:contextualSpacing/>
+              <w:jc w:val="center"/>
+              <w:rPr>
+                <w:rFonts w:ascii="Times New Roman" w:hAnsi="Times New Roman" w:cs="Times New Roman"/>
+                <w:bCs/>
+                <w:sz w:val="28"/>
+                <w:szCs w:val="28"/>
+                <w:lang w:val="ru-RU"/>
+              </w:rPr>
+            </w:pPr>
+            <w:r>
+              <w:rPr>
+                <w:rFonts w:ascii="Times New Roman" w:hAnsi="Times New Roman" w:cs="Times New Roman"/>
+                <w:bCs/>
+                <w:sz w:val="28"/>
+                <w:szCs w:val="28"/>
+                <w:lang w:val="ru-RU"/>
+              </w:rPr>
+              <w:t>360</w:t>
+            </w:r>
+            <w:r>
+              <w:rPr>
+                <w:rFonts w:ascii="Times New Roman" w:hAnsi="Times New Roman" w:cs="Times New Roman"/>
+                <w:bCs/>
+                <w:sz w:val="28"/>
+                <w:szCs w:val="28"/>
+                <w:lang w:val="ru-RU"/>
+              </w:rPr>
+              <w:t xml:space="preserve"> пикселей</w:t>
+            </w:r>
+          </w:p>
+        </w:tc>
+        <w:tc>
+          <w:tcPr>
+            <w:tcW w:w="1792" w:type="dxa"/>
+            <w:vAlign w:val="center"/>
+          </w:tcPr>
+          <w:p>
+            <w:pPr>
+              <w:spacing w:line="240" w:lineRule="auto"/>
+              <w:contextualSpacing/>
+              <w:jc w:val="center"/>
+              <w:rPr>
+                <w:rFonts w:ascii="Times New Roman" w:hAnsi="Times New Roman" w:cs="Times New Roman"/>
+                <w:bCs/>
+                <w:sz w:val="28"/>
+                <w:szCs w:val="28"/>
+                <w:lang w:val="ru-RU"/>
+              </w:rPr>
+            </w:pPr>
+            <w:r>
+              <w:rPr>
+                <w:rFonts w:ascii="Times New Roman" w:hAnsi="Times New Roman" w:cs="Times New Roman"/>
+                <w:bCs/>
+                <w:sz w:val="28"/>
+                <w:szCs w:val="28"/>
+                <w:lang w:val="ru-RU"/>
+              </w:rPr>
+              <w:t>310 пикселей</w:t>
+            </w:r>
+          </w:p>
+        </w:tc>
+        <w:tc>
+          <w:tcPr>
+            <w:tcW w:w="1535" w:type="dxa"/>
+            <w:vAlign w:val="center"/>
+          </w:tcPr>
+          <w:p>
+            <w:pPr>
+              <w:spacing w:line="240" w:lineRule="auto"/>
+              <w:contextualSpacing/>
+              <w:jc w:val="center"/>
+              <w:rPr>
+                <w:rFonts w:ascii="Times New Roman" w:hAnsi="Times New Roman" w:cs="Times New Roman"/>
+                <w:bCs/>
+                <w:sz w:val="28"/>
+                <w:szCs w:val="28"/>
+                <w:lang w:val="ru-RU"/>
+              </w:rPr>
+            </w:pPr>
+            <w:r>
+              <w:rPr>
+                <w:rFonts w:ascii="Times New Roman" w:hAnsi="Times New Roman" w:cs="Times New Roman"/>
+                <w:bCs/>
+                <w:sz w:val="28"/>
+                <w:szCs w:val="28"/>
+                <w:lang w:val="ru-RU"/>
+              </w:rPr>
+              <w:t>220 пикселей</w:t>
+            </w:r>
+          </w:p>
+        </w:tc>
+      </w:tr>
+      <w:tr>
+        <w:trPr>
+          <w:trHeight w:val="915"/>
+        </w:trPr>
+        <w:tc>
+          <w:tcPr>
+            <w:tcW w:w="1806" w:type="dxa"/>
+            <w:vAlign w:val="center"/>
+          </w:tcPr>
+          <w:p>
+            <w:pPr>
+              <w:spacing w:line="240" w:lineRule="auto"/>
+              <w:contextualSpacing/>
+              <w:jc w:val="center"/>
+              <w:rPr>
+                <w:rFonts w:ascii="Times New Roman" w:hAnsi="Times New Roman" w:cs="Times New Roman"/>
+                <w:i/>
+                <w:sz w:val="28"/>
+                <w:szCs w:val="28"/>
+              </w:rPr>
+            </w:pPr>
+            <w:r>
+              <w:rPr>
+                <w:rFonts w:ascii="Times New Roman" w:hAnsi="Times New Roman" w:cs="Times New Roman"/>
+                <w:i/>
+                <w:sz w:val="28"/>
+                <w:szCs w:val="28"/>
+              </w:rPr>
+              <w:t>ResNet</w:t>
+            </w:r>
+            <w:r>
+              <w:rPr>
+                <w:rFonts w:ascii="Times New Roman" w:hAnsi="Times New Roman" w:cs="Times New Roman"/>
+                <w:sz w:val="28"/>
+                <w:szCs w:val="28"/>
+              </w:rPr>
+              <w:t>50</w:t>
+            </w:r>
+          </w:p>
+        </w:tc>
+        <w:tc>
+          <w:tcPr>
+            <w:tcW w:w="1685" w:type="dxa"/>
+          </w:tcPr>
+          <w:p>
+            <w:pPr>
+              <w:spacing w:line="240" w:lineRule="auto"/>
+              <w:contextualSpacing/>
+              <w:jc w:val="center"/>
+              <w:rPr>
+                <w:rFonts w:ascii="Times New Roman" w:hAnsi="Times New Roman" w:cs="Times New Roman"/>
+                <w:sz w:val="28"/>
+                <w:szCs w:val="28"/>
+                <w:lang w:val="ru-RU"/>
+              </w:rPr>
+            </w:pPr>
+          </w:p>
+        </w:tc>
+        <w:tc>
+          <w:tcPr>
+            <w:tcW w:w="1685" w:type="dxa"/>
+          </w:tcPr>
+          <w:p>
+            <w:pPr>
+              <w:spacing w:line="240" w:lineRule="auto"/>
+              <w:contextualSpacing/>
+              <w:jc w:val="center"/>
+              <w:rPr>
+                <w:rFonts w:ascii="Times New Roman" w:hAnsi="Times New Roman" w:cs="Times New Roman"/>
+                <w:sz w:val="28"/>
+                <w:szCs w:val="28"/>
+                <w:lang w:val="ru-RU"/>
+              </w:rPr>
+            </w:pPr>
+          </w:p>
+        </w:tc>
+        <w:tc>
+          <w:tcPr>
+            <w:tcW w:w="1685" w:type="dxa"/>
+          </w:tcPr>
+          <w:p>
+            <w:pPr>
+              <w:spacing w:line="240" w:lineRule="auto"/>
+              <w:contextualSpacing/>
+              <w:jc w:val="center"/>
+              <w:rPr>
+                <w:rFonts w:ascii="Times New Roman" w:hAnsi="Times New Roman" w:cs="Times New Roman"/>
+                <w:sz w:val="28"/>
+                <w:szCs w:val="28"/>
+                <w:lang w:val="ru-RU"/>
+              </w:rPr>
+            </w:pPr>
+          </w:p>
+        </w:tc>
+        <w:tc>
+          <w:tcPr>
+            <w:tcW w:w="1792" w:type="dxa"/>
+          </w:tcPr>
+          <w:p>
+            <w:pPr>
+              <w:spacing w:line="240" w:lineRule="auto"/>
+              <w:contextualSpacing/>
+              <w:jc w:val="center"/>
+              <w:rPr>
+                <w:rFonts w:ascii="Times New Roman" w:hAnsi="Times New Roman" w:cs="Times New Roman"/>
+                <w:sz w:val="28"/>
+                <w:szCs w:val="28"/>
+                <w:lang w:val="ru-RU"/>
+              </w:rPr>
+            </w:pPr>
+          </w:p>
+        </w:tc>
+        <w:tc>
+          <w:tcPr>
+            <w:tcW w:w="1535" w:type="dxa"/>
+          </w:tcPr>
+          <w:p>
+            <w:pPr>
+              <w:spacing w:line="240" w:lineRule="auto"/>
+              <w:contextualSpacing/>
+              <w:jc w:val="center"/>
+              <w:rPr>
+                <w:rFonts w:ascii="Times New Roman" w:hAnsi="Times New Roman" w:cs="Times New Roman"/>
+                <w:sz w:val="28"/>
+                <w:szCs w:val="28"/>
+                <w:lang w:val="ru-RU"/>
+              </w:rPr>
+            </w:pPr>
+          </w:p>
+        </w:tc>
+      </w:tr>
+      <w:tr>
+        <w:trPr>
+          <w:trHeight w:val="954"/>
+        </w:trPr>
+        <w:tc>
+          <w:tcPr>
+            <w:tcW w:w="1806" w:type="dxa"/>
+            <w:vAlign w:val="center"/>
+          </w:tcPr>
+          <w:p>
+            <w:pPr>
+              <w:spacing w:line="240" w:lineRule="auto"/>
+              <w:contextualSpacing/>
+              <w:jc w:val="center"/>
+              <w:rPr>
+                <w:rFonts w:ascii="Times New Roman" w:hAnsi="Times New Roman" w:cs="Times New Roman"/>
+                <w:i/>
+                <w:sz w:val="28"/>
+                <w:szCs w:val="28"/>
+              </w:rPr>
+            </w:pPr>
+            <w:proofErr w:type="spellStart"/>
+            <w:r>
+              <w:rPr>
+                <w:rFonts w:ascii="Times New Roman" w:hAnsi="Times New Roman" w:cs="Times New Roman"/>
+                <w:i/>
+                <w:sz w:val="28"/>
+                <w:szCs w:val="28"/>
+              </w:rPr>
+              <w:t>MobileNet</w:t>
+            </w:r>
+            <w:proofErr w:type="spellEnd"/>
+          </w:p>
+        </w:tc>
+        <w:tc>
+          <w:tcPr>
+            <w:tcW w:w="1685" w:type="dxa"/>
+          </w:tcPr>
+          <w:p>
+            <w:pPr>
+              <w:spacing w:line="240" w:lineRule="auto"/>
+              <w:contextualSpacing/>
+              <w:jc w:val="center"/>
+              <w:rPr>
+                <w:rFonts w:ascii="Times New Roman" w:hAnsi="Times New Roman" w:cs="Times New Roman"/>
+                <w:sz w:val="28"/>
+                <w:szCs w:val="28"/>
+                <w:lang w:val="ru-RU"/>
+              </w:rPr>
+            </w:pPr>
+          </w:p>
+        </w:tc>
+        <w:tc>
+          <w:tcPr>
+            <w:tcW w:w="1685" w:type="dxa"/>
+          </w:tcPr>
+          <w:p>
+            <w:pPr>
+              <w:spacing w:line="240" w:lineRule="auto"/>
+              <w:contextualSpacing/>
+              <w:jc w:val="center"/>
+              <w:rPr>
+                <w:rFonts w:ascii="Times New Roman" w:hAnsi="Times New Roman" w:cs="Times New Roman"/>
+                <w:sz w:val="28"/>
+                <w:szCs w:val="28"/>
+                <w:lang w:val="ru-RU"/>
+              </w:rPr>
+            </w:pPr>
+          </w:p>
+        </w:tc>
+        <w:tc>
+          <w:tcPr>
+            <w:tcW w:w="1685" w:type="dxa"/>
+          </w:tcPr>
+          <w:p>
+            <w:pPr>
+              <w:spacing w:line="240" w:lineRule="auto"/>
+              <w:contextualSpacing/>
+              <w:jc w:val="center"/>
+              <w:rPr>
+                <w:rFonts w:ascii="Times New Roman" w:hAnsi="Times New Roman" w:cs="Times New Roman"/>
+                <w:sz w:val="28"/>
+                <w:szCs w:val="28"/>
+                <w:lang w:val="ru-RU"/>
+              </w:rPr>
+            </w:pPr>
+          </w:p>
+        </w:tc>
+        <w:tc>
+          <w:tcPr>
+            <w:tcW w:w="1792" w:type="dxa"/>
+          </w:tcPr>
+          <w:p>
+            <w:pPr>
+              <w:spacing w:line="240" w:lineRule="auto"/>
+              <w:contextualSpacing/>
+              <w:jc w:val="center"/>
+              <w:rPr>
+                <w:rFonts w:ascii="Times New Roman" w:hAnsi="Times New Roman" w:cs="Times New Roman"/>
+                <w:sz w:val="28"/>
+                <w:szCs w:val="28"/>
+                <w:lang w:val="ru-RU"/>
+              </w:rPr>
+            </w:pPr>
+          </w:p>
+        </w:tc>
+        <w:tc>
+          <w:tcPr>
+            <w:tcW w:w="1535" w:type="dxa"/>
+          </w:tcPr>
+          <w:p>
+            <w:pPr>
+              <w:spacing w:line="240" w:lineRule="auto"/>
+              <w:contextualSpacing/>
+              <w:jc w:val="center"/>
+              <w:rPr>
+                <w:rFonts w:ascii="Times New Roman" w:hAnsi="Times New Roman" w:cs="Times New Roman"/>
+                <w:sz w:val="28"/>
+                <w:szCs w:val="28"/>
+                <w:lang w:val="ru-RU"/>
+              </w:rPr>
+            </w:pPr>
+          </w:p>
+        </w:tc>
+      </w:tr>
+      <w:tr>
+        <w:trPr>
+          <w:trHeight w:val="825"/>
+        </w:trPr>
+        <w:tc>
+          <w:tcPr>
+            <w:tcW w:w="1806" w:type="dxa"/>
+            <w:vAlign w:val="center"/>
+          </w:tcPr>
+          <w:p>
+            <w:pPr>
+              <w:spacing w:line="240" w:lineRule="auto"/>
+              <w:contextualSpacing/>
+              <w:jc w:val="center"/>
+              <w:rPr>
+                <w:rFonts w:ascii="Times New Roman" w:hAnsi="Times New Roman" w:cs="Times New Roman"/>
+                <w:sz w:val="28"/>
+                <w:szCs w:val="28"/>
+                <w:lang w:val="ru-RU"/>
+              </w:rPr>
+            </w:pPr>
+            <w:r>
+              <w:rPr>
+                <w:rFonts w:ascii="Times New Roman" w:hAnsi="Times New Roman" w:cs="Times New Roman"/>
+                <w:sz w:val="28"/>
+                <w:szCs w:val="28"/>
+                <w:lang w:val="ru-RU"/>
+              </w:rPr>
+              <w:t>Без нейронной сети</w:t>
+            </w:r>
+          </w:p>
+        </w:tc>
+        <w:tc>
+          <w:tcPr>
+            <w:tcW w:w="1685" w:type="dxa"/>
+          </w:tcPr>
+          <w:p>
+            <w:pPr>
+              <w:spacing w:line="240" w:lineRule="auto"/>
+              <w:contextualSpacing/>
+              <w:jc w:val="center"/>
+              <w:rPr>
+                <w:rFonts w:ascii="Times New Roman" w:hAnsi="Times New Roman" w:cs="Times New Roman"/>
+                <w:sz w:val="28"/>
+                <w:szCs w:val="28"/>
+                <w:lang w:val="ru-RU"/>
+              </w:rPr>
+            </w:pPr>
+          </w:p>
+        </w:tc>
+        <w:tc>
+          <w:tcPr>
+            <w:tcW w:w="1685" w:type="dxa"/>
+          </w:tcPr>
+          <w:p>
+            <w:pPr>
+              <w:spacing w:line="240" w:lineRule="auto"/>
+              <w:contextualSpacing/>
+              <w:jc w:val="center"/>
+              <w:rPr>
+                <w:rFonts w:ascii="Times New Roman" w:hAnsi="Times New Roman" w:cs="Times New Roman"/>
+                <w:sz w:val="28"/>
+                <w:szCs w:val="28"/>
+                <w:lang w:val="ru-RU"/>
+              </w:rPr>
+            </w:pPr>
+          </w:p>
+        </w:tc>
+        <w:tc>
+          <w:tcPr>
+            <w:tcW w:w="1685" w:type="dxa"/>
+          </w:tcPr>
+          <w:p>
+            <w:pPr>
+              <w:spacing w:line="240" w:lineRule="auto"/>
+              <w:contextualSpacing/>
+              <w:jc w:val="center"/>
+              <w:rPr>
+                <w:rFonts w:ascii="Times New Roman" w:hAnsi="Times New Roman" w:cs="Times New Roman"/>
+                <w:sz w:val="28"/>
+                <w:szCs w:val="28"/>
+                <w:lang w:val="ru-RU"/>
+              </w:rPr>
+            </w:pPr>
+          </w:p>
+        </w:tc>
+        <w:tc>
+          <w:tcPr>
+            <w:tcW w:w="1792" w:type="dxa"/>
+          </w:tcPr>
+          <w:p>
+            <w:pPr>
+              <w:spacing w:line="240" w:lineRule="auto"/>
+              <w:contextualSpacing/>
+              <w:jc w:val="center"/>
+              <w:rPr>
+                <w:rFonts w:ascii="Times New Roman" w:hAnsi="Times New Roman" w:cs="Times New Roman"/>
+                <w:sz w:val="28"/>
+                <w:szCs w:val="28"/>
+                <w:lang w:val="ru-RU"/>
+              </w:rPr>
+            </w:pPr>
+          </w:p>
+        </w:tc>
+        <w:tc>
+          <w:tcPr>
+            <w:tcW w:w="1535" w:type="dxa"/>
+          </w:tcPr>
+          <w:p>
+            <w:pPr>
+              <w:spacing w:line="240" w:lineRule="auto"/>
+              <w:contextualSpacing/>
+              <w:jc w:val="center"/>
+              <w:rPr>
+                <w:rFonts w:ascii="Times New Roman" w:hAnsi="Times New Roman" w:cs="Times New Roman"/>
+                <w:sz w:val="28"/>
+                <w:szCs w:val="28"/>
+                <w:lang w:val="ru-RU"/>
+              </w:rPr>
+            </w:pPr>
+          </w:p>
+        </w:tc>
+      </w:tr>
+    </w:tbl>
+    <w:p>
+      <w:pPr>
+        <w:spacing w:after="0" w:line="266" w:lineRule="auto"/>
+        <w:ind w:firstLine="709"/>
+        <w:contextualSpacing/>
+        <w:jc w:val="both"/>
+        <w:rPr>
+          <w:rFonts w:ascii="Times New Roman" w:hAnsi="Times New Roman" w:cs="Times New Roman"/>
+          <w:sz w:val="28"/>
+          <w:szCs w:val="28"/>
+          <w:lang w:val="ru-RU"/>
+        </w:rPr>
+      </w:pPr>
+    </w:p>
+    <w:p>
+      <w:pPr>
+        <w:pStyle w:val="21"/>
+        <w:numPr>
+          <w:ilvl w:val="0"/>
+          <w:numId w:val="0"/>
+        </w:numPr>
+        <w:tabs>
+          <w:tab w:val="left" w:pos="1134"/>
+        </w:tabs>
+        <w:spacing w:after="0" w:line="240" w:lineRule="auto"/>
+        <w:ind w:firstLine="720"/>
+        <w:contextualSpacing/>
+        <w:jc w:val="both"/>
+        <w:rPr>
+          <w:rFonts w:cs="Times New Roman"/>
+          <w:color w:val="auto"/>
+          <w:szCs w:val="28"/>
+          <w:lang w:eastAsia="ru-RU"/>
+        </w:rPr>
+      </w:pPr>
+    </w:p>
+    <w:p>
+      <w:pPr>
+        <w:pStyle w:val="21"/>
+        <w:numPr>
+          <w:ilvl w:val="0"/>
+          <w:numId w:val="0"/>
+        </w:numPr>
+        <w:tabs>
+          <w:tab w:val="left" w:pos="1134"/>
+        </w:tabs>
+        <w:spacing w:after="0" w:line="240" w:lineRule="auto"/>
+        <w:ind w:firstLine="720"/>
+        <w:contextualSpacing/>
+        <w:jc w:val="both"/>
+        <w:rPr>
+          <w:rFonts w:cs="Times New Roman"/>
+          <w:color w:val="auto"/>
+          <w:szCs w:val="28"/>
+          <w:lang w:eastAsia="ru-RU"/>
+        </w:rPr>
+      </w:pPr>
+    </w:p>
+    <w:p>
+      <w:pPr>
+        <w:pStyle w:val="21"/>
+        <w:numPr>
+          <w:ilvl w:val="0"/>
+          <w:numId w:val="0"/>
+        </w:numPr>
+        <w:tabs>
+          <w:tab w:val="left" w:pos="1134"/>
+        </w:tabs>
+        <w:spacing w:after="0" w:line="240" w:lineRule="auto"/>
+        <w:ind w:firstLine="720"/>
+        <w:contextualSpacing/>
+        <w:jc w:val="both"/>
+        <w:rPr>
+          <w:rFonts w:cs="Times New Roman"/>
+          <w:color w:val="auto"/>
+          <w:szCs w:val="28"/>
+          <w:lang w:eastAsia="ru-RU"/>
+        </w:rPr>
+      </w:pPr>
+    </w:p>
+    <w:p>
+      <w:pPr>
+        <w:pStyle w:val="21"/>
+        <w:numPr>
+          <w:ilvl w:val="0"/>
+          <w:numId w:val="0"/>
+        </w:numPr>
+        <w:tabs>
+          <w:tab w:val="left" w:pos="1134"/>
+        </w:tabs>
+        <w:spacing w:after="0" w:line="240" w:lineRule="auto"/>
+        <w:ind w:firstLine="720"/>
+        <w:contextualSpacing/>
+        <w:jc w:val="both"/>
+        <w:rPr>
+          <w:rFonts w:cs="Times New Roman"/>
+          <w:color w:val="auto"/>
+          <w:szCs w:val="28"/>
+          <w:lang w:eastAsia="ru-RU"/>
+        </w:rPr>
+      </w:pPr>
+      <w:r>
+        <w:rPr>
+          <w:rFonts w:cs="Times New Roman"/>
+          <w:color w:val="auto"/>
+          <w:szCs w:val="28"/>
+          <w:highlight w:val="yellow"/>
+          <w:lang w:eastAsia="ru-RU"/>
+        </w:rPr>
+        <w:t>Описание и рассуждения на счёт времени</w:t>
+      </w:r>
+    </w:p>
+    <w:p>
+      <w:pPr>
+        <w:pStyle w:val="21"/>
+        <w:numPr>
+          <w:ilvl w:val="0"/>
+          <w:numId w:val="0"/>
+        </w:numPr>
+        <w:tabs>
+          <w:tab w:val="left" w:pos="1134"/>
+        </w:tabs>
+        <w:spacing w:after="0" w:line="240" w:lineRule="auto"/>
+        <w:ind w:firstLine="720"/>
+        <w:contextualSpacing/>
+        <w:jc w:val="both"/>
+        <w:rPr>
+          <w:rFonts w:cs="Times New Roman"/>
+          <w:color w:val="auto"/>
+          <w:szCs w:val="28"/>
+          <w:lang w:val="en-US" w:eastAsia="ru-RU"/>
+        </w:rPr>
+      </w:pPr>
+    </w:p>
+    <w:p>
+      <w:pPr>
+        <w:pStyle w:val="21"/>
+        <w:numPr>
+          <w:ilvl w:val="0"/>
+          <w:numId w:val="0"/>
+        </w:numPr>
+        <w:tabs>
+          <w:tab w:val="left" w:pos="1134"/>
+        </w:tabs>
+        <w:spacing w:after="0" w:line="240" w:lineRule="auto"/>
+        <w:ind w:firstLine="720"/>
+        <w:contextualSpacing/>
+        <w:jc w:val="both"/>
+        <w:rPr>
+          <w:rFonts w:cs="Times New Roman"/>
+          <w:color w:val="auto"/>
+          <w:szCs w:val="28"/>
+          <w:lang w:eastAsia="ru-RU"/>
+        </w:rPr>
+      </w:pPr>
+      <w:r>
+        <w:rPr>
+          <w:rFonts w:cs="Times New Roman"/>
+          <w:color w:val="auto"/>
+          <w:szCs w:val="28"/>
+          <w:lang w:eastAsia="ru-RU"/>
+        </w:rPr>
+        <w:t>По таблице ЧЧ можно построить график, который отлично отображает зависимость времени обработки изображения от его качества каждым из алгоритмов.</w:t>
+      </w:r>
+      <w:bookmarkStart w:id="0" w:name="_GoBack"/>
+      <w:bookmarkEnd w:id="0"/>
+      <w:r>
+        <w:rPr>
+          <w:rFonts w:cs="Times New Roman"/>
+          <w:color w:val="auto"/>
+          <w:szCs w:val="28"/>
+          <w:lang w:eastAsia="ru-RU"/>
+        </w:rPr>
+        <w:t xml:space="preserve"> </w:t>
+      </w:r>
+    </w:p>
+    <w:p>
+      <w:pPr>
+        <w:pStyle w:val="21"/>
+        <w:numPr>
+          <w:ilvl w:val="0"/>
+          <w:numId w:val="0"/>
+        </w:numPr>
+        <w:tabs>
+          <w:tab w:val="left" w:pos="1134"/>
+        </w:tabs>
+        <w:spacing w:after="0" w:line="240" w:lineRule="auto"/>
+        <w:ind w:firstLine="720"/>
+        <w:contextualSpacing/>
+        <w:jc w:val="both"/>
+        <w:rPr>
+          <w:rFonts w:cs="Times New Roman"/>
+          <w:color w:val="auto"/>
+          <w:szCs w:val="28"/>
+          <w:lang w:eastAsia="ru-RU"/>
+        </w:rPr>
+      </w:pPr>
+    </w:p>
+    <w:p>
+      <w:pPr>
+        <w:pStyle w:val="21"/>
+        <w:numPr>
+          <w:ilvl w:val="0"/>
+          <w:numId w:val="0"/>
+        </w:numPr>
+        <w:tabs>
+          <w:tab w:val="left" w:pos="1134"/>
+        </w:tabs>
+        <w:spacing w:after="0" w:line="240" w:lineRule="auto"/>
+        <w:ind w:firstLine="720"/>
+        <w:contextualSpacing/>
+        <w:jc w:val="both"/>
+        <w:rPr>
+          <w:rFonts w:cs="Times New Roman"/>
+          <w:color w:val="auto"/>
+          <w:szCs w:val="28"/>
+          <w:lang w:eastAsia="ru-RU"/>
+        </w:rPr>
+      </w:pPr>
+    </w:p>
+    <w:p>
+      <w:pPr>
+        <w:pStyle w:val="21"/>
+        <w:numPr>
+          <w:ilvl w:val="0"/>
+          <w:numId w:val="0"/>
+        </w:numPr>
+        <w:tabs>
+          <w:tab w:val="left" w:pos="1134"/>
+        </w:tabs>
+        <w:spacing w:after="0" w:line="240" w:lineRule="auto"/>
+        <w:ind w:firstLine="720"/>
+        <w:contextualSpacing/>
+        <w:jc w:val="both"/>
+        <w:rPr>
+          <w:rFonts w:cs="Times New Roman"/>
+          <w:color w:val="auto"/>
+          <w:szCs w:val="28"/>
+          <w:lang w:eastAsia="ru-RU"/>
+        </w:rPr>
+      </w:pPr>
+      <w:r>
+        <w:rPr>
+          <w:rFonts w:cs="Times New Roman"/>
+          <w:color w:val="auto"/>
+          <w:szCs w:val="28"/>
+          <w:highlight w:val="yellow"/>
+          <w:lang w:eastAsia="ru-RU"/>
+        </w:rPr>
+        <w:t>Добавить графиков</w:t>
+      </w:r>
+      <w:proofErr w:type="gramStart"/>
+      <w:r>
+        <w:rPr>
+          <w:rFonts w:cs="Times New Roman"/>
+          <w:color w:val="auto"/>
+          <w:szCs w:val="28"/>
+          <w:highlight w:val="yellow"/>
+          <w:lang w:eastAsia="ru-RU"/>
+        </w:rPr>
+        <w:t xml:space="preserve"> )</w:t>
+      </w:r>
+      <w:proofErr w:type="gramEnd"/>
+      <w:r>
+        <w:rPr>
+          <w:rFonts w:cs="Times New Roman"/>
+          <w:color w:val="auto"/>
+          <w:szCs w:val="28"/>
+          <w:highlight w:val="yellow"/>
+          <w:lang w:eastAsia="ru-RU"/>
+        </w:rPr>
+        <w:t>)</w:t>
+      </w:r>
+    </w:p>
+    <w:p>
+      <w:pPr>
+        <w:pStyle w:val="NormalWeb"/>
+        <w:shd w:val="clear" w:color="auto" w:fill="FFFFFF"/>
+        <w:spacing w:before="0" w:beforeAutospacing="0" w:after="0" w:afterAutospacing="0"/>
+        <w:ind w:firstLine="709"/>
+        <w:jc w:val="both"/>
+        <w:rPr>
+          <w:color w:val="auto"/>
+          <w:sz w:val="28"/>
+          <w:szCs w:val="28"/>
+        </w:rPr>
+      </w:pPr>
+      <w:r>
+        <w:rPr>
+          <w:color w:val="auto"/>
+          <w:sz w:val="28"/>
+          <w:szCs w:val="28"/>
+        </w:rPr>
+        <w:lastRenderedPageBreak/>
+        <w:t xml:space="preserve">На изображении ЧЧЧЧ </w:t>
+      </w:r>
+      <w:r>
+        <w:rPr>
+          <w:color w:val="auto"/>
+          <w:sz w:val="28"/>
+          <w:szCs w:val="28"/>
+        </w:rPr>
+        <w:t xml:space="preserve">видны различия сегментации моделью </w:t>
+      </w:r>
+      <w:r>
+        <w:rPr>
+          <w:i/>
+          <w:color w:val="auto"/>
+          <w:sz w:val="28"/>
+          <w:szCs w:val="28"/>
+        </w:rPr>
+        <w:t>ResNet</w:t>
+      </w:r>
+      <w:r>
+        <w:rPr>
+          <w:color w:val="auto"/>
+          <w:sz w:val="28"/>
+          <w:szCs w:val="28"/>
+        </w:rPr>
+        <w:t>50</w:t>
+      </w:r>
+      <w:r>
+        <w:rPr>
+          <w:color w:val="auto"/>
+          <w:sz w:val="28"/>
+          <w:szCs w:val="28"/>
+        </w:rPr>
+        <w:t xml:space="preserve"> и </w:t>
+      </w:r>
+      <w:proofErr w:type="spellStart"/>
+      <w:r>
+        <w:rPr>
+          <w:i/>
+          <w:color w:val="auto"/>
+          <w:sz w:val="28"/>
+          <w:szCs w:val="28"/>
+        </w:rPr>
+        <w:t>MobileNet</w:t>
+      </w:r>
+      <w:proofErr w:type="spellEnd"/>
+      <w:r>
+        <w:rPr>
+          <w:color w:val="auto"/>
+          <w:sz w:val="28"/>
+          <w:szCs w:val="28"/>
+        </w:rPr>
+        <w:t>, а также алгоритмом компьютерного зрения без использования нейронной сети</w:t>
+      </w:r>
+      <w:r>
+        <w:rPr>
+          <w:i/>
+          <w:color w:val="auto"/>
+          <w:sz w:val="28"/>
+          <w:szCs w:val="28"/>
+        </w:rPr>
+        <w:t xml:space="preserve"> </w:t>
+      </w:r>
+      <w:r>
+        <w:rPr>
+          <w:color w:val="auto"/>
+          <w:sz w:val="28"/>
+          <w:szCs w:val="28"/>
+        </w:rPr>
+        <w:t>соответственно.</w:t>
+      </w:r>
+    </w:p>
+    <w:p>
+      <w:pPr>
+        <w:pStyle w:val="21"/>
+        <w:numPr>
+          <w:ilvl w:val="0"/>
+          <w:numId w:val="0"/>
+        </w:numPr>
+        <w:tabs>
+          <w:tab w:val="left" w:pos="1134"/>
+        </w:tabs>
+        <w:spacing w:after="0" w:line="240" w:lineRule="auto"/>
+        <w:ind w:firstLine="720"/>
+        <w:contextualSpacing/>
+        <w:jc w:val="both"/>
+        <w:rPr>
+          <w:rFonts w:cs="Times New Roman"/>
+          <w:color w:val="auto"/>
+          <w:szCs w:val="28"/>
+          <w:lang w:eastAsia="ru-RU"/>
+        </w:rPr>
+      </w:pPr>
+    </w:p>
+    <w:p>
+      <w:pPr>
+        <w:pStyle w:val="21"/>
+        <w:numPr>
+          <w:ilvl w:val="0"/>
+          <w:numId w:val="0"/>
+        </w:numPr>
+        <w:tabs>
+          <w:tab w:val="left" w:pos="1134"/>
         </w:tabs>
         <w:spacing w:after="0" w:line="240" w:lineRule="auto"/>
         <w:ind w:left="576" w:hanging="576"/>
         <w:contextualSpacing/>
+        <w:jc w:val="both"/>
+        <w:rPr>
+          <w:rFonts w:cs="Times New Roman"/>
+          <w:color w:val="auto"/>
+          <w:szCs w:val="28"/>
+          <w:lang w:eastAsia="ru-RU"/>
+        </w:rPr>
+      </w:pPr>
+      <w:r>
+        <w:rPr>
+          <w:rFonts w:cs="Times New Roman"/>
+          <w:color w:val="auto"/>
+          <w:szCs w:val="28"/>
+          <w:lang w:eastAsia="ru-RU"/>
+        </w:rPr>
+        <w:pict>
+          <v:shape id="_x0000_i1028" type="#_x0000_t75" style="width:498.15pt;height:276.3pt">
+            <v:imagedata r:id="rId19" o:title="rghdауаувfjg"/>
+          </v:shape>
+        </w:pict>
+      </w:r>
+    </w:p>
+    <w:p>
+      <w:pPr>
+        <w:pStyle w:val="21"/>
+        <w:numPr>
+          <w:ilvl w:val="0"/>
+          <w:numId w:val="0"/>
+        </w:numPr>
+        <w:tabs>
+          <w:tab w:val="left" w:pos="1134"/>
+        </w:tabs>
+        <w:spacing w:after="0" w:line="240" w:lineRule="auto"/>
+        <w:ind w:firstLine="720"/>
+        <w:contextualSpacing/>
+        <w:jc w:val="both"/>
+        <w:rPr>
+          <w:rFonts w:cs="Times New Roman"/>
+          <w:color w:val="auto"/>
+          <w:szCs w:val="28"/>
+          <w:lang w:eastAsia="ru-RU"/>
+        </w:rPr>
+      </w:pPr>
+      <w:r>
+        <w:rPr>
+          <w:rFonts w:cs="Times New Roman"/>
+          <w:color w:val="auto"/>
+          <w:szCs w:val="28"/>
+          <w:highlight w:val="yellow"/>
+          <w:lang w:eastAsia="ru-RU"/>
+        </w:rPr>
+        <w:t>Увеличить шрифт?</w:t>
+      </w:r>
+    </w:p>
+    <w:p>
+      <w:pPr>
+        <w:pStyle w:val="NormalWeb"/>
+        <w:shd w:val="clear" w:color="auto" w:fill="FFFFFF"/>
+        <w:spacing w:before="0" w:beforeAutospacing="0" w:after="0" w:afterAutospacing="0"/>
         <w:jc w:val="center"/>
         <w:rPr>
-          <w:rFonts w:cs="Times New Roman"/>
-          <w:color w:val="auto"/>
-          <w:szCs w:val="28"/>
-        </w:rPr>
-      </w:pPr>
-      <w:r>
-        <w:rPr>
-          <w:rFonts w:cs="Times New Roman"/>
+          <w:i/>
+          <w:color w:val="auto"/>
+          <w:sz w:val="28"/>
+          <w:szCs w:val="28"/>
+        </w:rPr>
+      </w:pPr>
+      <w:r>
+        <w:rPr>
           <w:noProof/>
           <w:color w:val="auto"/>
+          <w:sz w:val="28"/>
+          <w:szCs w:val="28"/>
+        </w:rPr>
+        <w:t>Рисунок 2.7 – Результат сегментации</w:t>
+      </w:r>
+      <w:r>
+        <w:rPr>
+          <w:noProof/>
+          <w:color w:val="auto"/>
+          <w:sz w:val="28"/>
+          <w:szCs w:val="28"/>
+        </w:rPr>
+        <w:t xml:space="preserve"> </w:t>
+      </w:r>
+      <w:r>
+        <w:rPr>
+          <w:noProof/>
+          <w:color w:val="auto"/>
+          <w:sz w:val="28"/>
+          <w:szCs w:val="28"/>
+        </w:rPr>
+        <w:t>стен алгоритмами компьютерного зрения при различных размерах входного изображения</w:t>
+      </w:r>
+    </w:p>
+    <w:p>
+      <w:pPr>
+        <w:pStyle w:val="21"/>
+        <w:numPr>
+          <w:ilvl w:val="0"/>
+          <w:numId w:val="0"/>
+        </w:numPr>
+        <w:tabs>
+          <w:tab w:val="left" w:pos="1134"/>
+        </w:tabs>
+        <w:spacing w:after="0" w:line="240" w:lineRule="auto"/>
+        <w:ind w:firstLine="720"/>
+        <w:contextualSpacing/>
+        <w:jc w:val="both"/>
+        <w:rPr>
+          <w:rFonts w:cs="Times New Roman"/>
+          <w:color w:val="auto"/>
+          <w:szCs w:val="28"/>
+          <w:lang w:eastAsia="ru-RU"/>
+        </w:rPr>
+      </w:pPr>
+    </w:p>
+    <w:p>
+      <w:pPr>
+        <w:pStyle w:val="NormalWeb"/>
+        <w:shd w:val="clear" w:color="auto" w:fill="FFFFFF"/>
+        <w:spacing w:before="0" w:beforeAutospacing="0" w:after="0" w:afterAutospacing="0"/>
+        <w:ind w:firstLine="709"/>
+        <w:jc w:val="both"/>
+        <w:rPr>
+          <w:i/>
+          <w:color w:val="auto"/>
+          <w:sz w:val="28"/>
+          <w:szCs w:val="28"/>
+        </w:rPr>
+      </w:pPr>
+      <w:r>
+        <w:rPr>
+          <w:i/>
+          <w:noProof/>
+          <w:color w:val="auto"/>
+          <w:sz w:val="28"/>
           <w:szCs w:val="28"/>
           <w:lang w:val="en-US"/>
         </w:rPr>
+        <w:t>MobileNet</w:t>
+      </w:r>
+      <w:r>
+        <w:rPr>
+          <w:noProof/>
+          <w:color w:val="auto"/>
+          <w:sz w:val="28"/>
+          <w:szCs w:val="28"/>
+        </w:rPr>
+        <w:t xml:space="preserve"> архитектура хорошо подходит для мобильных устройств за счёт значительно большей скорости обработки кадров, при относительно неплохой точности сегментации. Для обработки кадров в режиме реального времени </w:t>
+      </w:r>
+      <w:r>
+        <w:rPr>
+          <w:noProof/>
+          <w:color w:val="auto"/>
+          <w:sz w:val="28"/>
+          <w:szCs w:val="28"/>
+        </w:rPr>
+        <w:t xml:space="preserve">архитектура </w:t>
+      </w:r>
+      <w:proofErr w:type="spellStart"/>
+      <w:r>
+        <w:rPr>
+          <w:i/>
+          <w:color w:val="auto"/>
+          <w:sz w:val="28"/>
+          <w:szCs w:val="28"/>
+        </w:rPr>
+        <w:t>MobileNet</w:t>
+      </w:r>
+      <w:proofErr w:type="spellEnd"/>
+      <w:r>
+        <w:rPr>
+          <w:noProof/>
+          <w:color w:val="auto"/>
+          <w:sz w:val="28"/>
+          <w:szCs w:val="28"/>
+        </w:rPr>
+        <w:t xml:space="preserve"> имеет преимущество над </w:t>
+      </w:r>
+      <w:r>
+        <w:rPr>
+          <w:i/>
+          <w:color w:val="auto"/>
+          <w:sz w:val="28"/>
+          <w:szCs w:val="28"/>
+        </w:rPr>
+        <w:t>ResNet</w:t>
+      </w:r>
+      <w:r>
+        <w:rPr>
+          <w:color w:val="auto"/>
+          <w:sz w:val="28"/>
+          <w:szCs w:val="28"/>
+        </w:rPr>
+        <w:t>50</w:t>
+      </w:r>
+      <w:r>
+        <w:rPr>
+          <w:i/>
+          <w:color w:val="auto"/>
+          <w:sz w:val="28"/>
+          <w:szCs w:val="28"/>
+        </w:rPr>
+        <w:t>.</w:t>
+      </w:r>
+    </w:p>
+    <w:p>
+      <w:pPr>
+        <w:pStyle w:val="NormalWeb"/>
+        <w:shd w:val="clear" w:color="auto" w:fill="FFFFFF"/>
+        <w:spacing w:before="0" w:beforeAutospacing="0" w:after="0" w:afterAutospacing="0"/>
+        <w:ind w:firstLine="709"/>
+        <w:jc w:val="both"/>
+        <w:rPr>
+          <w:noProof/>
+          <w:color w:val="auto"/>
+          <w:sz w:val="28"/>
+          <w:szCs w:val="28"/>
+        </w:rPr>
+      </w:pPr>
+      <w:r>
+        <w:rPr>
+          <w:color w:val="auto"/>
+          <w:sz w:val="28"/>
+          <w:szCs w:val="28"/>
+        </w:rPr>
+        <w:t xml:space="preserve">Как видно из изображения </w:t>
+      </w:r>
+      <w:r>
+        <w:rPr>
+          <w:color w:val="auto"/>
+          <w:sz w:val="28"/>
+          <w:szCs w:val="28"/>
+        </w:rPr>
+        <w:t>ЧЧЧ</w:t>
+      </w:r>
+      <w:r>
+        <w:rPr>
+          <w:color w:val="auto"/>
+          <w:sz w:val="28"/>
+          <w:szCs w:val="28"/>
+        </w:rPr>
+        <w:t xml:space="preserve"> – архитектура </w:t>
+      </w:r>
+      <w:proofErr w:type="spellStart"/>
+      <w:r>
+        <w:rPr>
+          <w:i/>
+          <w:color w:val="auto"/>
+          <w:sz w:val="28"/>
+          <w:szCs w:val="28"/>
+        </w:rPr>
+        <w:t>ResNet</w:t>
+      </w:r>
+      <w:proofErr w:type="spellEnd"/>
+      <w:r>
+        <w:rPr>
+          <w:i/>
+          <w:color w:val="auto"/>
+          <w:sz w:val="28"/>
+          <w:szCs w:val="28"/>
+        </w:rPr>
+        <w:t xml:space="preserve"> </w:t>
+      </w:r>
+      <w:r>
+        <w:rPr>
+          <w:color w:val="auto"/>
+          <w:sz w:val="28"/>
+          <w:szCs w:val="28"/>
+        </w:rPr>
+        <w:t xml:space="preserve">более точно и подробно сегментирует изображение, но проигрывает по скорости модели </w:t>
+      </w:r>
+      <w:proofErr w:type="spellStart"/>
+      <w:r>
+        <w:rPr>
+          <w:i/>
+          <w:color w:val="auto"/>
+          <w:sz w:val="28"/>
+          <w:szCs w:val="28"/>
+        </w:rPr>
+        <w:t>MobileNet</w:t>
+      </w:r>
+      <w:proofErr w:type="spellEnd"/>
+      <w:r>
+        <w:rPr>
+          <w:i/>
+          <w:color w:val="auto"/>
+          <w:sz w:val="28"/>
+          <w:szCs w:val="28"/>
+        </w:rPr>
+        <w:t>.</w:t>
+      </w:r>
+    </w:p>
+    <w:p>
+      <w:pPr>
+        <w:pStyle w:val="NormalWeb"/>
+        <w:shd w:val="clear" w:color="auto" w:fill="FFFFFF"/>
+        <w:spacing w:before="0" w:beforeAutospacing="0" w:after="0" w:afterAutospacing="0"/>
+        <w:ind w:firstLine="709"/>
+        <w:jc w:val="both"/>
+        <w:rPr>
+          <w:noProof/>
+          <w:color w:val="auto"/>
+          <w:sz w:val="28"/>
+          <w:szCs w:val="28"/>
+        </w:rPr>
+      </w:pPr>
+      <w:r>
+        <w:rPr>
+          <w:color w:val="auto"/>
+          <w:sz w:val="28"/>
+          <w:szCs w:val="28"/>
+        </w:rPr>
+        <w:t xml:space="preserve">Работа нейронной сети была протестирована на нескольких изображениях. </w:t>
+      </w:r>
+      <w:r>
+        <w:rPr>
+          <w:noProof/>
+          <w:color w:val="auto"/>
+          <w:sz w:val="28"/>
+          <w:szCs w:val="28"/>
+        </w:rPr>
+        <w:t>Результаты работы нейронной сети оказались более качественными в сравнении с результатами работы алгоритма без использования нейронной сети.</w:t>
+      </w:r>
+      <w:r>
+        <w:rPr>
+          <w:noProof/>
+          <w:color w:val="auto"/>
+          <w:sz w:val="28"/>
+          <w:szCs w:val="28"/>
+        </w:rPr>
+        <w:t xml:space="preserve"> </w:t>
+      </w:r>
+      <w:r>
+        <w:rPr>
+          <w:noProof/>
+          <w:color w:val="auto"/>
+          <w:sz w:val="28"/>
+          <w:szCs w:val="28"/>
+        </w:rPr>
+        <w:t>Как вывод – нейронная сеть отлично подходит для распознавания стен на изображениях.</w:t>
+      </w:r>
+    </w:p>
+    <w:p>
+      <w:pPr>
+        <w:pStyle w:val="NormalWeb"/>
+        <w:shd w:val="clear" w:color="auto" w:fill="FFFFFF"/>
+        <w:spacing w:before="0" w:beforeAutospacing="0" w:after="0" w:afterAutospacing="0"/>
+        <w:rPr>
+          <w:color w:val="auto"/>
+          <w:szCs w:val="28"/>
+        </w:rPr>
+      </w:pPr>
+    </w:p>
+    <w:p>
+      <w:pPr>
+        <w:pStyle w:val="NormalWeb"/>
+        <w:shd w:val="clear" w:color="auto" w:fill="FFFFFF"/>
+        <w:spacing w:before="0" w:beforeAutospacing="0" w:after="0" w:afterAutospacing="0"/>
+        <w:rPr>
+          <w:color w:val="auto"/>
+          <w:szCs w:val="28"/>
+        </w:rPr>
+      </w:pPr>
+    </w:p>
+    <w:p>
+      <w:pPr>
+        <w:pStyle w:val="NormalWeb"/>
+        <w:shd w:val="clear" w:color="auto" w:fill="FFFFFF"/>
+        <w:spacing w:before="0" w:beforeAutospacing="0" w:after="0" w:afterAutospacing="0"/>
+        <w:rPr>
+          <w:color w:val="auto"/>
+          <w:szCs w:val="28"/>
+        </w:rPr>
+      </w:pPr>
+    </w:p>
+    <w:p>
+      <w:pPr>
+        <w:pStyle w:val="NormalWeb"/>
+        <w:shd w:val="clear" w:color="auto" w:fill="FFFFFF"/>
+        <w:spacing w:before="0" w:beforeAutospacing="0" w:after="0" w:afterAutospacing="0"/>
+        <w:jc w:val="center"/>
+        <w:rPr>
+          <w:noProof/>
+          <w:color w:val="auto"/>
+          <w:sz w:val="28"/>
+          <w:szCs w:val="28"/>
+          <w:lang w:val="en-US"/>
+        </w:rPr>
+      </w:pPr>
+      <w:r>
+        <w:rPr>
+          <w:noProof/>
+          <w:color w:val="auto"/>
+          <w:sz w:val="28"/>
+          <w:szCs w:val="28"/>
+          <w:lang w:val="en-US"/>
+        </w:rPr>
+        <w:lastRenderedPageBreak/>
+        <w:pict>
+          <v:shape id="_x0000_i1029" type="#_x0000_t75" style="width:209.3pt;height:156.55pt">
+            <v:imagedata r:id="rId20" o:title="Untsasdsitled"/>
+          </v:shape>
+        </w:pict>
+      </w:r>
+      <w:r>
+        <w:rPr>
+          <w:noProof/>
+          <w:color w:val="auto"/>
+          <w:sz w:val="28"/>
+          <w:szCs w:val="28"/>
+          <w:lang w:val="en-US"/>
+        </w:rPr>
+        <w:t xml:space="preserve">   </w:t>
+      </w:r>
+      <w:r>
+        <w:rPr>
+          <w:noProof/>
+          <w:color w:val="auto"/>
+          <w:sz w:val="28"/>
+          <w:szCs w:val="28"/>
+          <w:lang w:val="en-US" w:eastAsia="en-US"/>
+        </w:rPr>
         <w:drawing>
-          <wp:inline distT="0" distB="0" distL="0" distR="0" wp14:anchorId="62BEA0E7" wp14:editId="462F9775">
-            <wp:extent cx="5467350" cy="2057850"/>
-            <wp:effectExtent l="0" t="0" r="0" b="0"/>
-            <wp:docPr id="32" name="Picture 32"/>
+          <wp:inline distT="0" distB="0" distL="0" distR="0">
+            <wp:extent cx="2604770" cy="1967230"/>
+            <wp:effectExtent l="0" t="0" r="5080" b="0"/>
+            <wp:docPr id="3" name="Picture 3" descr="C:\Users\lanta\AppData\Local\Microsoft\Windows\INetCache\Content.Word\Unsdsdctitled.png"/>
             <wp:cNvGraphicFramePr>
               <a:graphicFrameLocks xmlns:a="http://schemas.openxmlformats.org/drawingml/2006/main" noChangeAspect="1"/>
             </wp:cNvGraphicFramePr>
@@ -4753,348 +6955,28 @@
               <a:graphicData uri="http://schemas.openxmlformats.org/drawingml/2006/picture">
                 <pic:pic xmlns:pic="http://schemas.openxmlformats.org/drawingml/2006/picture">
                   <pic:nvPicPr>
-                    <pic:cNvPr id="0" name=""/>
-                    <pic:cNvPicPr/>
-                  </pic:nvPicPr>
-                  <pic:blipFill>
-                    <a:blip r:embed="rId18"/>
-                    <a:stretch>
-                      <a:fillRect/>
-                    </a:stretch>
-                  </pic:blipFill>
-                  <pic:spPr>
-                    <a:xfrm>
-                      <a:off x="0" y="0"/>
-                      <a:ext cx="5508793" cy="2073449"/>
-                    </a:xfrm>
-                    <a:prstGeom prst="rect">
-                      <a:avLst/>
-                    </a:prstGeom>
-                  </pic:spPr>
-                </pic:pic>
-              </a:graphicData>
-            </a:graphic>
-          </wp:inline>
-        </w:drawing>
-      </w:r>
-    </w:p>
-    <w:p>
-      <w:pPr>
-        <w:pStyle w:val="21"/>
-        <w:numPr>
-          <w:ilvl w:val="0"/>
-          <w:numId w:val="0"/>
-        </w:numPr>
-        <w:tabs>
-          <w:tab w:val="left" w:pos="1260"/>
-        </w:tabs>
-        <w:spacing w:after="0" w:line="240" w:lineRule="auto"/>
-        <w:ind w:left="576" w:hanging="576"/>
-        <w:contextualSpacing/>
-        <w:jc w:val="center"/>
-        <w:rPr>
-          <w:rFonts w:cs="Times New Roman"/>
-          <w:color w:val="auto"/>
-          <w:szCs w:val="28"/>
-        </w:rPr>
-      </w:pPr>
-    </w:p>
-    <w:p>
-      <w:pPr>
-        <w:pStyle w:val="21"/>
-        <w:numPr>
-          <w:ilvl w:val="0"/>
-          <w:numId w:val="0"/>
-        </w:numPr>
-        <w:tabs>
-          <w:tab w:val="left" w:pos="1260"/>
-        </w:tabs>
-        <w:spacing w:after="0" w:line="240" w:lineRule="auto"/>
-        <w:ind w:left="576" w:hanging="576"/>
-        <w:contextualSpacing/>
-        <w:jc w:val="center"/>
-        <w:rPr>
-          <w:rFonts w:cs="Times New Roman"/>
-          <w:color w:val="auto"/>
-          <w:szCs w:val="28"/>
-        </w:rPr>
-      </w:pPr>
-      <w:r>
-        <w:rPr>
-          <w:rFonts w:cs="Times New Roman"/>
-          <w:color w:val="auto"/>
-          <w:szCs w:val="28"/>
-        </w:rPr>
-        <w:t>Рисунок 2.11 – Пример результатов работы нейронной сети</w:t>
-      </w:r>
-    </w:p>
-    <w:p>
-      <w:pPr>
-        <w:pStyle w:val="11"/>
-        <w:numPr>
-          <w:ilvl w:val="0"/>
-          <w:numId w:val="0"/>
-        </w:numPr>
-        <w:tabs>
-          <w:tab w:val="left" w:pos="993"/>
-        </w:tabs>
-        <w:spacing w:after="0" w:line="240" w:lineRule="auto"/>
-        <w:ind w:left="432" w:hanging="432"/>
-        <w:contextualSpacing/>
-        <w:jc w:val="both"/>
-        <w:outlineLvl w:val="1"/>
-        <w:rPr>
-          <w:rFonts w:cs="Times New Roman"/>
-          <w:b/>
-          <w:bCs/>
-          <w:i/>
-          <w:color w:val="auto"/>
-          <w:szCs w:val="28"/>
-        </w:rPr>
-      </w:pPr>
-    </w:p>
-    <w:p>
-      <w:pPr>
-        <w:spacing w:after="0" w:line="240" w:lineRule="auto"/>
-        <w:ind w:firstLine="709"/>
-        <w:jc w:val="both"/>
-        <w:rPr>
-          <w:rFonts w:ascii="Times New Roman" w:hAnsi="Times New Roman" w:cs="Times New Roman"/>
-          <w:sz w:val="28"/>
-          <w:szCs w:val="28"/>
-          <w:lang w:val="ru-RU"/>
-        </w:rPr>
-      </w:pPr>
-    </w:p>
-    <w:p>
-      <w:pPr>
-        <w:pStyle w:val="NormalWeb"/>
-        <w:shd w:val="clear" w:color="auto" w:fill="FFFFFF"/>
-        <w:spacing w:before="0" w:beforeAutospacing="0" w:after="0" w:afterAutospacing="0"/>
-        <w:ind w:firstLine="709"/>
-        <w:jc w:val="both"/>
-        <w:rPr>
-          <w:i/>
-          <w:color w:val="auto"/>
-          <w:sz w:val="28"/>
-          <w:szCs w:val="28"/>
-        </w:rPr>
-      </w:pPr>
-      <w:r>
-        <w:rPr>
-          <w:i/>
-          <w:noProof/>
-          <w:color w:val="auto"/>
-          <w:sz w:val="28"/>
-          <w:szCs w:val="28"/>
-          <w:lang w:val="en-US"/>
-        </w:rPr>
-        <w:t>MobileNet</w:t>
-      </w:r>
-      <w:r>
-        <w:rPr>
-          <w:noProof/>
-          <w:color w:val="auto"/>
-          <w:sz w:val="28"/>
-          <w:szCs w:val="28"/>
-        </w:rPr>
-        <w:t xml:space="preserve"> архитектура хорошо подходит для мобильных устройств за счёт значительно большей скорости обработки кадров, при относительно неплохой точности сегментации. Для обработки кадров в режиме реального времени </w:t>
-      </w:r>
-      <w:proofErr w:type="spellStart"/>
-      <w:r>
-        <w:rPr>
-          <w:i/>
-          <w:color w:val="auto"/>
-          <w:sz w:val="28"/>
-          <w:szCs w:val="28"/>
-        </w:rPr>
-        <w:t>MobileNet</w:t>
-      </w:r>
-      <w:proofErr w:type="spellEnd"/>
-      <w:r>
-        <w:rPr>
-          <w:noProof/>
-          <w:color w:val="auto"/>
-          <w:sz w:val="28"/>
-          <w:szCs w:val="28"/>
-        </w:rPr>
-        <w:t xml:space="preserve"> имеет преимущество над </w:t>
-      </w:r>
-      <w:proofErr w:type="spellStart"/>
-      <w:r>
-        <w:rPr>
-          <w:i/>
-          <w:color w:val="auto"/>
-          <w:sz w:val="28"/>
-          <w:szCs w:val="28"/>
-        </w:rPr>
-        <w:t>ResNet</w:t>
-      </w:r>
-      <w:proofErr w:type="spellEnd"/>
-      <w:r>
-        <w:rPr>
-          <w:i/>
-          <w:color w:val="auto"/>
-          <w:sz w:val="28"/>
-          <w:szCs w:val="28"/>
-        </w:rPr>
-        <w:t>.</w:t>
-      </w:r>
-    </w:p>
-    <w:p>
-      <w:pPr>
-        <w:pStyle w:val="NormalWeb"/>
-        <w:shd w:val="clear" w:color="auto" w:fill="FFFFFF"/>
-        <w:spacing w:before="0" w:beforeAutospacing="0" w:after="0" w:afterAutospacing="0"/>
-        <w:ind w:firstLine="709"/>
-        <w:jc w:val="both"/>
-        <w:rPr>
-          <w:color w:val="auto"/>
-          <w:sz w:val="28"/>
-          <w:szCs w:val="28"/>
-        </w:rPr>
-      </w:pPr>
-      <w:r>
-        <w:rPr>
-          <w:color w:val="auto"/>
-          <w:sz w:val="28"/>
-          <w:szCs w:val="28"/>
-        </w:rPr>
-        <w:t xml:space="preserve">На рисунках 2.7 и 2.8 видны различия сегментации моделью </w:t>
-      </w:r>
-      <w:proofErr w:type="spellStart"/>
-      <w:r>
-        <w:rPr>
-          <w:i/>
-          <w:color w:val="auto"/>
-          <w:sz w:val="28"/>
-          <w:szCs w:val="28"/>
-        </w:rPr>
-        <w:t>MobileNet</w:t>
-      </w:r>
-      <w:proofErr w:type="spellEnd"/>
-      <w:r>
-        <w:rPr>
-          <w:i/>
-          <w:color w:val="auto"/>
-          <w:sz w:val="28"/>
-          <w:szCs w:val="28"/>
-        </w:rPr>
-        <w:t xml:space="preserve"> </w:t>
-      </w:r>
-      <w:r>
-        <w:rPr>
-          <w:color w:val="auto"/>
-          <w:sz w:val="28"/>
-          <w:szCs w:val="28"/>
-        </w:rPr>
-        <w:t>и</w:t>
-      </w:r>
-      <w:r>
-        <w:rPr>
-          <w:i/>
-          <w:color w:val="auto"/>
-          <w:sz w:val="28"/>
-          <w:szCs w:val="28"/>
-        </w:rPr>
-        <w:t xml:space="preserve"> </w:t>
-      </w:r>
-      <w:proofErr w:type="spellStart"/>
-      <w:r>
-        <w:rPr>
-          <w:i/>
-          <w:color w:val="auto"/>
-          <w:sz w:val="28"/>
-          <w:szCs w:val="28"/>
-        </w:rPr>
-        <w:t>ResNet</w:t>
-      </w:r>
-      <w:proofErr w:type="spellEnd"/>
-      <w:r>
-        <w:rPr>
-          <w:i/>
-          <w:color w:val="auto"/>
-          <w:sz w:val="28"/>
-          <w:szCs w:val="28"/>
-        </w:rPr>
-        <w:t xml:space="preserve"> </w:t>
-      </w:r>
-      <w:r>
-        <w:rPr>
-          <w:color w:val="auto"/>
-          <w:sz w:val="28"/>
-          <w:szCs w:val="28"/>
-        </w:rPr>
-        <w:t>соответственно.</w:t>
-      </w:r>
-    </w:p>
-    <w:p>
-      <w:pPr>
-        <w:pStyle w:val="NormalWeb"/>
-        <w:shd w:val="clear" w:color="auto" w:fill="FFFFFF"/>
-        <w:spacing w:before="0" w:beforeAutospacing="0" w:after="0" w:afterAutospacing="0"/>
-        <w:ind w:firstLine="709"/>
-        <w:jc w:val="both"/>
-        <w:rPr>
-          <w:color w:val="auto"/>
-          <w:sz w:val="28"/>
-          <w:szCs w:val="28"/>
-        </w:rPr>
-      </w:pPr>
-    </w:p>
-    <w:p>
-      <w:pPr>
-        <w:pStyle w:val="NormalWeb"/>
-        <w:shd w:val="clear" w:color="auto" w:fill="FFFFFF"/>
-        <w:spacing w:before="0" w:beforeAutospacing="0" w:after="0" w:afterAutospacing="0"/>
-        <w:jc w:val="center"/>
-        <w:rPr>
-          <w:noProof/>
-          <w:color w:val="auto"/>
-          <w:sz w:val="28"/>
-          <w:szCs w:val="28"/>
-        </w:rPr>
-      </w:pPr>
-      <w:r>
-        <w:rPr>
-          <w:noProof/>
-          <w:color w:val="auto"/>
-          <w:sz w:val="28"/>
-          <w:szCs w:val="28"/>
-          <w:lang w:val="en-US" w:eastAsia="en-US"/>
-        </w:rPr>
-        <w:drawing>
-          <wp:inline distT="0" distB="0" distL="0" distR="0" wp14:anchorId="04945C94" wp14:editId="4AB04B98">
-            <wp:extent cx="3848100" cy="1418300"/>
-            <wp:effectExtent l="0" t="0" r="0" b="0"/>
-            <wp:docPr id="25" name="Picture 25" descr="C:\Users\lanta\AppData\Local\Microsoft\Windows\INetCache\Content.Word\Unпроорtitled.png"/>
-            <wp:cNvGraphicFramePr>
-              <a:graphicFrameLocks xmlns:a="http://schemas.openxmlformats.org/drawingml/2006/main" noChangeAspect="1"/>
-            </wp:cNvGraphicFramePr>
-            <a:graphic xmlns:a="http://schemas.openxmlformats.org/drawingml/2006/main">
-              <a:graphicData uri="http://schemas.openxmlformats.org/drawingml/2006/picture">
-                <pic:pic xmlns:pic="http://schemas.openxmlformats.org/drawingml/2006/picture">
-                  <pic:nvPicPr>
-                    <pic:cNvPr id="0" name="Picture 73" descr="C:\Users\lanta\AppData\Local\Microsoft\Windows\INetCache\Content.Word\Unпроорtitled.png"/>
+                    <pic:cNvPr id="0" name="Picture 9" descr="C:\Users\lanta\AppData\Local\Microsoft\Windows\INetCache\Content.Word\Unsdsdctitled.png"/>
                     <pic:cNvPicPr>
                       <a:picLocks noChangeAspect="1" noChangeArrowheads="1"/>
                     </pic:cNvPicPr>
                   </pic:nvPicPr>
-                  <pic:blipFill rotWithShape="1">
-                    <a:blip r:embed="rId19">
+                  <pic:blipFill>
+                    <a:blip r:embed="rId21">
                       <a:extLst>
                         <a:ext uri="{28A0092B-C50C-407E-A947-70E740481C1C}">
                           <a14:useLocalDpi xmlns:a14="http://schemas.microsoft.com/office/drawing/2010/main" val="0"/>
                         </a:ext>
                       </a:extLst>
                     </a:blip>
-                    <a:srcRect b="57408"/>
-                    <a:stretch/>
+                    <a:srcRect/>
+                    <a:stretch>
+                      <a:fillRect/>
+                    </a:stretch>
                   </pic:blipFill>
                   <pic:spPr bwMode="auto">
                     <a:xfrm>
                       <a:off x="0" y="0"/>
-                      <a:ext cx="3864774" cy="1424446"/>
+                      <a:ext cx="2604770" cy="1967230"/>
                     </a:xfrm>
                     <a:prstGeom prst="rect">
                       <a:avLst/>
@@ -5103,11 +6985,6 @@
                     <a:ln>
                       <a:noFill/>
                     </a:ln>
-                    <a:extLst>
-                      <a:ext uri="{53640926-AAD7-44D8-BBD7-CCE9431645EC}">
-                        <a14:shadowObscured xmlns:a14="http://schemas.microsoft.com/office/drawing/2010/main"/>
-                      </a:ext>
-                    </a:extLst>
                   </pic:spPr>
                 </pic:pic>
               </a:graphicData>
@@ -5127,6 +7004,7 @@
           <w:color w:val="auto"/>
           <w:sz w:val="28"/>
           <w:szCs w:val="28"/>
+          <w:lang w:val="en-US"/>
         </w:rPr>
       </w:pPr>
     </w:p>
@@ -5137,7 +7015,7 @@
         <w:spacing w:before="0" w:beforeAutospacing="0" w:after="0" w:afterAutospacing="0"/>
         <w:jc w:val="center"/>
         <w:rPr>
-          <w:i/>
+          <w:noProof/>
           <w:color w:val="auto"/>
           <w:sz w:val="28"/>
           <w:szCs w:val="28"/>
@@ -5150,102 +7028,26 @@
           <w:sz w:val="28"/>
           <w:szCs w:val="28"/>
         </w:rPr>
-        <w:t xml:space="preserve">Рисунок 2.7 – Результат сегментации моделью </w:t>
-      </w:r>
-      <w:proofErr w:type="spellStart"/>
-      <w:r>
-        <w:rPr>
-          <w:i/>
+        <w:t>Разница между</w:t>
+      </w:r>
+      <w:r>
+        <w:rPr>
+          <w:noProof/>
           <w:color w:val="auto"/>
           <w:sz w:val="28"/>
           <w:szCs w:val="28"/>
-        </w:rPr>
-        <w:t>MobileNet</w:t>
-      </w:r>
-      <w:proofErr w:type="spellEnd"/>
-    </w:p>
-    <w:p>
-      <w:pPr>
-        <w:pStyle w:val="NormalWeb"/>
-        <w:shd w:val="clear" w:color="auto" w:fill="FFFFFF"/>
-        <w:spacing w:before="0" w:beforeAutospacing="0" w:after="0" w:afterAutospacing="0"/>
-        <w:rPr>
-          <w:i/>
+          <w:lang w:val="en-US"/>
+        </w:rPr>
+        <w:t xml:space="preserve"> 1000</w:t>
+      </w:r>
+      <w:r>
+        <w:rPr>
+          <w:noProof/>
           <w:color w:val="auto"/>
           <w:sz w:val="28"/>
           <w:szCs w:val="28"/>
         </w:rPr>
-      </w:pPr>
-    </w:p>
-    <w:p>
-      <w:pPr>
-        <w:pStyle w:val="NormalWeb"/>
-        <w:shd w:val="clear" w:color="auto" w:fill="FFFFFF"/>
-        <w:spacing w:before="0" w:beforeAutospacing="0" w:after="0" w:afterAutospacing="0"/>
-        <w:ind w:firstLine="709"/>
-        <w:jc w:val="both"/>
-        <w:rPr>
-          <w:noProof/>
-          <w:color w:val="auto"/>
-          <w:sz w:val="28"/>
-          <w:szCs w:val="28"/>
-        </w:rPr>
-      </w:pPr>
-      <w:r>
-        <w:rPr>
-          <w:color w:val="auto"/>
-          <w:sz w:val="28"/>
-          <w:szCs w:val="28"/>
-        </w:rPr>
-        <w:t xml:space="preserve">Как видно из изображения 2.8 – архитектура </w:t>
-      </w:r>
-      <w:proofErr w:type="spellStart"/>
-      <w:r>
-        <w:rPr>
-          <w:i/>
-          <w:color w:val="auto"/>
-          <w:sz w:val="28"/>
-          <w:szCs w:val="28"/>
-        </w:rPr>
-        <w:t>ResNet</w:t>
-      </w:r>
-      <w:proofErr w:type="spellEnd"/>
-      <w:r>
-        <w:rPr>
-          <w:i/>
-          <w:color w:val="auto"/>
-          <w:sz w:val="28"/>
-          <w:szCs w:val="28"/>
-        </w:rPr>
-        <w:t xml:space="preserve"> </w:t>
-      </w:r>
-      <w:r>
-        <w:rPr>
-          <w:color w:val="auto"/>
-          <w:sz w:val="28"/>
-          <w:szCs w:val="28"/>
-        </w:rPr>
-        <w:t xml:space="preserve">более точно и подробно сегментирует изображение, но проигрывает по скорости модели </w:t>
-      </w:r>
-      <w:proofErr w:type="spellStart"/>
-      <w:r>
-        <w:rPr>
-          <w:i/>
-          <w:color w:val="auto"/>
-          <w:sz w:val="28"/>
-          <w:szCs w:val="28"/>
-        </w:rPr>
-        <w:t>MobileNet</w:t>
-      </w:r>
-      <w:proofErr w:type="spellEnd"/>
-      <w:r>
-        <w:rPr>
-          <w:i/>
-          <w:color w:val="auto"/>
-          <w:sz w:val="28"/>
-          <w:szCs w:val="28"/>
-        </w:rPr>
-        <w:t>.</w:t>
+        <w:t xml:space="preserve"> и 220 пикселей</w:t>
       </w:r>
     </w:p>
     <w:p>
@@ -5275,67 +7077,6 @@
           <w:szCs w:val="28"/>
         </w:rPr>
       </w:pPr>
-      <w:r>
-        <w:rPr>
-          <w:noProof/>
-          <w:color w:val="auto"/>
-          <w:sz w:val="28"/>
-          <w:szCs w:val="28"/>
-          <w:lang w:val="en-US" w:eastAsia="en-US"/>
-        </w:rPr>
-        <w:lastRenderedPageBreak/>
-        <w:drawing>
-          <wp:inline distT="0" distB="0" distL="0" distR="0" wp14:anchorId="6850D80A" wp14:editId="007CDEF7">
-            <wp:extent cx="3829050" cy="1389397"/>
-            <wp:effectExtent l="0" t="0" r="0" b="1270"/>
-            <wp:docPr id="10" name="Picture 10" descr="C:\Users\lanta\AppData\Local\Microsoft\Windows\INetCache\Content.Word\Unпроорtitled.png"/>
-            <wp:cNvGraphicFramePr>
-              <a:graphicFrameLocks xmlns:a="http://schemas.openxmlformats.org/drawingml/2006/main" noChangeAspect="1"/>
-            </wp:cNvGraphicFramePr>
-            <a:graphic xmlns:a="http://schemas.openxmlformats.org/drawingml/2006/main">
-              <a:graphicData uri="http://schemas.openxmlformats.org/drawingml/2006/picture">
-                <pic:pic xmlns:pic="http://schemas.openxmlformats.org/drawingml/2006/picture">
-                  <pic:nvPicPr>
-                    <pic:cNvPr id="0" name="Picture 73" descr="C:\Users\lanta\AppData\Local\Microsoft\Windows\INetCache\Content.Word\Unпроорtitled.png"/>
-                    <pic:cNvPicPr>
-                      <a:picLocks noChangeAspect="1" noChangeArrowheads="1"/>
-                    </pic:cNvPicPr>
-                  </pic:nvPicPr>
-                  <pic:blipFill rotWithShape="1">
-                    <a:blip r:embed="rId19">
-                      <a:extLst>
-                        <a:ext uri="{28A0092B-C50C-407E-A947-70E740481C1C}">
-                          <a14:useLocalDpi xmlns:a14="http://schemas.microsoft.com/office/drawing/2010/main" val="0"/>
-                        </a:ext>
-                      </a:extLst>
-                    </a:blip>
-                    <a:srcRect t="49527" b="8542"/>
-                    <a:stretch/>
-                  </pic:blipFill>
-                  <pic:spPr bwMode="auto">
-                    <a:xfrm>
-                      <a:off x="0" y="0"/>
-                      <a:ext cx="3852437" cy="1397883"/>
-                    </a:xfrm>
-                    <a:prstGeom prst="rect">
-                      <a:avLst/>
-                    </a:prstGeom>
-                    <a:noFill/>
-                    <a:ln>
-                      <a:noFill/>
-                    </a:ln>
-                    <a:extLst>
-                      <a:ext uri="{53640926-AAD7-44D8-BBD7-CCE9431645EC}">
-                        <a14:shadowObscured xmlns:a14="http://schemas.microsoft.com/office/drawing/2010/main"/>
-                      </a:ext>
-                    </a:extLst>
-                  </pic:spPr>
-                </pic:pic>
-              </a:graphicData>
-            </a:graphic>
-          </wp:inline>
-        </w:drawing>
-      </w:r>
     </w:p>
     <w:p>
       <w:pPr>
@@ -5351,103 +7092,8 @@
         </w:rPr>
       </w:pPr>
     </w:p>
-    <w:p>
-      <w:pPr>
-        <w:pStyle w:val="NormalWeb"/>
-        <w:shd w:val="clear" w:color="auto" w:fill="FFFFFF"/>
-        <w:spacing w:before="0" w:beforeAutospacing="0" w:after="0" w:afterAutospacing="0"/>
-        <w:jc w:val="center"/>
-        <w:rPr>
-          <w:color w:val="auto"/>
-          <w:sz w:val="28"/>
-          <w:szCs w:val="28"/>
-        </w:rPr>
-      </w:pPr>
-      <w:r>
-        <w:rPr>
-          <w:noProof/>
-          <w:color w:val="auto"/>
-          <w:sz w:val="28"/>
-          <w:szCs w:val="28"/>
-        </w:rPr>
-        <w:t xml:space="preserve">Рисунок 2.8 – Результат сегментации моделью </w:t>
-      </w:r>
-      <w:proofErr w:type="spellStart"/>
-      <w:r>
-        <w:rPr>
-          <w:i/>
-          <w:color w:val="auto"/>
-          <w:sz w:val="28"/>
-          <w:szCs w:val="28"/>
-        </w:rPr>
-        <w:t>ResNet</w:t>
-      </w:r>
-      <w:proofErr w:type="spellEnd"/>
-      <w:r>
-        <w:rPr>
-          <w:color w:val="auto"/>
-          <w:sz w:val="28"/>
-          <w:szCs w:val="28"/>
-        </w:rPr>
-        <w:t xml:space="preserve"> </w:t>
-      </w:r>
-    </w:p>
-    <w:p>
-      <w:pPr>
-        <w:pStyle w:val="NormalWeb"/>
-        <w:shd w:val="clear" w:color="auto" w:fill="FFFFFF"/>
-        <w:spacing w:before="0" w:beforeAutospacing="0" w:after="0" w:afterAutospacing="0"/>
-        <w:rPr>
-          <w:color w:val="auto"/>
-          <w:sz w:val="28"/>
-          <w:szCs w:val="28"/>
-        </w:rPr>
-      </w:pPr>
-    </w:p>
-    <w:p>
-      <w:pPr>
-        <w:pStyle w:val="NormalWeb"/>
-        <w:shd w:val="clear" w:color="auto" w:fill="FFFFFF"/>
-        <w:spacing w:before="0" w:beforeAutospacing="0" w:after="0" w:afterAutospacing="0"/>
-        <w:ind w:firstLine="709"/>
-        <w:jc w:val="both"/>
-        <w:rPr>
-          <w:color w:val="auto"/>
-          <w:sz w:val="28"/>
-          <w:szCs w:val="28"/>
-        </w:rPr>
-      </w:pPr>
-      <w:r>
-        <w:rPr>
-          <w:color w:val="auto"/>
-          <w:sz w:val="28"/>
-          <w:szCs w:val="28"/>
-        </w:rPr>
-        <w:t>Работа нейронной сети была протестирована на нескольких изображениях. Результаты работы нейронной сети оказались более качественными в сравнении с результатами работы алгоритма без использования нейронной сети.</w:t>
-      </w:r>
-    </w:p>
-    <w:p>
-      <w:pPr>
-        <w:pStyle w:val="NormalWeb"/>
-        <w:shd w:val="clear" w:color="auto" w:fill="FFFFFF"/>
-        <w:spacing w:before="0" w:beforeAutospacing="0" w:after="0" w:afterAutospacing="0"/>
-        <w:rPr>
-          <w:noProof/>
-          <w:color w:val="auto"/>
-          <w:sz w:val="28"/>
-          <w:szCs w:val="28"/>
-        </w:rPr>
-      </w:pPr>
-      <w:r>
-        <w:rPr>
-          <w:color w:val="auto"/>
-          <w:szCs w:val="28"/>
-        </w:rPr>
-        <w:t>Как вывод – нейронная сеть отлично подходит для распознавания стен на изображениях.</w:t>
-      </w:r>
-    </w:p>
     <w:sectPr>
-      <w:footerReference w:type="default" r:id="rId20"/>
+      <w:footerReference w:type="default" r:id="rId22"/>
       <w:pgSz w:w="12240" w:h="15840"/>
       <w:pgMar w:top="1134" w:right="567" w:bottom="1134" w:left="1701" w:header="720" w:footer="720" w:gutter="0"/>
       <w:pgNumType w:start="1"/>
@@ -5543,7 +7189,7 @@
             <w:sz w:val="28"/>
             <w:szCs w:val="28"/>
           </w:rPr>
-          <w:t>7</w:t>
+          <w:t>8</w:t>
         </w:r>
         <w:r>
           <w:rPr>
@@ -10078,7 +11724,7 @@
 </file>
 
 <file path=customXml/itemProps1.xml><?xml version="1.0" encoding="utf-8"?>
-<ds:datastoreItem xmlns:ds="http://schemas.openxmlformats.org/officeDocument/2006/customXml" ds:itemID="{13E1A02E-8AC1-4BAF-9241-6AC41BBF7215}">
+<ds:datastoreItem xmlns:ds="http://schemas.openxmlformats.org/officeDocument/2006/customXml" ds:itemID="{53CDE698-99A1-4601-B2D6-08D536EF874E}">
   <ds:schemaRefs>
     <ds:schemaRef ds:uri="http://schemas.openxmlformats.org/officeDocument/2006/bibliography"/>
   </ds:schemaRefs>

</xml_diff>

<commit_message>
added fool 4topic with plot
</commit_message>
<xml_diff>
--- a/записка_дп_4глава.docx
+++ b/записка_дп_4глава.docx
@@ -5268,7 +5268,214 @@
           <w:szCs w:val="28"/>
           <w:lang w:eastAsia="ru-RU"/>
         </w:rPr>
-        <w:t>Для исследования качества сегментации стен на изображениях было проведено несколько экспериментов между тремя алгоритмами, решающими данную задачу.</w:t>
+        <w:t>Для исследования качества сегментации стен на изображениях было проведено несколько экспериментов между тремя алгор</w:t>
+      </w:r>
+      <w:r>
+        <w:rPr>
+          <w:rFonts w:cs="Times New Roman"/>
+          <w:color w:val="auto"/>
+          <w:szCs w:val="28"/>
+          <w:lang w:eastAsia="ru-RU"/>
+        </w:rPr>
+        <w:t>итмами, решающими данную задачу:</w:t>
+      </w:r>
+    </w:p>
+    <w:p>
+      <w:pPr>
+        <w:pStyle w:val="21"/>
+        <w:numPr>
+          <w:ilvl w:val="0"/>
+          <w:numId w:val="26"/>
+        </w:numPr>
+        <w:tabs>
+          <w:tab w:val="left" w:pos="993"/>
+        </w:tabs>
+        <w:spacing w:after="0" w:line="240" w:lineRule="auto"/>
+        <w:ind w:left="0" w:firstLine="709"/>
+        <w:contextualSpacing/>
+        <w:jc w:val="both"/>
+        <w:rPr>
+          <w:rFonts w:cs="Times New Roman"/>
+          <w:color w:val="auto"/>
+          <w:szCs w:val="28"/>
+          <w:lang w:eastAsia="ru-RU"/>
+        </w:rPr>
+      </w:pPr>
+      <w:r>
+        <w:rPr>
+          <w:rFonts w:cs="Times New Roman"/>
+          <w:color w:val="auto"/>
+          <w:szCs w:val="28"/>
+          <w:lang w:eastAsia="ru-RU"/>
+        </w:rPr>
+        <w:t>нейронн</w:t>
+      </w:r>
+      <w:r>
+        <w:rPr>
+          <w:rFonts w:cs="Times New Roman"/>
+          <w:color w:val="auto"/>
+          <w:szCs w:val="28"/>
+          <w:lang w:eastAsia="ru-RU"/>
+        </w:rPr>
+        <w:t>ая сеть</w:t>
+      </w:r>
+      <w:r>
+        <w:rPr>
+          <w:rFonts w:cs="Times New Roman"/>
+          <w:color w:val="auto"/>
+          <w:szCs w:val="28"/>
+          <w:lang w:eastAsia="ru-RU"/>
+        </w:rPr>
+        <w:t xml:space="preserve"> с архитектурой </w:t>
+      </w:r>
+      <w:proofErr w:type="spellStart"/>
+      <w:r>
+        <w:rPr>
+          <w:rFonts w:cs="Times New Roman"/>
+          <w:i/>
+          <w:color w:val="auto"/>
+          <w:szCs w:val="28"/>
+          <w:lang w:val="en-US" w:eastAsia="ru-RU"/>
+        </w:rPr>
+        <w:t>ResNet</w:t>
+      </w:r>
+      <w:proofErr w:type="spellEnd"/>
+      <w:r>
+        <w:rPr>
+          <w:rFonts w:cs="Times New Roman"/>
+          <w:color w:val="auto"/>
+          <w:szCs w:val="28"/>
+          <w:lang w:eastAsia="ru-RU"/>
+        </w:rPr>
+        <w:t>50</w:t>
+      </w:r>
+      <w:r>
+        <w:rPr>
+          <w:rFonts w:cs="Times New Roman"/>
+          <w:color w:val="auto"/>
+          <w:szCs w:val="28"/>
+          <w:lang w:eastAsia="ru-RU"/>
+        </w:rPr>
+        <w:t>;</w:t>
+      </w:r>
+    </w:p>
+    <w:p>
+      <w:pPr>
+        <w:pStyle w:val="21"/>
+        <w:numPr>
+          <w:ilvl w:val="0"/>
+          <w:numId w:val="26"/>
+        </w:numPr>
+        <w:tabs>
+          <w:tab w:val="left" w:pos="993"/>
+        </w:tabs>
+        <w:spacing w:after="0" w:line="240" w:lineRule="auto"/>
+        <w:ind w:left="0" w:firstLine="709"/>
+        <w:contextualSpacing/>
+        <w:jc w:val="both"/>
+        <w:rPr>
+          <w:rFonts w:cs="Times New Roman"/>
+          <w:color w:val="auto"/>
+          <w:szCs w:val="28"/>
+          <w:lang w:eastAsia="ru-RU"/>
+        </w:rPr>
+      </w:pPr>
+      <w:r>
+        <w:rPr>
+          <w:rFonts w:cs="Times New Roman"/>
+          <w:color w:val="auto"/>
+          <w:szCs w:val="28"/>
+          <w:lang w:eastAsia="ru-RU"/>
+        </w:rPr>
+        <w:t>нейронн</w:t>
+      </w:r>
+      <w:r>
+        <w:rPr>
+          <w:rFonts w:cs="Times New Roman"/>
+          <w:color w:val="auto"/>
+          <w:szCs w:val="28"/>
+          <w:lang w:eastAsia="ru-RU"/>
+        </w:rPr>
+        <w:t>ая сеть</w:t>
+      </w:r>
+      <w:r>
+        <w:rPr>
+          <w:rFonts w:cs="Times New Roman"/>
+          <w:color w:val="auto"/>
+          <w:szCs w:val="28"/>
+          <w:lang w:eastAsia="ru-RU"/>
+        </w:rPr>
+        <w:t xml:space="preserve"> с архитектурой </w:t>
+      </w:r>
+      <w:proofErr w:type="spellStart"/>
+      <w:r>
+        <w:rPr>
+          <w:rFonts w:cs="Times New Roman"/>
+          <w:i/>
+          <w:color w:val="auto"/>
+          <w:szCs w:val="28"/>
+          <w:lang w:val="en-US" w:eastAsia="ru-RU"/>
+        </w:rPr>
+        <w:t>MobileNet</w:t>
+      </w:r>
+      <w:proofErr w:type="spellEnd"/>
+      <w:r>
+        <w:rPr>
+          <w:rFonts w:cs="Times New Roman"/>
+          <w:color w:val="auto"/>
+          <w:szCs w:val="28"/>
+          <w:lang w:eastAsia="ru-RU"/>
+        </w:rPr>
+        <w:t>;</w:t>
+      </w:r>
+    </w:p>
+    <w:p>
+      <w:pPr>
+        <w:pStyle w:val="21"/>
+        <w:numPr>
+          <w:ilvl w:val="0"/>
+          <w:numId w:val="26"/>
+        </w:numPr>
+        <w:tabs>
+          <w:tab w:val="left" w:pos="993"/>
+        </w:tabs>
+        <w:spacing w:after="0" w:line="240" w:lineRule="auto"/>
+        <w:ind w:left="0" w:firstLine="709"/>
+        <w:contextualSpacing/>
+        <w:jc w:val="both"/>
+        <w:rPr>
+          <w:rFonts w:cs="Times New Roman"/>
+          <w:color w:val="auto"/>
+          <w:szCs w:val="28"/>
+          <w:lang w:eastAsia="ru-RU"/>
+        </w:rPr>
+      </w:pPr>
+      <w:r>
+        <w:rPr>
+          <w:rFonts w:cs="Times New Roman"/>
+          <w:color w:val="auto"/>
+          <w:szCs w:val="28"/>
+          <w:lang w:eastAsia="ru-RU"/>
+        </w:rPr>
+        <w:t>методы компьютерного зрения</w:t>
+      </w:r>
+      <w:r>
+        <w:rPr>
+          <w:rFonts w:cs="Times New Roman"/>
+          <w:color w:val="auto"/>
+          <w:szCs w:val="28"/>
+          <w:lang w:eastAsia="ru-RU"/>
+        </w:rPr>
+        <w:t xml:space="preserve"> </w:t>
+      </w:r>
+      <w:r>
+        <w:rPr>
+          <w:rFonts w:cs="Times New Roman"/>
+          <w:color w:val="auto"/>
+          <w:szCs w:val="28"/>
+          <w:lang w:eastAsia="ru-RU"/>
+        </w:rPr>
+        <w:t>без нейронных сетей.</w:t>
       </w:r>
     </w:p>
     <w:p>
@@ -5399,6 +5606,87 @@
           <w:lang w:eastAsia="ru-RU"/>
         </w:rPr>
       </w:pPr>
+      <w:r>
+        <w:rPr>
+          <w:rFonts w:cs="Times New Roman"/>
+          <w:color w:val="auto"/>
+          <w:szCs w:val="28"/>
+          <w:lang w:eastAsia="ru-RU"/>
+        </w:rPr>
+        <w:t xml:space="preserve">В таблице </w:t>
+      </w:r>
+      <w:r>
+        <w:rPr>
+          <w:rFonts w:cs="Times New Roman"/>
+          <w:color w:val="auto"/>
+          <w:szCs w:val="28"/>
+          <w:lang w:eastAsia="ru-RU"/>
+        </w:rPr>
+        <w:t>4.1</w:t>
+      </w:r>
+      <w:r>
+        <w:rPr>
+          <w:rFonts w:cs="Times New Roman"/>
+          <w:color w:val="auto"/>
+          <w:szCs w:val="28"/>
+          <w:lang w:eastAsia="ru-RU"/>
+        </w:rPr>
+        <w:t xml:space="preserve"> представлены средние показатели времени исполнения</w:t>
+      </w:r>
+      <w:r>
+        <w:rPr>
+          <w:rFonts w:cs="Times New Roman"/>
+          <w:color w:val="auto"/>
+          <w:szCs w:val="28"/>
+          <w:lang w:eastAsia="ru-RU"/>
+        </w:rPr>
+        <w:t xml:space="preserve"> </w:t>
+      </w:r>
+      <w:r>
+        <w:rPr>
+          <w:rFonts w:cs="Times New Roman"/>
+          <w:color w:val="auto"/>
+          <w:szCs w:val="28"/>
+          <w:lang w:eastAsia="ru-RU"/>
+        </w:rPr>
+        <w:t>каждого из трёх алгоритмов</w:t>
+      </w:r>
+      <w:r>
+        <w:rPr>
+          <w:rFonts w:cs="Times New Roman"/>
+          <w:color w:val="auto"/>
+          <w:szCs w:val="28"/>
+          <w:lang w:eastAsia="ru-RU"/>
+        </w:rPr>
+        <w:t xml:space="preserve"> в секундах</w:t>
+      </w:r>
+      <w:r>
+        <w:rPr>
+          <w:rFonts w:cs="Times New Roman"/>
+          <w:color w:val="auto"/>
+          <w:szCs w:val="28"/>
+          <w:lang w:eastAsia="ru-RU"/>
+        </w:rPr>
+        <w:t>, при разных размерностях входных изображений</w:t>
+      </w:r>
+      <w:r>
+        <w:rPr>
+          <w:rFonts w:cs="Times New Roman"/>
+          <w:color w:val="auto"/>
+          <w:szCs w:val="28"/>
+          <w:lang w:eastAsia="ru-RU"/>
+        </w:rPr>
+        <w:t>.</w:t>
+      </w:r>
+      <w:r>
+        <w:rPr>
+          <w:rFonts w:cs="Times New Roman"/>
+          <w:color w:val="auto"/>
+          <w:szCs w:val="28"/>
+          <w:lang w:eastAsia="ru-RU"/>
+        </w:rPr>
+        <w:t xml:space="preserve"> </w:t>
+      </w:r>
     </w:p>
     <w:p>
       <w:pPr>
@@ -5421,60 +5709,6 @@
           <w:lang w:eastAsia="ru-RU"/>
         </w:rPr>
       </w:pPr>
-      <w:r>
-        <w:rPr>
-          <w:rFonts w:cs="Times New Roman"/>
-          <w:color w:val="auto"/>
-          <w:szCs w:val="28"/>
-          <w:highlight w:val="yellow"/>
-          <w:lang w:eastAsia="ru-RU"/>
-        </w:rPr>
-        <w:t>Таблица с замерами времени</w:t>
-      </w:r>
-    </w:p>
-    <w:p>
-      <w:pPr>
-        <w:pStyle w:val="21"/>
-        <w:numPr>
-          <w:ilvl w:val="0"/>
-          <w:numId w:val="0"/>
-        </w:numPr>
-        <w:tabs>
-          <w:tab w:val="left" w:pos="1134"/>
-        </w:tabs>
-        <w:spacing w:after="0" w:line="240" w:lineRule="auto"/>
-        <w:ind w:firstLine="720"/>
-        <w:contextualSpacing/>
-        <w:jc w:val="both"/>
-        <w:rPr>
-          <w:rFonts w:cs="Times New Roman"/>
-          <w:color w:val="auto"/>
-          <w:szCs w:val="28"/>
-          <w:lang w:eastAsia="ru-RU"/>
-        </w:rPr>
-      </w:pPr>
-    </w:p>
-    <w:p>
-      <w:pPr>
-        <w:pStyle w:val="21"/>
-        <w:numPr>
-          <w:ilvl w:val="0"/>
-          <w:numId w:val="0"/>
-        </w:numPr>
-        <w:tabs>
-          <w:tab w:val="left" w:pos="1134"/>
-        </w:tabs>
-        <w:spacing w:after="0" w:line="240" w:lineRule="auto"/>
-        <w:ind w:firstLine="720"/>
-        <w:contextualSpacing/>
-        <w:jc w:val="both"/>
-        <w:rPr>
-          <w:rFonts w:cs="Times New Roman"/>
-          <w:color w:val="auto"/>
-          <w:szCs w:val="28"/>
-          <w:lang w:eastAsia="ru-RU"/>
-        </w:rPr>
-      </w:pPr>
     </w:p>
     <w:p>
       <w:pPr>
@@ -5489,20 +5723,15 @@
           <w:lang w:val="ru-RU"/>
         </w:rPr>
       </w:pPr>
-    </w:p>
-    <w:p>
-      <w:pPr>
-        <w:spacing w:after="0" w:line="266" w:lineRule="auto"/>
-        <w:ind w:firstLine="709"/>
-        <w:contextualSpacing/>
-        <w:jc w:val="both"/>
+      <w:r>
         <w:rPr>
           <w:rFonts w:ascii="Times New Roman" w:hAnsi="Times New Roman" w:cs="Times New Roman"/>
           <w:sz w:val="28"/>
           <w:szCs w:val="28"/>
           <w:lang w:val="ru-RU"/>
         </w:rPr>
-      </w:pPr>
+        <w:t>Таблица 4.</w:t>
+      </w:r>
       <w:r>
         <w:rPr>
           <w:rFonts w:ascii="Times New Roman" w:hAnsi="Times New Roman" w:cs="Times New Roman"/>
@@ -5510,7 +5739,7 @@
           <w:szCs w:val="28"/>
           <w:lang w:val="ru-RU"/>
         </w:rPr>
-        <w:t xml:space="preserve">Таблица 4.2 </w:t>
+        <w:t>1</w:t>
       </w:r>
       <w:r>
         <w:rPr>
@@ -5519,27 +5748,37 @@
           <w:szCs w:val="28"/>
           <w:lang w:val="ru-RU"/>
         </w:rPr>
-        <w:t>– Разница максимального и минимального времени простоя</w:t>
+        <w:t xml:space="preserve"> </w:t>
+      </w:r>
+      <w:r>
+        <w:rPr>
+          <w:rFonts w:ascii="Times New Roman" w:hAnsi="Times New Roman" w:cs="Times New Roman"/>
+          <w:sz w:val="28"/>
+          <w:szCs w:val="28"/>
+          <w:lang w:val="ru-RU"/>
+        </w:rPr>
+        <w:t>– Время исполнения алгоритмов компьютерного зрения при разных размерностях обрабатываемого изображения</w:t>
       </w:r>
     </w:p>
     <w:tbl>
       <w:tblPr>
         <w:tblStyle w:val="TableGrid"/>
         <w:tblW w:w="0" w:type="auto"/>
+        <w:tblInd w:w="108" w:type="dxa"/>
         <w:tblLook w:val="04A0" w:firstRow="1" w:lastRow="0" w:firstColumn="1" w:lastColumn="0" w:noHBand="0" w:noVBand="1"/>
       </w:tblPr>
       <w:tblGrid>
-        <w:gridCol w:w="1806"/>
-        <w:gridCol w:w="1685"/>
-        <w:gridCol w:w="1685"/>
-        <w:gridCol w:w="1685"/>
-        <w:gridCol w:w="1792"/>
-        <w:gridCol w:w="1535"/>
+        <w:gridCol w:w="2694"/>
+        <w:gridCol w:w="1417"/>
+        <w:gridCol w:w="1559"/>
+        <w:gridCol w:w="1560"/>
+        <w:gridCol w:w="1417"/>
+        <w:gridCol w:w="1418"/>
       </w:tblGrid>
       <w:tr>
         <w:tc>
           <w:tcPr>
-            <w:tcW w:w="1806" w:type="dxa"/>
+            <w:tcW w:w="2694" w:type="dxa"/>
             <w:vAlign w:val="center"/>
           </w:tcPr>
           <w:p>
@@ -5565,11 +5804,21 @@
               </w:rPr>
               <w:t>Алгоритм / Размер изображения</w:t>
             </w:r>
+            <w:r>
+              <w:rPr>
+                <w:rFonts w:ascii="Times New Roman" w:hAnsi="Times New Roman" w:cs="Times New Roman"/>
+                <w:bCs/>
+                <w:sz w:val="28"/>
+                <w:szCs w:val="28"/>
+                <w:lang w:val="ru-RU"/>
+              </w:rPr>
+              <w:t>, пиксели</w:t>
+            </w:r>
           </w:p>
         </w:tc>
         <w:tc>
           <w:tcPr>
-            <w:tcW w:w="1685" w:type="dxa"/>
+            <w:tcW w:w="1417" w:type="dxa"/>
             <w:vAlign w:val="center"/>
           </w:tcPr>
           <w:p>
@@ -5593,13 +5842,13 @@
                 <w:szCs w:val="28"/>
                 <w:lang w:val="ru-RU"/>
               </w:rPr>
-              <w:t>1000 пикселей</w:t>
+              <w:t xml:space="preserve">1000 </w:t>
             </w:r>
           </w:p>
         </w:tc>
         <w:tc>
           <w:tcPr>
-            <w:tcW w:w="1685" w:type="dxa"/>
+            <w:tcW w:w="1559" w:type="dxa"/>
             <w:vAlign w:val="center"/>
           </w:tcPr>
           <w:p>
@@ -5623,23 +5872,13 @@
                 <w:szCs w:val="28"/>
                 <w:lang w:val="ru-RU"/>
               </w:rPr>
-              <w:t>510</w:t>
-            </w:r>
-            <w:r>
-              <w:rPr>
-                <w:rFonts w:ascii="Times New Roman" w:hAnsi="Times New Roman" w:cs="Times New Roman"/>
-                <w:bCs/>
-                <w:sz w:val="28"/>
-                <w:szCs w:val="28"/>
-                <w:lang w:val="ru-RU"/>
-              </w:rPr>
-              <w:t xml:space="preserve"> пикселей</w:t>
+              <w:t xml:space="preserve">510 </w:t>
             </w:r>
           </w:p>
         </w:tc>
         <w:tc>
           <w:tcPr>
-            <w:tcW w:w="1685" w:type="dxa"/>
+            <w:tcW w:w="1560" w:type="dxa"/>
             <w:vAlign w:val="center"/>
           </w:tcPr>
           <w:p>
@@ -5663,23 +5902,13 @@
                 <w:szCs w:val="28"/>
                 <w:lang w:val="ru-RU"/>
               </w:rPr>
-              <w:t>360</w:t>
-            </w:r>
-            <w:r>
-              <w:rPr>
-                <w:rFonts w:ascii="Times New Roman" w:hAnsi="Times New Roman" w:cs="Times New Roman"/>
-                <w:bCs/>
-                <w:sz w:val="28"/>
-                <w:szCs w:val="28"/>
-                <w:lang w:val="ru-RU"/>
-              </w:rPr>
-              <w:t xml:space="preserve"> пикселей</w:t>
+              <w:t xml:space="preserve">360 </w:t>
             </w:r>
           </w:p>
         </w:tc>
         <w:tc>
           <w:tcPr>
-            <w:tcW w:w="1792" w:type="dxa"/>
+            <w:tcW w:w="1417" w:type="dxa"/>
             <w:vAlign w:val="center"/>
           </w:tcPr>
           <w:p>
@@ -5703,13 +5932,13 @@
                 <w:szCs w:val="28"/>
                 <w:lang w:val="ru-RU"/>
               </w:rPr>
-              <w:t>310 пикселей</w:t>
+              <w:t xml:space="preserve">310 </w:t>
             </w:r>
           </w:p>
         </w:tc>
         <w:tc>
           <w:tcPr>
-            <w:tcW w:w="1535" w:type="dxa"/>
+            <w:tcW w:w="1418" w:type="dxa"/>
             <w:vAlign w:val="center"/>
           </w:tcPr>
           <w:p>
@@ -5733,18 +5962,18 @@
                 <w:szCs w:val="28"/>
                 <w:lang w:val="ru-RU"/>
               </w:rPr>
-              <w:t>220 пикселей</w:t>
+              <w:t xml:space="preserve">220 </w:t>
             </w:r>
           </w:p>
         </w:tc>
       </w:tr>
       <w:tr>
         <w:trPr>
-          <w:trHeight w:val="915"/>
+          <w:trHeight w:val="431"/>
         </w:trPr>
         <w:tc>
           <w:tcPr>
-            <w:tcW w:w="1806" w:type="dxa"/>
+            <w:tcW w:w="2694" w:type="dxa"/>
             <w:vAlign w:val="center"/>
           </w:tcPr>
           <w:p>
@@ -5780,7 +6009,8 @@
         </w:tc>
         <w:tc>
           <w:tcPr>
-            <w:tcW w:w="1685" w:type="dxa"/>
+            <w:tcW w:w="1417" w:type="dxa"/>
+            <w:vAlign w:val="center"/>
           </w:tcPr>
           <w:p>
             <w:pPr>
@@ -5794,11 +6024,21 @@
                 <w:lang w:val="ru-RU"/>
               </w:rPr>
             </w:pPr>
+            <w:r>
+              <w:rPr>
+                <w:rFonts w:ascii="Times New Roman" w:hAnsi="Times New Roman" w:cs="Times New Roman"/>
+                <w:sz w:val="28"/>
+                <w:szCs w:val="28"/>
+                <w:lang w:val="ru-RU"/>
+              </w:rPr>
+              <w:t>31.7255</w:t>
+            </w:r>
           </w:p>
         </w:tc>
         <w:tc>
           <w:tcPr>
-            <w:tcW w:w="1685" w:type="dxa"/>
+            <w:tcW w:w="1559" w:type="dxa"/>
+            <w:vAlign w:val="center"/>
           </w:tcPr>
           <w:p>
             <w:pPr>
@@ -5812,11 +6052,21 @@
                 <w:lang w:val="ru-RU"/>
               </w:rPr>
             </w:pPr>
+            <w:r>
+              <w:rPr>
+                <w:rFonts w:ascii="Times New Roman" w:hAnsi="Times New Roman" w:cs="Times New Roman"/>
+                <w:sz w:val="28"/>
+                <w:szCs w:val="28"/>
+                <w:lang w:val="ru-RU"/>
+              </w:rPr>
+              <w:t>8.7604</w:t>
+            </w:r>
           </w:p>
         </w:tc>
         <w:tc>
           <w:tcPr>
-            <w:tcW w:w="1685" w:type="dxa"/>
+            <w:tcW w:w="1560" w:type="dxa"/>
+            <w:vAlign w:val="center"/>
           </w:tcPr>
           <w:p>
             <w:pPr>
@@ -5830,11 +6080,21 @@
                 <w:lang w:val="ru-RU"/>
               </w:rPr>
             </w:pPr>
+            <w:r>
+              <w:rPr>
+                <w:rFonts w:ascii="Times New Roman" w:hAnsi="Times New Roman" w:cs="Times New Roman"/>
+                <w:sz w:val="28"/>
+                <w:szCs w:val="28"/>
+                <w:lang w:val="ru-RU"/>
+              </w:rPr>
+              <w:t>4.5548</w:t>
+            </w:r>
           </w:p>
         </w:tc>
         <w:tc>
           <w:tcPr>
-            <w:tcW w:w="1792" w:type="dxa"/>
+            <w:tcW w:w="1417" w:type="dxa"/>
+            <w:vAlign w:val="center"/>
           </w:tcPr>
           <w:p>
             <w:pPr>
@@ -5848,11 +6108,21 @@
                 <w:lang w:val="ru-RU"/>
               </w:rPr>
             </w:pPr>
+            <w:r>
+              <w:rPr>
+                <w:rFonts w:ascii="Times New Roman" w:hAnsi="Times New Roman" w:cs="Times New Roman"/>
+                <w:sz w:val="28"/>
+                <w:szCs w:val="28"/>
+                <w:lang w:val="ru-RU"/>
+              </w:rPr>
+              <w:t>3.3633</w:t>
+            </w:r>
           </w:p>
         </w:tc>
         <w:tc>
           <w:tcPr>
-            <w:tcW w:w="1535" w:type="dxa"/>
+            <w:tcW w:w="1418" w:type="dxa"/>
+            <w:vAlign w:val="center"/>
           </w:tcPr>
           <w:p>
             <w:pPr>
@@ -5866,16 +6136,25 @@
                 <w:lang w:val="ru-RU"/>
               </w:rPr>
             </w:pPr>
+            <w:r>
+              <w:rPr>
+                <w:rFonts w:ascii="Times New Roman" w:hAnsi="Times New Roman" w:cs="Times New Roman"/>
+                <w:sz w:val="28"/>
+                <w:szCs w:val="28"/>
+                <w:lang w:val="ru-RU"/>
+              </w:rPr>
+              <w:t>1.7663</w:t>
+            </w:r>
           </w:p>
         </w:tc>
       </w:tr>
       <w:tr>
         <w:trPr>
-          <w:trHeight w:val="954"/>
+          <w:trHeight w:val="409"/>
         </w:trPr>
         <w:tc>
           <w:tcPr>
-            <w:tcW w:w="1806" w:type="dxa"/>
+            <w:tcW w:w="2694" w:type="dxa"/>
             <w:vAlign w:val="center"/>
           </w:tcPr>
           <w:p>
@@ -5905,7 +6184,8 @@
         </w:tc>
         <w:tc>
           <w:tcPr>
-            <w:tcW w:w="1685" w:type="dxa"/>
+            <w:tcW w:w="1417" w:type="dxa"/>
+            <w:vAlign w:val="center"/>
           </w:tcPr>
           <w:p>
             <w:pPr>
@@ -5919,11 +6199,21 @@
                 <w:lang w:val="ru-RU"/>
               </w:rPr>
             </w:pPr>
+            <w:r>
+              <w:rPr>
+                <w:rFonts w:ascii="Times New Roman" w:hAnsi="Times New Roman" w:cs="Times New Roman"/>
+                <w:sz w:val="28"/>
+                <w:szCs w:val="28"/>
+                <w:lang w:val="ru-RU"/>
+              </w:rPr>
+              <w:t>10.2384</w:t>
+            </w:r>
           </w:p>
         </w:tc>
         <w:tc>
           <w:tcPr>
-            <w:tcW w:w="1685" w:type="dxa"/>
+            <w:tcW w:w="1559" w:type="dxa"/>
+            <w:vAlign w:val="center"/>
           </w:tcPr>
           <w:p>
             <w:pPr>
@@ -5937,11 +6227,21 @@
                 <w:lang w:val="ru-RU"/>
               </w:rPr>
             </w:pPr>
+            <w:r>
+              <w:rPr>
+                <w:rFonts w:ascii="Times New Roman" w:hAnsi="Times New Roman" w:cs="Times New Roman"/>
+                <w:sz w:val="28"/>
+                <w:szCs w:val="28"/>
+                <w:lang w:val="ru-RU"/>
+              </w:rPr>
+              <w:t>2.6914</w:t>
+            </w:r>
           </w:p>
         </w:tc>
         <w:tc>
           <w:tcPr>
-            <w:tcW w:w="1685" w:type="dxa"/>
+            <w:tcW w:w="1560" w:type="dxa"/>
+            <w:vAlign w:val="center"/>
           </w:tcPr>
           <w:p>
             <w:pPr>
@@ -5955,11 +6255,21 @@
                 <w:lang w:val="ru-RU"/>
               </w:rPr>
             </w:pPr>
+            <w:r>
+              <w:rPr>
+                <w:rFonts w:ascii="Times New Roman" w:hAnsi="Times New Roman" w:cs="Times New Roman"/>
+                <w:sz w:val="28"/>
+                <w:szCs w:val="28"/>
+                <w:lang w:val="ru-RU"/>
+              </w:rPr>
+              <w:t>1.4496</w:t>
+            </w:r>
           </w:p>
         </w:tc>
         <w:tc>
           <w:tcPr>
-            <w:tcW w:w="1792" w:type="dxa"/>
+            <w:tcW w:w="1417" w:type="dxa"/>
+            <w:vAlign w:val="center"/>
           </w:tcPr>
           <w:p>
             <w:pPr>
@@ -5973,11 +6283,21 @@
                 <w:lang w:val="ru-RU"/>
               </w:rPr>
             </w:pPr>
+            <w:r>
+              <w:rPr>
+                <w:rFonts w:ascii="Times New Roman" w:hAnsi="Times New Roman" w:cs="Times New Roman"/>
+                <w:sz w:val="28"/>
+                <w:szCs w:val="28"/>
+                <w:lang w:val="ru-RU"/>
+              </w:rPr>
+              <w:t>1.0121</w:t>
+            </w:r>
           </w:p>
         </w:tc>
         <w:tc>
           <w:tcPr>
-            <w:tcW w:w="1535" w:type="dxa"/>
+            <w:tcW w:w="1418" w:type="dxa"/>
+            <w:vAlign w:val="center"/>
           </w:tcPr>
           <w:p>
             <w:pPr>
@@ -5991,16 +6311,25 @@
                 <w:lang w:val="ru-RU"/>
               </w:rPr>
             </w:pPr>
+            <w:r>
+              <w:rPr>
+                <w:rFonts w:ascii="Times New Roman" w:hAnsi="Times New Roman" w:cs="Times New Roman"/>
+                <w:sz w:val="28"/>
+                <w:szCs w:val="28"/>
+                <w:lang w:val="ru-RU"/>
+              </w:rPr>
+              <w:t>0.65571</w:t>
+            </w:r>
           </w:p>
         </w:tc>
       </w:tr>
       <w:tr>
         <w:trPr>
-          <w:trHeight w:val="825"/>
+          <w:trHeight w:val="415"/>
         </w:trPr>
         <w:tc>
           <w:tcPr>
-            <w:tcW w:w="1806" w:type="dxa"/>
+            <w:tcW w:w="2694" w:type="dxa"/>
             <w:vAlign w:val="center"/>
           </w:tcPr>
           <w:p>
@@ -6028,7 +6357,8 @@
         </w:tc>
         <w:tc>
           <w:tcPr>
-            <w:tcW w:w="1685" w:type="dxa"/>
+            <w:tcW w:w="1417" w:type="dxa"/>
+            <w:vAlign w:val="center"/>
           </w:tcPr>
           <w:p>
             <w:pPr>
@@ -6046,7 +6376,8 @@
         </w:tc>
         <w:tc>
           <w:tcPr>
-            <w:tcW w:w="1685" w:type="dxa"/>
+            <w:tcW w:w="1559" w:type="dxa"/>
+            <w:vAlign w:val="center"/>
           </w:tcPr>
           <w:p>
             <w:pPr>
@@ -6064,7 +6395,8 @@
         </w:tc>
         <w:tc>
           <w:tcPr>
-            <w:tcW w:w="1685" w:type="dxa"/>
+            <w:tcW w:w="1560" w:type="dxa"/>
+            <w:vAlign w:val="center"/>
           </w:tcPr>
           <w:p>
             <w:pPr>
@@ -6082,7 +6414,8 @@
         </w:tc>
         <w:tc>
           <w:tcPr>
-            <w:tcW w:w="1792" w:type="dxa"/>
+            <w:tcW w:w="1417" w:type="dxa"/>
+            <w:vAlign w:val="center"/>
           </w:tcPr>
           <w:p>
             <w:pPr>
@@ -6100,7 +6433,8 @@
         </w:tc>
         <w:tc>
           <w:tcPr>
-            <w:tcW w:w="1535" w:type="dxa"/>
+            <w:tcW w:w="1418" w:type="dxa"/>
+            <w:vAlign w:val="center"/>
           </w:tcPr>
           <w:p>
             <w:pPr>
@@ -6134,6 +6468,283 @@
     </w:p>
     <w:p>
       <w:pPr>
+        <w:spacing w:after="0" w:line="266" w:lineRule="auto"/>
+        <w:ind w:firstLine="709"/>
+        <w:contextualSpacing/>
+        <w:jc w:val="both"/>
+        <w:rPr>
+          <w:rFonts w:ascii="Times New Roman" w:hAnsi="Times New Roman" w:cs="Times New Roman"/>
+          <w:sz w:val="28"/>
+          <w:szCs w:val="28"/>
+          <w:lang w:val="ru-RU"/>
+        </w:rPr>
+      </w:pPr>
+      <w:r>
+        <w:rPr>
+          <w:rFonts w:ascii="Times New Roman" w:hAnsi="Times New Roman" w:cs="Times New Roman"/>
+          <w:sz w:val="28"/>
+          <w:szCs w:val="28"/>
+          <w:lang w:val="ru-RU"/>
+        </w:rPr>
+        <w:t xml:space="preserve">Как видно из таблицы </w:t>
+      </w:r>
+      <w:r>
+        <w:rPr>
+          <w:rFonts w:ascii="Times New Roman" w:hAnsi="Times New Roman" w:cs="Times New Roman"/>
+          <w:sz w:val="28"/>
+          <w:szCs w:val="28"/>
+          <w:lang w:val="ru-RU"/>
+        </w:rPr>
+        <w:t>4.1</w:t>
+      </w:r>
+      <w:r>
+        <w:rPr>
+          <w:rFonts w:ascii="Times New Roman" w:hAnsi="Times New Roman" w:cs="Times New Roman"/>
+          <w:sz w:val="28"/>
+          <w:szCs w:val="28"/>
+          <w:lang w:val="ru-RU"/>
+        </w:rPr>
+        <w:t xml:space="preserve"> </w:t>
+      </w:r>
+      <w:r>
+        <w:rPr>
+          <w:rFonts w:ascii="Times New Roman" w:hAnsi="Times New Roman" w:cs="Times New Roman"/>
+          <w:sz w:val="28"/>
+          <w:szCs w:val="28"/>
+          <w:lang w:val="ru-RU"/>
+        </w:rPr>
+        <w:t xml:space="preserve">нейронная сеть с архитектурой </w:t>
+      </w:r>
+      <w:proofErr w:type="spellStart"/>
+      <w:r>
+        <w:rPr>
+          <w:rFonts w:ascii="Times New Roman" w:hAnsi="Times New Roman" w:cs="Times New Roman"/>
+          <w:i/>
+          <w:sz w:val="28"/>
+          <w:szCs w:val="28"/>
+        </w:rPr>
+        <w:t>ResNet</w:t>
+      </w:r>
+      <w:proofErr w:type="spellEnd"/>
+      <w:r>
+        <w:rPr>
+          <w:rFonts w:ascii="Times New Roman" w:hAnsi="Times New Roman" w:cs="Times New Roman"/>
+          <w:sz w:val="28"/>
+          <w:szCs w:val="28"/>
+          <w:lang w:val="ru-RU"/>
+        </w:rPr>
+        <w:t>50</w:t>
+      </w:r>
+      <w:r>
+        <w:rPr>
+          <w:rFonts w:ascii="Times New Roman" w:hAnsi="Times New Roman" w:cs="Times New Roman"/>
+          <w:sz w:val="28"/>
+          <w:szCs w:val="28"/>
+          <w:lang w:val="ru-RU"/>
+        </w:rPr>
+        <w:t xml:space="preserve"> исполняется значительно дольше остальных алгоритмов.</w:t>
+      </w:r>
+      <w:r>
+        <w:rPr>
+          <w:rFonts w:ascii="Times New Roman" w:hAnsi="Times New Roman" w:cs="Times New Roman"/>
+          <w:sz w:val="28"/>
+          <w:szCs w:val="28"/>
+          <w:lang w:val="ru-RU"/>
+        </w:rPr>
+        <w:t xml:space="preserve"> Использование подобной архитектуры для сегментации в реальном времени – затруднительно. </w:t>
+      </w:r>
+    </w:p>
+    <w:p>
+      <w:pPr>
+        <w:spacing w:after="0" w:line="266" w:lineRule="auto"/>
+        <w:ind w:firstLine="709"/>
+        <w:contextualSpacing/>
+        <w:jc w:val="both"/>
+        <w:rPr>
+          <w:rFonts w:ascii="Times New Roman" w:hAnsi="Times New Roman" w:cs="Times New Roman"/>
+          <w:sz w:val="28"/>
+          <w:szCs w:val="28"/>
+          <w:lang w:val="ru-RU"/>
+        </w:rPr>
+      </w:pPr>
+      <w:r>
+        <w:rPr>
+          <w:rFonts w:ascii="Times New Roman" w:hAnsi="Times New Roman" w:cs="Times New Roman"/>
+          <w:sz w:val="28"/>
+          <w:szCs w:val="28"/>
+          <w:lang w:val="ru-RU"/>
+        </w:rPr>
+        <w:t xml:space="preserve">Нейронная сеть с архитектурой </w:t>
+      </w:r>
+      <w:proofErr w:type="spellStart"/>
+      <w:r>
+        <w:rPr>
+          <w:rFonts w:ascii="Times New Roman" w:hAnsi="Times New Roman" w:cs="Times New Roman"/>
+          <w:i/>
+          <w:sz w:val="28"/>
+          <w:szCs w:val="28"/>
+        </w:rPr>
+        <w:t>MobileNet</w:t>
+      </w:r>
+      <w:proofErr w:type="spellEnd"/>
+      <w:r>
+        <w:rPr>
+          <w:rFonts w:ascii="Times New Roman" w:hAnsi="Times New Roman" w:cs="Times New Roman"/>
+          <w:sz w:val="28"/>
+          <w:szCs w:val="28"/>
+          <w:lang w:val="ru-RU"/>
+        </w:rPr>
+        <w:t xml:space="preserve">, в свою очередь, показывает лучшие результаты времени выполнения, но при этом, также не выдаёт скорость </w:t>
+      </w:r>
+      <w:r>
+        <w:rPr>
+          <w:rFonts w:ascii="Times New Roman" w:hAnsi="Times New Roman" w:cs="Times New Roman"/>
+          <w:sz w:val="28"/>
+          <w:szCs w:val="28"/>
+          <w:lang w:val="ru-RU"/>
+        </w:rPr>
+        <w:t>близкую к 0.0833 секундам (которая могла бы обеспечить обработку двенадцати кадров  секунду).</w:t>
+      </w:r>
+    </w:p>
+    <w:p>
+      <w:pPr>
+        <w:spacing w:after="0" w:line="266" w:lineRule="auto"/>
+        <w:ind w:firstLine="709"/>
+        <w:contextualSpacing/>
+        <w:jc w:val="both"/>
+        <w:rPr>
+          <w:rFonts w:ascii="Times New Roman" w:hAnsi="Times New Roman" w:cs="Times New Roman"/>
+          <w:sz w:val="28"/>
+          <w:szCs w:val="28"/>
+          <w:lang w:val="ru-RU"/>
+        </w:rPr>
+      </w:pPr>
+      <w:r>
+        <w:rPr>
+          <w:rFonts w:ascii="Times New Roman" w:hAnsi="Times New Roman" w:cs="Times New Roman"/>
+          <w:sz w:val="28"/>
+          <w:szCs w:val="28"/>
+          <w:lang w:val="ru-RU"/>
+        </w:rPr>
+        <w:t xml:space="preserve">Алгоритм без нейронной сети, основанный на базе таких математических методов как </w:t>
+      </w:r>
+      <w:r>
+        <w:rPr>
+          <w:rFonts w:ascii="Times New Roman" w:hAnsi="Times New Roman" w:cs="Times New Roman"/>
+          <w:sz w:val="28"/>
+          <w:szCs w:val="28"/>
+          <w:highlight w:val="yellow"/>
+          <w:lang w:val="ru-RU"/>
+        </w:rPr>
+        <w:t>….</w:t>
+      </w:r>
+      <w:r>
+        <w:rPr>
+          <w:rFonts w:ascii="Times New Roman" w:hAnsi="Times New Roman" w:cs="Times New Roman"/>
+          <w:sz w:val="28"/>
+          <w:szCs w:val="28"/>
+          <w:lang w:val="ru-RU"/>
+        </w:rPr>
+        <w:t xml:space="preserve"> </w:t>
+      </w:r>
+      <w:r>
+        <w:rPr>
+          <w:rFonts w:ascii="Times New Roman" w:hAnsi="Times New Roman" w:cs="Times New Roman"/>
+          <w:sz w:val="28"/>
+          <w:szCs w:val="28"/>
+          <w:lang w:val="ru-RU"/>
+        </w:rPr>
+        <w:t>Работает быстрее алгоритмов с нейронными сетями и мог бы использоваться для режима реальног</w:t>
+      </w:r>
+      <w:r>
+        <w:rPr>
+          <w:rFonts w:ascii="Times New Roman" w:hAnsi="Times New Roman" w:cs="Times New Roman"/>
+          <w:sz w:val="28"/>
+          <w:szCs w:val="28"/>
+          <w:lang w:val="ru-RU"/>
+        </w:rPr>
+        <w:t>о</w:t>
+      </w:r>
+      <w:r>
+        <w:rPr>
+          <w:rFonts w:ascii="Times New Roman" w:hAnsi="Times New Roman" w:cs="Times New Roman"/>
+          <w:sz w:val="28"/>
+          <w:szCs w:val="28"/>
+          <w:lang w:val="ru-RU"/>
+        </w:rPr>
+        <w:t xml:space="preserve"> времени в разработанном приложении.</w:t>
+      </w:r>
+    </w:p>
+    <w:p>
+      <w:pPr>
+        <w:spacing w:after="0" w:line="266" w:lineRule="auto"/>
+        <w:ind w:firstLine="709"/>
+        <w:contextualSpacing/>
+        <w:jc w:val="both"/>
+        <w:rPr>
+          <w:rFonts w:ascii="Times New Roman" w:hAnsi="Times New Roman" w:cs="Times New Roman"/>
+          <w:sz w:val="28"/>
+          <w:szCs w:val="28"/>
+          <w:lang w:val="ru-RU"/>
+        </w:rPr>
+      </w:pPr>
+      <w:r>
+        <w:rPr>
+          <w:rFonts w:ascii="Times New Roman" w:hAnsi="Times New Roman" w:cs="Times New Roman"/>
+          <w:sz w:val="28"/>
+          <w:szCs w:val="28"/>
+          <w:lang w:val="ru-RU"/>
+        </w:rPr>
+        <w:t xml:space="preserve">На рисунке </w:t>
+      </w:r>
+      <w:r>
+        <w:rPr>
+          <w:rFonts w:ascii="Times New Roman" w:hAnsi="Times New Roman" w:cs="Times New Roman"/>
+          <w:sz w:val="28"/>
+          <w:szCs w:val="28"/>
+          <w:lang w:val="ru-RU"/>
+        </w:rPr>
+        <w:t>4.9</w:t>
+      </w:r>
+      <w:r>
+        <w:rPr>
+          <w:rFonts w:ascii="Times New Roman" w:hAnsi="Times New Roman" w:cs="Times New Roman"/>
+          <w:sz w:val="28"/>
+          <w:szCs w:val="28"/>
+          <w:lang w:val="ru-RU"/>
+        </w:rPr>
+        <w:t xml:space="preserve"> представлен график</w:t>
+      </w:r>
+      <w:r>
+        <w:rPr>
+          <w:rFonts w:ascii="Times New Roman" w:hAnsi="Times New Roman" w:cs="Times New Roman"/>
+          <w:sz w:val="28"/>
+          <w:szCs w:val="28"/>
+          <w:lang w:val="ru-RU"/>
+        </w:rPr>
+        <w:t>, наглядно</w:t>
+      </w:r>
+      <w:r>
+        <w:rPr>
+          <w:rFonts w:ascii="Times New Roman" w:hAnsi="Times New Roman" w:cs="Times New Roman"/>
+          <w:sz w:val="28"/>
+          <w:szCs w:val="28"/>
+          <w:lang w:val="ru-RU"/>
+        </w:rPr>
+        <w:t xml:space="preserve"> </w:t>
+      </w:r>
+      <w:r>
+        <w:rPr>
+          <w:rFonts w:ascii="Times New Roman" w:hAnsi="Times New Roman" w:cs="Times New Roman"/>
+          <w:sz w:val="28"/>
+          <w:szCs w:val="28"/>
+          <w:lang w:val="ru-RU"/>
+        </w:rPr>
+        <w:t>отображающий зависимость времени исполнения алгоритма от размерности входного изображения.</w:t>
+      </w:r>
+    </w:p>
+    <w:p>
+      <w:pPr>
         <w:pStyle w:val="21"/>
         <w:numPr>
           <w:ilvl w:val="0"/>
@@ -6165,7 +6776,126 @@
           <w:tab w:val="left" w:pos="1134"/>
         </w:tabs>
         <w:spacing w:after="0" w:line="240" w:lineRule="auto"/>
-        <w:ind w:firstLine="720"/>
+        <w:ind w:left="576" w:hanging="576"/>
+        <w:contextualSpacing/>
+        <w:jc w:val="center"/>
+        <w:rPr>
+          <w:rFonts w:cs="Times New Roman"/>
+          <w:color w:val="auto"/>
+          <w:szCs w:val="28"/>
+          <w:lang w:val="en-US" w:eastAsia="ru-RU"/>
+        </w:rPr>
+      </w:pPr>
+      <w:r>
+        <w:rPr>
+          <w:rFonts w:cs="Times New Roman"/>
+          <w:color w:val="auto"/>
+          <w:szCs w:val="28"/>
+          <w:lang w:eastAsia="ru-RU"/>
+        </w:rPr>
+        <w:lastRenderedPageBreak/>
+        <w:pict>
+          <v:shape id="_x0000_i1029" type="#_x0000_t75" style="width:365.85pt;height:189.2pt">
+            <v:imagedata r:id="rId19" o:title="downloweefad"/>
+          </v:shape>
+        </w:pict>
+      </w:r>
+    </w:p>
+    <w:p>
+      <w:pPr>
+        <w:pStyle w:val="21"/>
+        <w:numPr>
+          <w:ilvl w:val="0"/>
+          <w:numId w:val="0"/>
+        </w:numPr>
+        <w:tabs>
+          <w:tab w:val="left" w:pos="1134"/>
+        </w:tabs>
+        <w:spacing w:after="0" w:line="240" w:lineRule="auto"/>
+        <w:ind w:left="576" w:hanging="576"/>
+        <w:contextualSpacing/>
+        <w:jc w:val="center"/>
+        <w:rPr>
+          <w:rFonts w:cs="Times New Roman"/>
+          <w:color w:val="auto"/>
+          <w:szCs w:val="28"/>
+          <w:lang w:val="en-US" w:eastAsia="ru-RU"/>
+        </w:rPr>
+      </w:pPr>
+    </w:p>
+    <w:p>
+      <w:pPr>
+        <w:pStyle w:val="21"/>
+        <w:numPr>
+          <w:ilvl w:val="0"/>
+          <w:numId w:val="0"/>
+        </w:numPr>
+        <w:tabs>
+          <w:tab w:val="left" w:pos="1134"/>
+        </w:tabs>
+        <w:spacing w:after="0" w:line="240" w:lineRule="auto"/>
+        <w:ind w:left="576" w:hanging="576"/>
+        <w:contextualSpacing/>
+        <w:jc w:val="center"/>
+        <w:rPr>
+          <w:rFonts w:cs="Times New Roman"/>
+          <w:color w:val="auto"/>
+          <w:szCs w:val="28"/>
+          <w:lang w:eastAsia="ru-RU"/>
+        </w:rPr>
+      </w:pPr>
+      <w:r>
+        <w:rPr>
+          <w:rFonts w:cs="Times New Roman"/>
+          <w:iCs/>
+          <w:szCs w:val="28"/>
+        </w:rPr>
+        <w:t xml:space="preserve">Рисунок </w:t>
+      </w:r>
+      <w:r>
+        <w:rPr>
+          <w:rFonts w:cs="Times New Roman"/>
+          <w:iCs/>
+          <w:szCs w:val="28"/>
+        </w:rPr>
+        <w:t>4.</w:t>
+      </w:r>
+      <w:r>
+        <w:rPr>
+          <w:rFonts w:cs="Times New Roman"/>
+          <w:iCs/>
+          <w:szCs w:val="28"/>
+        </w:rPr>
+        <w:t>9</w:t>
+      </w:r>
+      <w:r>
+        <w:rPr>
+          <w:rFonts w:cs="Times New Roman"/>
+          <w:iCs/>
+          <w:szCs w:val="28"/>
+        </w:rPr>
+        <w:t xml:space="preserve"> – </w:t>
+      </w:r>
+      <w:r>
+        <w:rPr>
+          <w:rFonts w:cs="Times New Roman"/>
+          <w:iCs/>
+          <w:szCs w:val="28"/>
+        </w:rPr>
+        <w:t>Зависимость времени исполнения алгоритмов от размерности входного изображения</w:t>
+      </w:r>
+    </w:p>
+    <w:p>
+      <w:pPr>
+        <w:pStyle w:val="21"/>
+        <w:numPr>
+          <w:ilvl w:val="0"/>
+          <w:numId w:val="0"/>
+        </w:numPr>
+        <w:tabs>
+          <w:tab w:val="left" w:pos="1134"/>
+        </w:tabs>
+        <w:spacing w:after="0" w:line="240" w:lineRule="auto"/>
         <w:contextualSpacing/>
         <w:jc w:val="both"/>
         <w:rPr>
@@ -6192,11 +6922,868 @@
         <w:jc w:val="both"/>
         <w:rPr>
           <w:rFonts w:cs="Times New Roman"/>
-          <w:color w:val="auto"/>
-          <w:szCs w:val="28"/>
-          <w:lang w:eastAsia="ru-RU"/>
-        </w:rPr>
-      </w:pPr>
+          <w:szCs w:val="28"/>
+        </w:rPr>
+      </w:pPr>
+      <w:r>
+        <w:rPr>
+          <w:rFonts w:cs="Times New Roman"/>
+          <w:szCs w:val="28"/>
+        </w:rPr>
+        <w:t>Как видно из графика на рисунке 4.9, н</w:t>
+      </w:r>
+      <w:r>
+        <w:rPr>
+          <w:rFonts w:cs="Times New Roman"/>
+          <w:szCs w:val="28"/>
+        </w:rPr>
+        <w:t xml:space="preserve">ейронная сеть с архитектурой </w:t>
+      </w:r>
+      <w:r>
+        <w:rPr>
+          <w:rFonts w:cs="Times New Roman"/>
+          <w:i/>
+          <w:szCs w:val="28"/>
+        </w:rPr>
+        <w:t>ResNet</w:t>
+      </w:r>
+      <w:r>
+        <w:rPr>
+          <w:rFonts w:cs="Times New Roman"/>
+          <w:szCs w:val="28"/>
+        </w:rPr>
+        <w:t>50</w:t>
+      </w:r>
+      <w:r>
+        <w:rPr>
+          <w:rFonts w:cs="Times New Roman"/>
+          <w:szCs w:val="28"/>
+        </w:rPr>
+        <w:t xml:space="preserve"> стремительно увеличивает время обработки </w:t>
+      </w:r>
+      <w:r>
+        <w:rPr>
+          <w:rFonts w:cs="Times New Roman"/>
+          <w:szCs w:val="28"/>
+        </w:rPr>
+        <w:t>после размерности изображения в 500 пикселей по одной из диагоналей.</w:t>
+      </w:r>
+      <w:r>
+        <w:rPr>
+          <w:rFonts w:cs="Times New Roman"/>
+          <w:szCs w:val="28"/>
+        </w:rPr>
+        <w:t xml:space="preserve"> Изображение размерностью в 1000 пикселей обрабатываетс</w:t>
+      </w:r>
+      <w:r>
+        <w:rPr>
+          <w:rFonts w:cs="Times New Roman"/>
+          <w:szCs w:val="28"/>
+        </w:rPr>
+        <w:t xml:space="preserve">я данной архитектурой 30 секунд, </w:t>
+      </w:r>
+      <w:r>
+        <w:rPr>
+          <w:rFonts w:cs="Times New Roman"/>
+          <w:szCs w:val="28"/>
+        </w:rPr>
+        <w:t>что крайне долгий результат</w:t>
+      </w:r>
+      <w:r>
+        <w:rPr>
+          <w:rFonts w:cs="Times New Roman"/>
+          <w:szCs w:val="28"/>
+        </w:rPr>
+        <w:t xml:space="preserve"> для использования вне исследовательских целей</w:t>
+      </w:r>
+      <w:r>
+        <w:rPr>
+          <w:rFonts w:cs="Times New Roman"/>
+          <w:szCs w:val="28"/>
+        </w:rPr>
+        <w:t>.</w:t>
+      </w:r>
+    </w:p>
+    <w:p>
+      <w:pPr>
+        <w:pStyle w:val="NormalWeb"/>
+        <w:shd w:val="clear" w:color="auto" w:fill="FFFFFF"/>
+        <w:spacing w:before="0" w:beforeAutospacing="0" w:after="0" w:afterAutospacing="0"/>
+        <w:ind w:firstLine="709"/>
+        <w:jc w:val="both"/>
+        <w:rPr>
+          <w:i/>
+          <w:color w:val="auto"/>
+          <w:sz w:val="28"/>
+          <w:szCs w:val="28"/>
+        </w:rPr>
+      </w:pPr>
+      <w:r>
+        <w:rPr>
+          <w:i/>
+          <w:noProof/>
+          <w:color w:val="auto"/>
+          <w:sz w:val="28"/>
+          <w:szCs w:val="28"/>
+          <w:lang w:val="en-US"/>
+        </w:rPr>
+        <w:t>MobileNet</w:t>
+      </w:r>
+      <w:r>
+        <w:rPr>
+          <w:noProof/>
+          <w:color w:val="auto"/>
+          <w:sz w:val="28"/>
+          <w:szCs w:val="28"/>
+        </w:rPr>
+        <w:t xml:space="preserve"> архитектура хорошо подходит для мобильных устройств за счёт значительно бо</w:t>
+      </w:r>
+      <w:r>
+        <w:rPr>
+          <w:noProof/>
+          <w:color w:val="auto"/>
+          <w:sz w:val="28"/>
+          <w:szCs w:val="28"/>
+        </w:rPr>
+        <w:t>льшей скорости обработки кадров</w:t>
+      </w:r>
+      <w:r>
+        <w:rPr>
+          <w:noProof/>
+          <w:color w:val="auto"/>
+          <w:sz w:val="28"/>
+          <w:szCs w:val="28"/>
+        </w:rPr>
+        <w:t xml:space="preserve">. Для обработки кадров в режиме реального времени </w:t>
+      </w:r>
+      <w:r>
+        <w:rPr>
+          <w:noProof/>
+          <w:color w:val="auto"/>
+          <w:sz w:val="28"/>
+          <w:szCs w:val="28"/>
+        </w:rPr>
+        <w:t xml:space="preserve">архитектура </w:t>
+      </w:r>
+      <w:proofErr w:type="spellStart"/>
+      <w:r>
+        <w:rPr>
+          <w:i/>
+          <w:color w:val="auto"/>
+          <w:sz w:val="28"/>
+          <w:szCs w:val="28"/>
+        </w:rPr>
+        <w:t>MobileNet</w:t>
+      </w:r>
+      <w:proofErr w:type="spellEnd"/>
+      <w:r>
+        <w:rPr>
+          <w:noProof/>
+          <w:color w:val="auto"/>
+          <w:sz w:val="28"/>
+          <w:szCs w:val="28"/>
+        </w:rPr>
+        <w:t xml:space="preserve"> имеет преимущество над </w:t>
+      </w:r>
+      <w:r>
+        <w:rPr>
+          <w:i/>
+          <w:color w:val="auto"/>
+          <w:sz w:val="28"/>
+          <w:szCs w:val="28"/>
+        </w:rPr>
+        <w:t>ResNet</w:t>
+      </w:r>
+      <w:r>
+        <w:rPr>
+          <w:color w:val="auto"/>
+          <w:sz w:val="28"/>
+          <w:szCs w:val="28"/>
+        </w:rPr>
+        <w:t>50</w:t>
+      </w:r>
+      <w:r>
+        <w:rPr>
+          <w:i/>
+          <w:color w:val="auto"/>
+          <w:sz w:val="28"/>
+          <w:szCs w:val="28"/>
+        </w:rPr>
+        <w:t>.</w:t>
+      </w:r>
+    </w:p>
+    <w:p>
+      <w:pPr>
+        <w:pStyle w:val="NormalWeb"/>
+        <w:shd w:val="clear" w:color="auto" w:fill="FFFFFF"/>
+        <w:spacing w:before="0" w:beforeAutospacing="0" w:after="0" w:afterAutospacing="0"/>
+        <w:ind w:firstLine="709"/>
+        <w:jc w:val="both"/>
+        <w:rPr>
+          <w:color w:val="auto"/>
+          <w:sz w:val="28"/>
+          <w:szCs w:val="28"/>
+        </w:rPr>
+      </w:pPr>
+      <w:r>
+        <w:rPr>
+          <w:color w:val="auto"/>
+          <w:sz w:val="28"/>
+          <w:szCs w:val="28"/>
+        </w:rPr>
+        <w:t xml:space="preserve">На рисунке 4.10 отражена разница между точностью сегментации архитектуры </w:t>
+      </w:r>
+      <w:r>
+        <w:rPr>
+          <w:i/>
+          <w:color w:val="auto"/>
+          <w:sz w:val="28"/>
+          <w:szCs w:val="28"/>
+        </w:rPr>
+        <w:t>ResNet</w:t>
+      </w:r>
+      <w:r>
+        <w:rPr>
+          <w:color w:val="auto"/>
+          <w:sz w:val="28"/>
+          <w:szCs w:val="28"/>
+        </w:rPr>
+        <w:t>50</w:t>
+      </w:r>
+      <w:r>
+        <w:rPr>
+          <w:color w:val="auto"/>
+          <w:sz w:val="28"/>
+          <w:szCs w:val="28"/>
+        </w:rPr>
+        <w:t xml:space="preserve"> при изображениях размерностью </w:t>
+      </w:r>
+      <w:r>
+        <w:rPr>
+          <w:color w:val="auto"/>
+          <w:sz w:val="28"/>
+          <w:szCs w:val="28"/>
+        </w:rPr>
+        <w:t>1000</w:t>
+      </w:r>
+      <w:r>
+        <w:rPr>
+          <w:color w:val="auto"/>
+          <w:sz w:val="28"/>
+          <w:szCs w:val="28"/>
+        </w:rPr>
+        <w:t xml:space="preserve"> пикселей</w:t>
+      </w:r>
+      <w:r>
+        <w:rPr>
+          <w:color w:val="auto"/>
+          <w:sz w:val="28"/>
+          <w:szCs w:val="28"/>
+        </w:rPr>
+        <w:t xml:space="preserve"> и 220 пикселей</w:t>
+      </w:r>
+      <w:r>
+        <w:rPr>
+          <w:color w:val="auto"/>
+          <w:sz w:val="28"/>
+          <w:szCs w:val="28"/>
+        </w:rPr>
+        <w:t>.</w:t>
+      </w:r>
+    </w:p>
+    <w:p>
+      <w:pPr>
+        <w:pStyle w:val="NormalWeb"/>
+        <w:shd w:val="clear" w:color="auto" w:fill="FFFFFF"/>
+        <w:spacing w:before="0" w:beforeAutospacing="0" w:after="0" w:afterAutospacing="0"/>
+        <w:ind w:firstLine="709"/>
+        <w:jc w:val="both"/>
+        <w:rPr>
+          <w:color w:val="auto"/>
+          <w:sz w:val="28"/>
+          <w:szCs w:val="28"/>
+        </w:rPr>
+      </w:pPr>
+    </w:p>
+    <w:p>
+      <w:pPr>
+        <w:pStyle w:val="NormalWeb"/>
+        <w:shd w:val="clear" w:color="auto" w:fill="FFFFFF"/>
+        <w:spacing w:before="0" w:beforeAutospacing="0" w:after="0" w:afterAutospacing="0"/>
+        <w:jc w:val="center"/>
+        <w:rPr>
+          <w:noProof/>
+          <w:color w:val="auto"/>
+          <w:sz w:val="28"/>
+          <w:szCs w:val="28"/>
+        </w:rPr>
+      </w:pPr>
+      <w:r>
+        <w:rPr>
+          <w:noProof/>
+          <w:color w:val="auto"/>
+          <w:sz w:val="28"/>
+          <w:szCs w:val="28"/>
+          <w:lang w:val="en-US" w:eastAsia="en-US"/>
+        </w:rPr>
+        <w:drawing>
+          <wp:inline distT="0" distB="0" distL="0" distR="0">
+            <wp:extent cx="2434855" cy="1232335"/>
+            <wp:effectExtent l="0" t="0" r="3810" b="6350"/>
+            <wp:docPr id="5" name="Picture 5" descr="Untsasdsitled"/>
+            <wp:cNvGraphicFramePr>
+              <a:graphicFrameLocks xmlns:a="http://schemas.openxmlformats.org/drawingml/2006/main" noChangeAspect="1"/>
+            </wp:cNvGraphicFramePr>
+            <a:graphic xmlns:a="http://schemas.openxmlformats.org/drawingml/2006/main">
+              <a:graphicData uri="http://schemas.openxmlformats.org/drawingml/2006/picture">
+                <pic:pic xmlns:pic="http://schemas.openxmlformats.org/drawingml/2006/picture">
+                  <pic:nvPicPr>
+                    <pic:cNvPr id="0" name="Picture 42" descr="Untsasdsitled"/>
+                    <pic:cNvPicPr>
+                      <a:picLocks noChangeAspect="1" noChangeArrowheads="1"/>
+                    </pic:cNvPicPr>
+                  </pic:nvPicPr>
+                  <pic:blipFill rotWithShape="1">
+                    <a:blip r:embed="rId20">
+                      <a:extLst>
+                        <a:ext uri="{28A0092B-C50C-407E-A947-70E740481C1C}">
+                          <a14:useLocalDpi xmlns:a14="http://schemas.microsoft.com/office/drawing/2010/main" val="0"/>
+                        </a:ext>
+                      </a:extLst>
+                    </a:blip>
+                    <a:srcRect l="17634" t="17030" r="43348" b="60034"/>
+                    <a:stretch/>
+                  </pic:blipFill>
+                  <pic:spPr bwMode="auto">
+                    <a:xfrm>
+                      <a:off x="0" y="0"/>
+                      <a:ext cx="2437228" cy="1233536"/>
+                    </a:xfrm>
+                    <a:prstGeom prst="rect">
+                      <a:avLst/>
+                    </a:prstGeom>
+                    <a:noFill/>
+                    <a:ln>
+                      <a:noFill/>
+                    </a:ln>
+                    <a:extLst>
+                      <a:ext uri="{53640926-AAD7-44D8-BBD7-CCE9431645EC}">
+                        <a14:shadowObscured xmlns:a14="http://schemas.microsoft.com/office/drawing/2010/main"/>
+                      </a:ext>
+                    </a:extLst>
+                  </pic:spPr>
+                </pic:pic>
+              </a:graphicData>
+            </a:graphic>
+          </wp:inline>
+        </w:drawing>
+      </w:r>
+      <w:r>
+        <w:rPr>
+          <w:noProof/>
+          <w:color w:val="auto"/>
+          <w:sz w:val="28"/>
+          <w:szCs w:val="28"/>
+        </w:rPr>
+        <w:t xml:space="preserve">   </w:t>
+      </w:r>
+      <w:r>
+        <w:rPr>
+          <w:noProof/>
+          <w:color w:val="auto"/>
+          <w:sz w:val="28"/>
+          <w:szCs w:val="28"/>
+          <w:lang w:val="en-US" w:eastAsia="en-US"/>
+        </w:rPr>
+        <w:drawing>
+          <wp:inline distT="0" distB="0" distL="0" distR="0">
+            <wp:extent cx="2403587" cy="1242917"/>
+            <wp:effectExtent l="0" t="0" r="0" b="0"/>
+            <wp:docPr id="10" name="Picture 10" descr="C:\Users\lanta\AppData\Local\Microsoft\Windows\INetCache\Content.Word\Untsasdsitled.png"/>
+            <wp:cNvGraphicFramePr>
+              <a:graphicFrameLocks xmlns:a="http://schemas.openxmlformats.org/drawingml/2006/main" noChangeAspect="1"/>
+            </wp:cNvGraphicFramePr>
+            <a:graphic xmlns:a="http://schemas.openxmlformats.org/drawingml/2006/main">
+              <a:graphicData uri="http://schemas.openxmlformats.org/drawingml/2006/picture">
+                <pic:pic xmlns:pic="http://schemas.openxmlformats.org/drawingml/2006/picture">
+                  <pic:nvPicPr>
+                    <pic:cNvPr id="0" name="Picture 90" descr="C:\Users\lanta\AppData\Local\Microsoft\Windows\INetCache\Content.Word\Untsasdsitled.png"/>
+                    <pic:cNvPicPr>
+                      <a:picLocks noChangeAspect="1" noChangeArrowheads="1"/>
+                    </pic:cNvPicPr>
+                  </pic:nvPicPr>
+                  <pic:blipFill rotWithShape="1">
+                    <a:blip r:embed="rId21">
+                      <a:extLst>
+                        <a:ext uri="{28A0092B-C50C-407E-A947-70E740481C1C}">
+                          <a14:useLocalDpi xmlns:a14="http://schemas.microsoft.com/office/drawing/2010/main" val="0"/>
+                        </a:ext>
+                      </a:extLst>
+                    </a:blip>
+                    <a:srcRect l="17647" t="15695" r="43361" b="57405"/>
+                    <a:stretch/>
+                  </pic:blipFill>
+                  <pic:spPr bwMode="auto">
+                    <a:xfrm>
+                      <a:off x="0" y="0"/>
+                      <a:ext cx="2413262" cy="1247920"/>
+                    </a:xfrm>
+                    <a:prstGeom prst="rect">
+                      <a:avLst/>
+                    </a:prstGeom>
+                    <a:noFill/>
+                    <a:ln>
+                      <a:noFill/>
+                    </a:ln>
+                    <a:extLst>
+                      <a:ext uri="{53640926-AAD7-44D8-BBD7-CCE9431645EC}">
+                        <a14:shadowObscured xmlns:a14="http://schemas.microsoft.com/office/drawing/2010/main"/>
+                      </a:ext>
+                    </a:extLst>
+                  </pic:spPr>
+                </pic:pic>
+              </a:graphicData>
+            </a:graphic>
+          </wp:inline>
+        </w:drawing>
+      </w:r>
+    </w:p>
+    <w:p>
+      <w:pPr>
+        <w:pStyle w:val="NormalWeb"/>
+        <w:shd w:val="clear" w:color="auto" w:fill="FFFFFF"/>
+        <w:spacing w:before="0" w:beforeAutospacing="0" w:after="0" w:afterAutospacing="0"/>
+        <w:jc w:val="center"/>
+        <w:rPr>
+          <w:noProof/>
+          <w:color w:val="auto"/>
+          <w:sz w:val="28"/>
+          <w:szCs w:val="28"/>
+        </w:rPr>
+      </w:pPr>
+    </w:p>
+    <w:p>
+      <w:pPr>
+        <w:pStyle w:val="NormalWeb"/>
+        <w:shd w:val="clear" w:color="auto" w:fill="FFFFFF"/>
+        <w:spacing w:before="0" w:beforeAutospacing="0" w:after="0" w:afterAutospacing="0"/>
+        <w:jc w:val="center"/>
+        <w:rPr>
+          <w:color w:val="auto"/>
+          <w:sz w:val="28"/>
+          <w:szCs w:val="28"/>
+        </w:rPr>
+      </w:pPr>
+      <w:r>
+        <w:rPr>
+          <w:color w:val="auto"/>
+          <w:sz w:val="28"/>
+          <w:szCs w:val="28"/>
+        </w:rPr>
+        <w:t>Рисунок 4.</w:t>
+      </w:r>
+      <w:r>
+        <w:rPr>
+          <w:color w:val="auto"/>
+          <w:sz w:val="28"/>
+          <w:szCs w:val="28"/>
+        </w:rPr>
+        <w:t>10</w:t>
+      </w:r>
+      <w:r>
+        <w:rPr>
+          <w:color w:val="auto"/>
+          <w:sz w:val="28"/>
+          <w:szCs w:val="28"/>
+        </w:rPr>
+        <w:t xml:space="preserve"> –</w:t>
+      </w:r>
+      <w:r>
+        <w:rPr>
+          <w:color w:val="auto"/>
+          <w:sz w:val="28"/>
+          <w:szCs w:val="28"/>
+        </w:rPr>
+        <w:t xml:space="preserve"> </w:t>
+      </w:r>
+      <w:r>
+        <w:rPr>
+          <w:color w:val="auto"/>
+          <w:sz w:val="28"/>
+          <w:szCs w:val="28"/>
+        </w:rPr>
+        <w:t xml:space="preserve">Разница </w:t>
+      </w:r>
+      <w:r>
+        <w:rPr>
+          <w:color w:val="auto"/>
+          <w:sz w:val="28"/>
+          <w:szCs w:val="28"/>
+        </w:rPr>
+        <w:t>сегментации изображений размерностью</w:t>
+      </w:r>
+      <w:r>
+        <w:rPr>
+          <w:color w:val="auto"/>
+          <w:sz w:val="28"/>
+          <w:szCs w:val="28"/>
+        </w:rPr>
+        <w:t xml:space="preserve"> </w:t>
+      </w:r>
+      <w:r>
+        <w:rPr>
+          <w:color w:val="auto"/>
+          <w:sz w:val="28"/>
+          <w:szCs w:val="28"/>
+        </w:rPr>
+        <w:t>1000</w:t>
+      </w:r>
+      <w:r>
+        <w:rPr>
+          <w:color w:val="auto"/>
+          <w:sz w:val="28"/>
+          <w:szCs w:val="28"/>
+        </w:rPr>
+        <w:t xml:space="preserve"> пикселей</w:t>
+      </w:r>
+      <w:r>
+        <w:rPr>
+          <w:color w:val="auto"/>
+          <w:sz w:val="28"/>
+          <w:szCs w:val="28"/>
+        </w:rPr>
+        <w:t xml:space="preserve"> и 220 пикселей</w:t>
+      </w:r>
+      <w:r>
+        <w:rPr>
+          <w:color w:val="auto"/>
+          <w:sz w:val="28"/>
+          <w:szCs w:val="28"/>
+        </w:rPr>
+        <w:t xml:space="preserve"> соответственно архитектурой нейронной сети </w:t>
+      </w:r>
+      <w:r>
+        <w:rPr>
+          <w:i/>
+          <w:color w:val="auto"/>
+          <w:sz w:val="28"/>
+          <w:szCs w:val="28"/>
+        </w:rPr>
+        <w:t>ResNet</w:t>
+      </w:r>
+      <w:r>
+        <w:rPr>
+          <w:color w:val="auto"/>
+          <w:sz w:val="28"/>
+          <w:szCs w:val="28"/>
+        </w:rPr>
+        <w:t>50</w:t>
+      </w:r>
+    </w:p>
+    <w:p>
+      <w:pPr>
+        <w:pStyle w:val="NormalWeb"/>
+        <w:shd w:val="clear" w:color="auto" w:fill="FFFFFF"/>
+        <w:spacing w:before="0" w:beforeAutospacing="0" w:after="0" w:afterAutospacing="0"/>
+        <w:ind w:firstLine="709"/>
+        <w:jc w:val="both"/>
+        <w:rPr>
+          <w:color w:val="auto"/>
+          <w:sz w:val="28"/>
+          <w:szCs w:val="28"/>
+        </w:rPr>
+      </w:pPr>
+    </w:p>
+    <w:p>
+      <w:pPr>
+        <w:pStyle w:val="NormalWeb"/>
+        <w:shd w:val="clear" w:color="auto" w:fill="FFFFFF"/>
+        <w:spacing w:before="0" w:beforeAutospacing="0" w:after="0" w:afterAutospacing="0"/>
+        <w:ind w:firstLine="709"/>
+        <w:jc w:val="both"/>
+        <w:rPr>
+          <w:color w:val="auto"/>
+          <w:sz w:val="28"/>
+          <w:szCs w:val="28"/>
+        </w:rPr>
+      </w:pPr>
+      <w:r>
+        <w:rPr>
+          <w:color w:val="auto"/>
+          <w:sz w:val="28"/>
+          <w:szCs w:val="28"/>
+        </w:rPr>
+        <w:t>На изображении 4.</w:t>
+      </w:r>
+      <w:r>
+        <w:rPr>
+          <w:color w:val="auto"/>
+          <w:sz w:val="28"/>
+          <w:szCs w:val="28"/>
+        </w:rPr>
+        <w:t>1</w:t>
+      </w:r>
+      <w:r>
+        <w:rPr>
+          <w:color w:val="auto"/>
+          <w:sz w:val="28"/>
+          <w:szCs w:val="28"/>
+        </w:rPr>
+        <w:t>1</w:t>
+      </w:r>
+      <w:r>
+        <w:rPr>
+          <w:color w:val="auto"/>
+          <w:sz w:val="28"/>
+          <w:szCs w:val="28"/>
+        </w:rPr>
+        <w:t xml:space="preserve"> </w:t>
+      </w:r>
+      <w:r>
+        <w:rPr>
+          <w:color w:val="auto"/>
+          <w:sz w:val="28"/>
+          <w:szCs w:val="28"/>
+        </w:rPr>
+        <w:t>видны различия сегментации</w:t>
+      </w:r>
+      <w:r>
+        <w:rPr>
+          <w:color w:val="auto"/>
+          <w:sz w:val="28"/>
+          <w:szCs w:val="28"/>
+        </w:rPr>
+        <w:t xml:space="preserve"> одного изображения </w:t>
+      </w:r>
+      <w:r>
+        <w:rPr>
+          <w:color w:val="auto"/>
+          <w:sz w:val="28"/>
+          <w:szCs w:val="28"/>
+        </w:rPr>
+        <w:t xml:space="preserve">в </w:t>
+      </w:r>
+      <w:r>
+        <w:rPr>
+          <w:color w:val="auto"/>
+          <w:sz w:val="28"/>
+          <w:szCs w:val="28"/>
+        </w:rPr>
+        <w:t>пяти разных</w:t>
+      </w:r>
+      <w:r>
+        <w:rPr>
+          <w:color w:val="auto"/>
+          <w:sz w:val="28"/>
+          <w:szCs w:val="28"/>
+        </w:rPr>
+        <w:t xml:space="preserve"> размерностях</w:t>
+      </w:r>
+      <w:r>
+        <w:rPr>
+          <w:color w:val="auto"/>
+          <w:sz w:val="28"/>
+          <w:szCs w:val="28"/>
+        </w:rPr>
+        <w:t xml:space="preserve"> моделями нейронных сетей</w:t>
+      </w:r>
+      <w:r>
+        <w:rPr>
+          <w:color w:val="auto"/>
+          <w:sz w:val="28"/>
+          <w:szCs w:val="28"/>
+        </w:rPr>
+        <w:t xml:space="preserve"> </w:t>
+      </w:r>
+      <w:r>
+        <w:rPr>
+          <w:i/>
+          <w:color w:val="auto"/>
+          <w:sz w:val="28"/>
+          <w:szCs w:val="28"/>
+        </w:rPr>
+        <w:t>ResNet</w:t>
+      </w:r>
+      <w:r>
+        <w:rPr>
+          <w:color w:val="auto"/>
+          <w:sz w:val="28"/>
+          <w:szCs w:val="28"/>
+        </w:rPr>
+        <w:t>50</w:t>
+      </w:r>
+      <w:r>
+        <w:rPr>
+          <w:color w:val="auto"/>
+          <w:sz w:val="28"/>
+          <w:szCs w:val="28"/>
+        </w:rPr>
+        <w:t xml:space="preserve"> и </w:t>
+      </w:r>
+      <w:proofErr w:type="spellStart"/>
+      <w:r>
+        <w:rPr>
+          <w:i/>
+          <w:color w:val="auto"/>
+          <w:sz w:val="28"/>
+          <w:szCs w:val="28"/>
+        </w:rPr>
+        <w:t>MobileNet</w:t>
+      </w:r>
+      <w:proofErr w:type="spellEnd"/>
+      <w:r>
+        <w:rPr>
+          <w:color w:val="auto"/>
+          <w:sz w:val="28"/>
+          <w:szCs w:val="28"/>
+        </w:rPr>
+        <w:t>, а также алгоритмом компьютерного зрения без использования нейронной сети</w:t>
+      </w:r>
+      <w:r>
+        <w:rPr>
+          <w:i/>
+          <w:color w:val="auto"/>
+          <w:sz w:val="28"/>
+          <w:szCs w:val="28"/>
+        </w:rPr>
+        <w:t xml:space="preserve"> </w:t>
+      </w:r>
+      <w:r>
+        <w:rPr>
+          <w:color w:val="auto"/>
+          <w:sz w:val="28"/>
+          <w:szCs w:val="28"/>
+        </w:rPr>
+        <w:t>соответственно.</w:t>
+      </w:r>
+    </w:p>
+    <w:p>
+      <w:pPr>
+        <w:pStyle w:val="21"/>
+        <w:numPr>
+          <w:ilvl w:val="0"/>
+          <w:numId w:val="0"/>
+        </w:numPr>
+        <w:tabs>
+          <w:tab w:val="left" w:pos="1134"/>
+        </w:tabs>
+        <w:spacing w:after="0" w:line="240" w:lineRule="auto"/>
+        <w:ind w:left="576" w:hanging="576"/>
+        <w:contextualSpacing/>
+        <w:jc w:val="both"/>
+        <w:rPr>
+          <w:rFonts w:cs="Times New Roman"/>
+          <w:color w:val="auto"/>
+          <w:szCs w:val="28"/>
+          <w:lang w:eastAsia="ru-RU"/>
+        </w:rPr>
+      </w:pPr>
+      <w:bookmarkStart w:id="0" w:name="_GoBack"/>
+      <w:bookmarkEnd w:id="0"/>
+      <w:r>
+        <w:rPr>
+          <w:rFonts w:cs="Times New Roman"/>
+          <w:color w:val="auto"/>
+          <w:szCs w:val="28"/>
+          <w:lang w:eastAsia="ru-RU"/>
+        </w:rPr>
+        <w:lastRenderedPageBreak/>
+        <w:pict>
+          <v:shape id="_x0000_i1028" type="#_x0000_t75" style="width:498.15pt;height:276.3pt">
+            <v:imagedata r:id="rId22" o:title="rghdауаувfjg"/>
+          </v:shape>
+        </w:pict>
+      </w:r>
+    </w:p>
+    <w:p>
+      <w:pPr>
+        <w:pStyle w:val="21"/>
+        <w:numPr>
+          <w:ilvl w:val="0"/>
+          <w:numId w:val="0"/>
+        </w:numPr>
+        <w:tabs>
+          <w:tab w:val="left" w:pos="1134"/>
+        </w:tabs>
+        <w:spacing w:after="0" w:line="240" w:lineRule="auto"/>
+        <w:ind w:left="576" w:hanging="576"/>
+        <w:contextualSpacing/>
+        <w:jc w:val="both"/>
+        <w:rPr>
+          <w:rFonts w:cs="Times New Roman"/>
+          <w:color w:val="auto"/>
+          <w:szCs w:val="28"/>
+          <w:lang w:eastAsia="ru-RU"/>
+        </w:rPr>
+      </w:pPr>
+    </w:p>
+    <w:p>
+      <w:pPr>
+        <w:pStyle w:val="NormalWeb"/>
+        <w:shd w:val="clear" w:color="auto" w:fill="FFFFFF"/>
+        <w:spacing w:before="0" w:beforeAutospacing="0" w:after="0" w:afterAutospacing="0"/>
+        <w:jc w:val="center"/>
+        <w:rPr>
+          <w:i/>
+          <w:color w:val="auto"/>
+          <w:sz w:val="28"/>
+          <w:szCs w:val="28"/>
+        </w:rPr>
+      </w:pPr>
+      <w:r>
+        <w:rPr>
+          <w:noProof/>
+          <w:color w:val="auto"/>
+          <w:sz w:val="28"/>
+          <w:szCs w:val="28"/>
+        </w:rPr>
+        <w:t>Рисунок 4.</w:t>
+      </w:r>
+      <w:r>
+        <w:rPr>
+          <w:noProof/>
+          <w:color w:val="auto"/>
+          <w:sz w:val="28"/>
+          <w:szCs w:val="28"/>
+        </w:rPr>
+        <w:t>1</w:t>
+      </w:r>
+      <w:r>
+        <w:rPr>
+          <w:noProof/>
+          <w:color w:val="auto"/>
+          <w:sz w:val="28"/>
+          <w:szCs w:val="28"/>
+        </w:rPr>
+        <w:t>1</w:t>
+      </w:r>
+      <w:r>
+        <w:rPr>
+          <w:noProof/>
+          <w:color w:val="auto"/>
+          <w:sz w:val="28"/>
+          <w:szCs w:val="28"/>
+        </w:rPr>
+        <w:t xml:space="preserve"> – Результат сегментации</w:t>
+      </w:r>
+      <w:r>
+        <w:rPr>
+          <w:noProof/>
+          <w:color w:val="auto"/>
+          <w:sz w:val="28"/>
+          <w:szCs w:val="28"/>
+        </w:rPr>
+        <w:t xml:space="preserve"> </w:t>
+      </w:r>
+      <w:r>
+        <w:rPr>
+          <w:noProof/>
+          <w:color w:val="auto"/>
+          <w:sz w:val="28"/>
+          <w:szCs w:val="28"/>
+        </w:rPr>
+        <w:t>стен алгоритмами компьютерного зрения при различных размерах входного изображения</w:t>
+      </w:r>
     </w:p>
     <w:p>
       <w:pPr>
@@ -6219,178 +7806,6 @@
           <w:lang w:eastAsia="ru-RU"/>
         </w:rPr>
       </w:pPr>
-      <w:r>
-        <w:rPr>
-          <w:rFonts w:cs="Times New Roman"/>
-          <w:color w:val="auto"/>
-          <w:szCs w:val="28"/>
-          <w:highlight w:val="yellow"/>
-          <w:lang w:eastAsia="ru-RU"/>
-        </w:rPr>
-        <w:t>Описание и рассуждения на счёт времени</w:t>
-      </w:r>
-    </w:p>
-    <w:p>
-      <w:pPr>
-        <w:pStyle w:val="21"/>
-        <w:numPr>
-          <w:ilvl w:val="0"/>
-          <w:numId w:val="0"/>
-        </w:numPr>
-        <w:tabs>
-          <w:tab w:val="left" w:pos="1134"/>
-        </w:tabs>
-        <w:spacing w:after="0" w:line="240" w:lineRule="auto"/>
-        <w:ind w:firstLine="720"/>
-        <w:contextualSpacing/>
-        <w:jc w:val="both"/>
-        <w:rPr>
-          <w:rFonts w:cs="Times New Roman"/>
-          <w:color w:val="auto"/>
-          <w:szCs w:val="28"/>
-          <w:lang w:val="en-US" w:eastAsia="ru-RU"/>
-        </w:rPr>
-      </w:pPr>
-    </w:p>
-    <w:p>
-      <w:pPr>
-        <w:pStyle w:val="21"/>
-        <w:numPr>
-          <w:ilvl w:val="0"/>
-          <w:numId w:val="0"/>
-        </w:numPr>
-        <w:tabs>
-          <w:tab w:val="left" w:pos="1134"/>
-        </w:tabs>
-        <w:spacing w:after="0" w:line="240" w:lineRule="auto"/>
-        <w:ind w:firstLine="720"/>
-        <w:contextualSpacing/>
-        <w:jc w:val="both"/>
-        <w:rPr>
-          <w:rFonts w:cs="Times New Roman"/>
-          <w:color w:val="auto"/>
-          <w:szCs w:val="28"/>
-          <w:lang w:eastAsia="ru-RU"/>
-        </w:rPr>
-      </w:pPr>
-      <w:r>
-        <w:rPr>
-          <w:rFonts w:cs="Times New Roman"/>
-          <w:color w:val="auto"/>
-          <w:szCs w:val="28"/>
-          <w:lang w:eastAsia="ru-RU"/>
-        </w:rPr>
-        <w:t>По таблице ЧЧ можно построить график, который отлично отображает зависимость времени обработки изображения от его качества каждым из алгоритмов.</w:t>
-      </w:r>
-      <w:bookmarkStart w:id="0" w:name="_GoBack"/>
-      <w:bookmarkEnd w:id="0"/>
-      <w:r>
-        <w:rPr>
-          <w:rFonts w:cs="Times New Roman"/>
-          <w:color w:val="auto"/>
-          <w:szCs w:val="28"/>
-          <w:lang w:eastAsia="ru-RU"/>
-        </w:rPr>
-        <w:t xml:space="preserve"> </w:t>
-      </w:r>
-    </w:p>
-    <w:p>
-      <w:pPr>
-        <w:pStyle w:val="21"/>
-        <w:numPr>
-          <w:ilvl w:val="0"/>
-          <w:numId w:val="0"/>
-        </w:numPr>
-        <w:tabs>
-          <w:tab w:val="left" w:pos="1134"/>
-        </w:tabs>
-        <w:spacing w:after="0" w:line="240" w:lineRule="auto"/>
-        <w:ind w:firstLine="720"/>
-        <w:contextualSpacing/>
-        <w:jc w:val="both"/>
-        <w:rPr>
-          <w:rFonts w:cs="Times New Roman"/>
-          <w:color w:val="auto"/>
-          <w:szCs w:val="28"/>
-          <w:lang w:eastAsia="ru-RU"/>
-        </w:rPr>
-      </w:pPr>
-    </w:p>
-    <w:p>
-      <w:pPr>
-        <w:pStyle w:val="21"/>
-        <w:numPr>
-          <w:ilvl w:val="0"/>
-          <w:numId w:val="0"/>
-        </w:numPr>
-        <w:tabs>
-          <w:tab w:val="left" w:pos="1134"/>
-        </w:tabs>
-        <w:spacing w:after="0" w:line="240" w:lineRule="auto"/>
-        <w:ind w:firstLine="720"/>
-        <w:contextualSpacing/>
-        <w:jc w:val="both"/>
-        <w:rPr>
-          <w:rFonts w:cs="Times New Roman"/>
-          <w:color w:val="auto"/>
-          <w:szCs w:val="28"/>
-          <w:lang w:eastAsia="ru-RU"/>
-        </w:rPr>
-      </w:pPr>
-    </w:p>
-    <w:p>
-      <w:pPr>
-        <w:pStyle w:val="21"/>
-        <w:numPr>
-          <w:ilvl w:val="0"/>
-          <w:numId w:val="0"/>
-        </w:numPr>
-        <w:tabs>
-          <w:tab w:val="left" w:pos="1134"/>
-        </w:tabs>
-        <w:spacing w:after="0" w:line="240" w:lineRule="auto"/>
-        <w:ind w:firstLine="720"/>
-        <w:contextualSpacing/>
-        <w:jc w:val="both"/>
-        <w:rPr>
-          <w:rFonts w:cs="Times New Roman"/>
-          <w:color w:val="auto"/>
-          <w:szCs w:val="28"/>
-          <w:lang w:eastAsia="ru-RU"/>
-        </w:rPr>
-      </w:pPr>
-      <w:r>
-        <w:rPr>
-          <w:rFonts w:cs="Times New Roman"/>
-          <w:color w:val="auto"/>
-          <w:szCs w:val="28"/>
-          <w:highlight w:val="yellow"/>
-          <w:lang w:eastAsia="ru-RU"/>
-        </w:rPr>
-        <w:t>Добавить графиков</w:t>
-      </w:r>
-      <w:proofErr w:type="gramStart"/>
-      <w:r>
-        <w:rPr>
-          <w:rFonts w:cs="Times New Roman"/>
-          <w:color w:val="auto"/>
-          <w:szCs w:val="28"/>
-          <w:highlight w:val="yellow"/>
-          <w:lang w:eastAsia="ru-RU"/>
-        </w:rPr>
-        <w:t xml:space="preserve"> )</w:t>
-      </w:r>
-      <w:proofErr w:type="gramEnd"/>
-      <w:r>
-        <w:rPr>
-          <w:rFonts w:cs="Times New Roman"/>
-          <w:color w:val="auto"/>
-          <w:szCs w:val="28"/>
-          <w:highlight w:val="yellow"/>
-          <w:lang w:eastAsia="ru-RU"/>
-        </w:rPr>
-        <w:t>)</w:t>
-      </w:r>
     </w:p>
     <w:p>
       <w:pPr>
@@ -6411,16 +7826,39 @@
           <w:sz w:val="28"/>
           <w:szCs w:val="28"/>
         </w:rPr>
-        <w:lastRenderedPageBreak/>
-        <w:t xml:space="preserve">На изображении ЧЧЧЧ </w:t>
-      </w:r>
-      <w:r>
-        <w:rPr>
-          <w:color w:val="auto"/>
-          <w:sz w:val="28"/>
-          <w:szCs w:val="28"/>
-        </w:rPr>
-        <w:t xml:space="preserve">видны различия сегментации моделью </w:t>
+        <w:t xml:space="preserve">Как видно из изображения </w:t>
+      </w:r>
+      <w:r>
+        <w:rPr>
+          <w:color w:val="auto"/>
+          <w:sz w:val="28"/>
+          <w:szCs w:val="28"/>
+        </w:rPr>
+        <w:t>4.</w:t>
+      </w:r>
+      <w:r>
+        <w:rPr>
+          <w:color w:val="auto"/>
+          <w:sz w:val="28"/>
+          <w:szCs w:val="28"/>
+        </w:rPr>
+        <w:t>1</w:t>
+      </w:r>
+      <w:r>
+        <w:rPr>
+          <w:color w:val="auto"/>
+          <w:sz w:val="28"/>
+          <w:szCs w:val="28"/>
+        </w:rPr>
+        <w:t>1</w:t>
+      </w:r>
+      <w:r>
+        <w:rPr>
+          <w:color w:val="auto"/>
+          <w:sz w:val="28"/>
+          <w:szCs w:val="28"/>
+        </w:rPr>
+        <w:t xml:space="preserve"> – архитектура </w:t>
       </w:r>
       <w:r>
         <w:rPr>
@@ -6441,38 +7879,11 @@
       </w:r>
       <w:r>
         <w:rPr>
-          <w:color w:val="auto"/>
-          <w:sz w:val="28"/>
-          <w:szCs w:val="28"/>
-        </w:rPr>
-        <w:t xml:space="preserve"> и </w:t>
-      </w:r>
-      <w:proofErr w:type="spellStart"/>
-      <w:r>
-        <w:rPr>
           <w:i/>
           <w:color w:val="auto"/>
           <w:sz w:val="28"/>
           <w:szCs w:val="28"/>
         </w:rPr>
-        <w:t>MobileNet</w:t>
-      </w:r>
-      <w:proofErr w:type="spellEnd"/>
-      <w:r>
-        <w:rPr>
-          <w:color w:val="auto"/>
-          <w:sz w:val="28"/>
-          <w:szCs w:val="28"/>
-        </w:rPr>
-        <w:t>, а также алгоритмом компьютерного зрения без использования нейронной сети</w:t>
-      </w:r>
-      <w:r>
-        <w:rPr>
-          <w:i/>
-          <w:color w:val="auto"/>
-          <w:sz w:val="28"/>
-          <w:szCs w:val="28"/>
-        </w:rPr>
         <w:t xml:space="preserve"> </w:t>
       </w:r>
       <w:r>
@@ -6481,160 +7892,50 @@
           <w:sz w:val="28"/>
           <w:szCs w:val="28"/>
         </w:rPr>
-        <w:t>соответственно.</w:t>
-      </w:r>
-    </w:p>
-    <w:p>
-      <w:pPr>
-        <w:pStyle w:val="21"/>
-        <w:numPr>
-          <w:ilvl w:val="0"/>
-          <w:numId w:val="0"/>
-        </w:numPr>
-        <w:tabs>
-          <w:tab w:val="left" w:pos="1134"/>
-        </w:tabs>
-        <w:spacing w:after="0" w:line="240" w:lineRule="auto"/>
-        <w:ind w:firstLine="720"/>
-        <w:contextualSpacing/>
-        <w:jc w:val="both"/>
-        <w:rPr>
-          <w:rFonts w:cs="Times New Roman"/>
-          <w:color w:val="auto"/>
-          <w:szCs w:val="28"/>
-          <w:lang w:eastAsia="ru-RU"/>
-        </w:rPr>
-      </w:pPr>
-    </w:p>
-    <w:p>
-      <w:pPr>
-        <w:pStyle w:val="21"/>
-        <w:numPr>
-          <w:ilvl w:val="0"/>
-          <w:numId w:val="0"/>
-        </w:numPr>
-        <w:tabs>
-          <w:tab w:val="left" w:pos="1134"/>
-        </w:tabs>
-        <w:spacing w:after="0" w:line="240" w:lineRule="auto"/>
-        <w:ind w:left="576" w:hanging="576"/>
-        <w:contextualSpacing/>
-        <w:jc w:val="both"/>
-        <w:rPr>
-          <w:rFonts w:cs="Times New Roman"/>
-          <w:color w:val="auto"/>
-          <w:szCs w:val="28"/>
-          <w:lang w:eastAsia="ru-RU"/>
-        </w:rPr>
-      </w:pPr>
-      <w:r>
-        <w:rPr>
-          <w:rFonts w:cs="Times New Roman"/>
-          <w:color w:val="auto"/>
-          <w:szCs w:val="28"/>
-          <w:lang w:eastAsia="ru-RU"/>
-        </w:rPr>
-        <w:pict>
-          <v:shape id="_x0000_i1028" type="#_x0000_t75" style="width:498.15pt;height:276.3pt">
-            <v:imagedata r:id="rId19" o:title="rghdауаувfjg"/>
-          </v:shape>
-        </w:pict>
-      </w:r>
-    </w:p>
-    <w:p>
-      <w:pPr>
-        <w:pStyle w:val="21"/>
-        <w:numPr>
-          <w:ilvl w:val="0"/>
-          <w:numId w:val="0"/>
-        </w:numPr>
-        <w:tabs>
-          <w:tab w:val="left" w:pos="1134"/>
-        </w:tabs>
-        <w:spacing w:after="0" w:line="240" w:lineRule="auto"/>
-        <w:ind w:firstLine="720"/>
-        <w:contextualSpacing/>
-        <w:jc w:val="both"/>
-        <w:rPr>
-          <w:rFonts w:cs="Times New Roman"/>
-          <w:color w:val="auto"/>
-          <w:szCs w:val="28"/>
-          <w:lang w:eastAsia="ru-RU"/>
-        </w:rPr>
-      </w:pPr>
-      <w:r>
-        <w:rPr>
-          <w:rFonts w:cs="Times New Roman"/>
-          <w:color w:val="auto"/>
-          <w:szCs w:val="28"/>
-          <w:highlight w:val="yellow"/>
-          <w:lang w:eastAsia="ru-RU"/>
-        </w:rPr>
-        <w:t>Увеличить шрифт?</w:t>
-      </w:r>
-    </w:p>
-    <w:p>
-      <w:pPr>
-        <w:pStyle w:val="NormalWeb"/>
-        <w:shd w:val="clear" w:color="auto" w:fill="FFFFFF"/>
-        <w:spacing w:before="0" w:beforeAutospacing="0" w:after="0" w:afterAutospacing="0"/>
-        <w:jc w:val="center"/>
-        <w:rPr>
-          <w:i/>
-          <w:color w:val="auto"/>
-          <w:sz w:val="28"/>
-          <w:szCs w:val="28"/>
-        </w:rPr>
-      </w:pPr>
-      <w:r>
-        <w:rPr>
-          <w:noProof/>
-          <w:color w:val="auto"/>
-          <w:sz w:val="28"/>
-          <w:szCs w:val="28"/>
-        </w:rPr>
-        <w:t>Рисунок 2.7 – Результат сегментации</w:t>
-      </w:r>
-      <w:r>
-        <w:rPr>
-          <w:noProof/>
-          <w:color w:val="auto"/>
-          <w:sz w:val="28"/>
-          <w:szCs w:val="28"/>
-        </w:rPr>
-        <w:t xml:space="preserve"> </w:t>
-      </w:r>
-      <w:r>
-        <w:rPr>
-          <w:noProof/>
-          <w:color w:val="auto"/>
-          <w:sz w:val="28"/>
-          <w:szCs w:val="28"/>
-        </w:rPr>
-        <w:t>стен алгоритмами компьютерного зрения при различных размерах входного изображения</w:t>
-      </w:r>
-    </w:p>
-    <w:p>
-      <w:pPr>
-        <w:pStyle w:val="21"/>
-        <w:numPr>
-          <w:ilvl w:val="0"/>
-          <w:numId w:val="0"/>
-        </w:numPr>
-        <w:tabs>
-          <w:tab w:val="left" w:pos="1134"/>
-        </w:tabs>
-        <w:spacing w:after="0" w:line="240" w:lineRule="auto"/>
-        <w:ind w:firstLine="720"/>
-        <w:contextualSpacing/>
-        <w:jc w:val="both"/>
-        <w:rPr>
-          <w:rFonts w:cs="Times New Roman"/>
-          <w:color w:val="auto"/>
-          <w:szCs w:val="28"/>
-          <w:lang w:eastAsia="ru-RU"/>
-        </w:rPr>
-      </w:pPr>
+        <w:t xml:space="preserve">более точно  </w:t>
+      </w:r>
+      <w:r>
+        <w:rPr>
+          <w:color w:val="auto"/>
+          <w:sz w:val="28"/>
+          <w:szCs w:val="28"/>
+        </w:rPr>
+        <w:t xml:space="preserve">сегментирует </w:t>
+      </w:r>
+      <w:r>
+        <w:rPr>
+          <w:color w:val="auto"/>
+          <w:sz w:val="28"/>
+          <w:szCs w:val="28"/>
+        </w:rPr>
+        <w:t>стены на изображении, в сравнении с двумя другими алгоритмами.</w:t>
+      </w:r>
+      <w:r>
+        <w:rPr>
+          <w:color w:val="auto"/>
+          <w:sz w:val="28"/>
+          <w:szCs w:val="28"/>
+        </w:rPr>
+        <w:t xml:space="preserve"> При этом</w:t>
+      </w:r>
+      <w:proofErr w:type="gramStart"/>
+      <w:r>
+        <w:rPr>
+          <w:color w:val="auto"/>
+          <w:sz w:val="28"/>
+          <w:szCs w:val="28"/>
+        </w:rPr>
+        <w:t>,</w:t>
+      </w:r>
+      <w:proofErr w:type="gramEnd"/>
+      <w:r>
+        <w:rPr>
+          <w:color w:val="auto"/>
+          <w:sz w:val="28"/>
+          <w:szCs w:val="28"/>
+        </w:rPr>
+        <w:t xml:space="preserve"> чем выше качество входного изображения, тем подробнее будет сегментация.</w:t>
+      </w:r>
     </w:p>
     <w:p>
       <w:pPr>
@@ -6644,16 +7945,69 @@
         <w:ind w:firstLine="709"/>
         <w:jc w:val="both"/>
         <w:rPr>
+          <w:color w:val="auto"/>
+          <w:sz w:val="28"/>
+          <w:szCs w:val="28"/>
+        </w:rPr>
+      </w:pPr>
+      <w:r>
+        <w:rPr>
+          <w:color w:val="auto"/>
+          <w:sz w:val="28"/>
+          <w:szCs w:val="28"/>
+        </w:rPr>
+        <w:t xml:space="preserve">Архитектура </w:t>
+      </w:r>
+      <w:proofErr w:type="spellStart"/>
+      <w:r>
+        <w:rPr>
           <w:i/>
           <w:color w:val="auto"/>
           <w:sz w:val="28"/>
           <w:szCs w:val="28"/>
-        </w:rPr>
-      </w:pPr>
+          <w:lang w:val="en-US"/>
+        </w:rPr>
+        <w:t>MobileNet</w:t>
+      </w:r>
+      <w:proofErr w:type="spellEnd"/>
+      <w:r>
+        <w:rPr>
+          <w:color w:val="auto"/>
+          <w:sz w:val="28"/>
+          <w:szCs w:val="28"/>
+        </w:rPr>
+        <w:t xml:space="preserve"> уступает по качеству сегментации архитектуре </w:t>
+      </w:r>
       <w:r>
         <w:rPr>
           <w:i/>
-          <w:noProof/>
+          <w:color w:val="auto"/>
+          <w:sz w:val="28"/>
+          <w:szCs w:val="28"/>
+        </w:rPr>
+        <w:t>ResNet</w:t>
+      </w:r>
+      <w:r>
+        <w:rPr>
+          <w:color w:val="auto"/>
+          <w:sz w:val="28"/>
+          <w:szCs w:val="28"/>
+        </w:rPr>
+        <w:t>50</w:t>
+      </w:r>
+      <w:r>
+        <w:rPr>
+          <w:color w:val="auto"/>
+          <w:sz w:val="28"/>
+          <w:szCs w:val="28"/>
+        </w:rPr>
+        <w:t xml:space="preserve">. </w:t>
+      </w:r>
+      <w:proofErr w:type="spellStart"/>
+      <w:proofErr w:type="gramStart"/>
+      <w:r>
+        <w:rPr>
+          <w:i/>
           <w:color w:val="auto"/>
           <w:sz w:val="28"/>
           <w:szCs w:val="28"/>
@@ -6661,25 +8015,7 @@
         </w:rPr>
         <w:t>MobileNet</w:t>
       </w:r>
-      <w:r>
-        <w:rPr>
-          <w:noProof/>
-          <w:color w:val="auto"/>
-          <w:sz w:val="28"/>
-          <w:szCs w:val="28"/>
-        </w:rPr>
-        <w:t xml:space="preserve"> архитектура хорошо подходит для мобильных устройств за счёт значительно большей скорости обработки кадров, при относительно неплохой точности сегментации. Для обработки кадров в режиме реального времени </w:t>
-      </w:r>
-      <w:r>
-        <w:rPr>
-          <w:noProof/>
-          <w:color w:val="auto"/>
-          <w:sz w:val="28"/>
-          <w:szCs w:val="28"/>
-        </w:rPr>
-        <w:t xml:space="preserve">архитектура </w:t>
-      </w:r>
-      <w:proofErr w:type="spellStart"/>
+      <w:proofErr w:type="spellEnd"/>
       <w:r>
         <w:rPr>
           <w:i/>
@@ -6687,17 +8023,24 @@
           <w:sz w:val="28"/>
           <w:szCs w:val="28"/>
         </w:rPr>
-        <w:t>MobileNet</w:t>
-      </w:r>
-      <w:proofErr w:type="spellEnd"/>
-      <w:r>
-        <w:rPr>
-          <w:noProof/>
-          <w:color w:val="auto"/>
-          <w:sz w:val="28"/>
-          <w:szCs w:val="28"/>
-        </w:rPr>
-        <w:t xml:space="preserve"> имеет преимущество над </w:t>
+        <w:t xml:space="preserve"> </w:t>
+      </w:r>
+      <w:r>
+        <w:rPr>
+          <w:color w:val="auto"/>
+          <w:sz w:val="28"/>
+          <w:szCs w:val="28"/>
+        </w:rPr>
+        <w:t>имеет достаточно неровные очертания контуров сегментированной области.</w:t>
+      </w:r>
+      <w:proofErr w:type="gramEnd"/>
+      <w:r>
+        <w:rPr>
+          <w:color w:val="auto"/>
+          <w:sz w:val="28"/>
+          <w:szCs w:val="28"/>
+        </w:rPr>
+        <w:t xml:space="preserve"> Но на максимальной представленной размерности изображения, архитектура выдаёт результат сравнимый с качеством сегментации </w:t>
       </w:r>
       <w:r>
         <w:rPr>
@@ -6718,7 +8061,6 @@
       </w:r>
       <w:r>
         <w:rPr>
-          <w:i/>
           <w:color w:val="auto"/>
           <w:sz w:val="28"/>
           <w:szCs w:val="28"/>
@@ -6734,83 +8076,34 @@
         <w:ind w:firstLine="709"/>
         <w:jc w:val="both"/>
         <w:rPr>
-          <w:noProof/>
-          <w:color w:val="auto"/>
-          <w:sz w:val="28"/>
-          <w:szCs w:val="28"/>
-        </w:rPr>
-      </w:pPr>
-      <w:r>
-        <w:rPr>
-          <w:color w:val="auto"/>
-          <w:sz w:val="28"/>
-          <w:szCs w:val="28"/>
-        </w:rPr>
-        <w:t xml:space="preserve">Как видно из изображения </w:t>
-      </w:r>
-      <w:r>
-        <w:rPr>
-          <w:color w:val="auto"/>
-          <w:sz w:val="28"/>
-          <w:szCs w:val="28"/>
-        </w:rPr>
-        <w:t>ЧЧЧ</w:t>
-      </w:r>
-      <w:r>
-        <w:rPr>
-          <w:color w:val="auto"/>
-          <w:sz w:val="28"/>
-          <w:szCs w:val="28"/>
-        </w:rPr>
-        <w:t xml:space="preserve"> – архитектура </w:t>
-      </w:r>
-      <w:proofErr w:type="spellStart"/>
-      <w:r>
-        <w:rPr>
-          <w:i/>
-          <w:color w:val="auto"/>
-          <w:sz w:val="28"/>
-          <w:szCs w:val="28"/>
-        </w:rPr>
-        <w:t>ResNet</w:t>
-      </w:r>
-      <w:proofErr w:type="spellEnd"/>
-      <w:r>
-        <w:rPr>
-          <w:i/>
-          <w:color w:val="auto"/>
-          <w:sz w:val="28"/>
-          <w:szCs w:val="28"/>
-        </w:rPr>
-        <w:t xml:space="preserve"> </w:t>
-      </w:r>
-      <w:r>
-        <w:rPr>
-          <w:color w:val="auto"/>
-          <w:sz w:val="28"/>
-          <w:szCs w:val="28"/>
-        </w:rPr>
-        <w:t xml:space="preserve">более точно и подробно сегментирует изображение, но проигрывает по скорости модели </w:t>
-      </w:r>
-      <w:proofErr w:type="spellStart"/>
-      <w:r>
-        <w:rPr>
-          <w:i/>
-          <w:color w:val="auto"/>
-          <w:sz w:val="28"/>
-          <w:szCs w:val="28"/>
-        </w:rPr>
-        <w:t>MobileNet</w:t>
-      </w:r>
-      <w:proofErr w:type="spellEnd"/>
-      <w:r>
-        <w:rPr>
-          <w:i/>
-          <w:color w:val="auto"/>
-          <w:sz w:val="28"/>
-          <w:szCs w:val="28"/>
-        </w:rPr>
-        <w:t>.</w:t>
+          <w:color w:val="auto"/>
+          <w:sz w:val="28"/>
+          <w:szCs w:val="28"/>
+        </w:rPr>
+      </w:pPr>
+      <w:r>
+        <w:rPr>
+          <w:color w:val="auto"/>
+          <w:sz w:val="28"/>
+          <w:szCs w:val="28"/>
+        </w:rPr>
+        <w:t>Алгоритм компьютерного зрения без нейронной сети показал наиме</w:t>
+      </w:r>
+      <w:r>
+        <w:rPr>
+          <w:color w:val="auto"/>
+          <w:sz w:val="28"/>
+          <w:szCs w:val="28"/>
+        </w:rPr>
+        <w:t>не</w:t>
+      </w:r>
+      <w:r>
+        <w:rPr>
+          <w:color w:val="auto"/>
+          <w:sz w:val="28"/>
+          <w:szCs w:val="28"/>
+        </w:rPr>
+        <w:t>е точные результаты из всех троих.</w:t>
       </w:r>
     </w:p>
     <w:p>
@@ -6821,32 +8114,37 @@
         <w:ind w:firstLine="709"/>
         <w:jc w:val="both"/>
         <w:rPr>
-          <w:noProof/>
-          <w:color w:val="auto"/>
-          <w:sz w:val="28"/>
-          <w:szCs w:val="28"/>
-        </w:rPr>
-      </w:pPr>
-      <w:r>
-        <w:rPr>
-          <w:color w:val="auto"/>
-          <w:sz w:val="28"/>
-          <w:szCs w:val="28"/>
-        </w:rPr>
-        <w:t xml:space="preserve">Работа нейронной сети была протестирована на нескольких изображениях. </w:t>
-      </w:r>
-      <w:r>
-        <w:rPr>
-          <w:noProof/>
-          <w:color w:val="auto"/>
-          <w:sz w:val="28"/>
-          <w:szCs w:val="28"/>
-        </w:rPr>
-        <w:t>Результаты работы нейронной сети оказались более качественными в сравнении с результатами работы алгоритма без использования нейронной сети.</w:t>
-      </w:r>
-      <w:r>
-        <w:rPr>
-          <w:noProof/>
+          <w:color w:val="auto"/>
+          <w:sz w:val="28"/>
+          <w:szCs w:val="28"/>
+        </w:rPr>
+      </w:pPr>
+      <w:r>
+        <w:rPr>
+          <w:color w:val="auto"/>
+          <w:sz w:val="28"/>
+          <w:szCs w:val="28"/>
+        </w:rPr>
+        <w:t xml:space="preserve">Работа </w:t>
+      </w:r>
+      <w:r>
+        <w:rPr>
+          <w:color w:val="auto"/>
+          <w:sz w:val="28"/>
+          <w:szCs w:val="28"/>
+        </w:rPr>
+        <w:t xml:space="preserve">алгоритмов </w:t>
+      </w:r>
+      <w:r>
+        <w:rPr>
+          <w:color w:val="auto"/>
+          <w:sz w:val="28"/>
+          <w:szCs w:val="28"/>
+        </w:rPr>
+        <w:t>нейронных сетей</w:t>
+      </w:r>
+      <w:r>
+        <w:rPr>
           <w:color w:val="auto"/>
           <w:sz w:val="28"/>
           <w:szCs w:val="28"/>
@@ -6855,12 +8153,35 @@
       </w:r>
       <w:r>
         <w:rPr>
-          <w:noProof/>
-          <w:color w:val="auto"/>
-          <w:sz w:val="28"/>
-          <w:szCs w:val="28"/>
-        </w:rPr>
-        <w:t>Как вывод – нейронная сеть отлично подходит для распознавания стен на изображениях.</w:t>
+          <w:color w:val="auto"/>
+          <w:sz w:val="28"/>
+          <w:szCs w:val="28"/>
+        </w:rPr>
+        <w:t xml:space="preserve">и алгоритма компьютерного зрения без нейронной сети </w:t>
+      </w:r>
+      <w:r>
+        <w:rPr>
+          <w:color w:val="auto"/>
+          <w:sz w:val="28"/>
+          <w:szCs w:val="28"/>
+        </w:rPr>
+        <w:t xml:space="preserve">была протестирована на нескольких </w:t>
+      </w:r>
+      <w:r>
+        <w:rPr>
+          <w:color w:val="auto"/>
+          <w:sz w:val="28"/>
+          <w:szCs w:val="28"/>
+        </w:rPr>
+        <w:t>типах изображений</w:t>
+      </w:r>
+      <w:r>
+        <w:rPr>
+          <w:color w:val="auto"/>
+          <w:sz w:val="28"/>
+          <w:szCs w:val="28"/>
+        </w:rPr>
+        <w:t xml:space="preserve">. </w:t>
       </w:r>
     </w:p>
     <w:p>
@@ -6868,11 +8189,60 @@
         <w:pStyle w:val="NormalWeb"/>
         <w:shd w:val="clear" w:color="auto" w:fill="FFFFFF"/>
         <w:spacing w:before="0" w:beforeAutospacing="0" w:after="0" w:afterAutospacing="0"/>
-        <w:rPr>
-          <w:color w:val="auto"/>
-          <w:szCs w:val="28"/>
-        </w:rPr>
-      </w:pPr>
+        <w:ind w:firstLine="709"/>
+        <w:jc w:val="both"/>
+        <w:rPr>
+          <w:noProof/>
+          <w:color w:val="auto"/>
+          <w:sz w:val="28"/>
+          <w:szCs w:val="28"/>
+        </w:rPr>
+      </w:pPr>
+      <w:r>
+        <w:rPr>
+          <w:noProof/>
+          <w:color w:val="auto"/>
+          <w:sz w:val="28"/>
+          <w:szCs w:val="28"/>
+        </w:rPr>
+        <w:t>Результаты работы нейронных сетей</w:t>
+      </w:r>
+      <w:r>
+        <w:rPr>
+          <w:noProof/>
+          <w:color w:val="auto"/>
+          <w:sz w:val="28"/>
+          <w:szCs w:val="28"/>
+        </w:rPr>
+        <w:t xml:space="preserve"> оказались более качественными в сравнении с результатами работы алгоритма без использования нейронной сети.</w:t>
+      </w:r>
+      <w:r>
+        <w:rPr>
+          <w:noProof/>
+          <w:color w:val="auto"/>
+          <w:sz w:val="28"/>
+          <w:szCs w:val="28"/>
+        </w:rPr>
+        <w:t xml:space="preserve"> </w:t>
+      </w:r>
+      <w:r>
+        <w:rPr>
+          <w:noProof/>
+          <w:color w:val="auto"/>
+          <w:sz w:val="28"/>
+          <w:szCs w:val="28"/>
+        </w:rPr>
+        <w:t>Как вывод – нейронные сети лучше работают с задачами сегментации изображений, показывая более точные результаты и незначительно проигрывая во времени обработки.</w:t>
+      </w:r>
+      <w:r>
+        <w:rPr>
+          <w:noProof/>
+          <w:color w:val="auto"/>
+          <w:sz w:val="28"/>
+          <w:szCs w:val="28"/>
+        </w:rPr>
+        <w:t xml:space="preserve"> </w:t>
+      </w:r>
     </w:p>
     <w:p>
       <w:pPr>
@@ -6896,204 +8266,8 @@
         </w:rPr>
       </w:pPr>
     </w:p>
-    <w:p>
-      <w:pPr>
-        <w:pStyle w:val="NormalWeb"/>
-        <w:shd w:val="clear" w:color="auto" w:fill="FFFFFF"/>
-        <w:spacing w:before="0" w:beforeAutospacing="0" w:after="0" w:afterAutospacing="0"/>
-        <w:jc w:val="center"/>
-        <w:rPr>
-          <w:noProof/>
-          <w:color w:val="auto"/>
-          <w:sz w:val="28"/>
-          <w:szCs w:val="28"/>
-          <w:lang w:val="en-US"/>
-        </w:rPr>
-      </w:pPr>
-      <w:r>
-        <w:rPr>
-          <w:noProof/>
-          <w:color w:val="auto"/>
-          <w:sz w:val="28"/>
-          <w:szCs w:val="28"/>
-          <w:lang w:val="en-US"/>
-        </w:rPr>
-        <w:lastRenderedPageBreak/>
-        <w:pict>
-          <v:shape id="_x0000_i1029" type="#_x0000_t75" style="width:209.3pt;height:156.55pt">
-            <v:imagedata r:id="rId20" o:title="Untsasdsitled"/>
-          </v:shape>
-        </w:pict>
-      </w:r>
-      <w:r>
-        <w:rPr>
-          <w:noProof/>
-          <w:color w:val="auto"/>
-          <w:sz w:val="28"/>
-          <w:szCs w:val="28"/>
-          <w:lang w:val="en-US"/>
-        </w:rPr>
-        <w:t xml:space="preserve">   </w:t>
-      </w:r>
-      <w:r>
-        <w:rPr>
-          <w:noProof/>
-          <w:color w:val="auto"/>
-          <w:sz w:val="28"/>
-          <w:szCs w:val="28"/>
-          <w:lang w:val="en-US" w:eastAsia="en-US"/>
-        </w:rPr>
-        <w:drawing>
-          <wp:inline distT="0" distB="0" distL="0" distR="0">
-            <wp:extent cx="2604770" cy="1967230"/>
-            <wp:effectExtent l="0" t="0" r="5080" b="0"/>
-            <wp:docPr id="3" name="Picture 3" descr="C:\Users\lanta\AppData\Local\Microsoft\Windows\INetCache\Content.Word\Unsdsdctitled.png"/>
-            <wp:cNvGraphicFramePr>
-              <a:graphicFrameLocks xmlns:a="http://schemas.openxmlformats.org/drawingml/2006/main" noChangeAspect="1"/>
-            </wp:cNvGraphicFramePr>
-            <a:graphic xmlns:a="http://schemas.openxmlformats.org/drawingml/2006/main">
-              <a:graphicData uri="http://schemas.openxmlformats.org/drawingml/2006/picture">
-                <pic:pic xmlns:pic="http://schemas.openxmlformats.org/drawingml/2006/picture">
-                  <pic:nvPicPr>
-                    <pic:cNvPr id="0" name="Picture 9" descr="C:\Users\lanta\AppData\Local\Microsoft\Windows\INetCache\Content.Word\Unsdsdctitled.png"/>
-                    <pic:cNvPicPr>
-                      <a:picLocks noChangeAspect="1" noChangeArrowheads="1"/>
-                    </pic:cNvPicPr>
-                  </pic:nvPicPr>
-                  <pic:blipFill>
-                    <a:blip r:embed="rId21">
-                      <a:extLst>
-                        <a:ext uri="{28A0092B-C50C-407E-A947-70E740481C1C}">
-                          <a14:useLocalDpi xmlns:a14="http://schemas.microsoft.com/office/drawing/2010/main" val="0"/>
-                        </a:ext>
-                      </a:extLst>
-                    </a:blip>
-                    <a:srcRect/>
-                    <a:stretch>
-                      <a:fillRect/>
-                    </a:stretch>
-                  </pic:blipFill>
-                  <pic:spPr bwMode="auto">
-                    <a:xfrm>
-                      <a:off x="0" y="0"/>
-                      <a:ext cx="2604770" cy="1967230"/>
-                    </a:xfrm>
-                    <a:prstGeom prst="rect">
-                      <a:avLst/>
-                    </a:prstGeom>
-                    <a:noFill/>
-                    <a:ln>
-                      <a:noFill/>
-                    </a:ln>
-                  </pic:spPr>
-                </pic:pic>
-              </a:graphicData>
-            </a:graphic>
-          </wp:inline>
-        </w:drawing>
-      </w:r>
-    </w:p>
-    <w:p>
-      <w:pPr>
-        <w:pStyle w:val="NormalWeb"/>
-        <w:shd w:val="clear" w:color="auto" w:fill="FFFFFF"/>
-        <w:spacing w:before="0" w:beforeAutospacing="0" w:after="0" w:afterAutospacing="0"/>
-        <w:jc w:val="center"/>
-        <w:rPr>
-          <w:noProof/>
-          <w:color w:val="auto"/>
-          <w:sz w:val="28"/>
-          <w:szCs w:val="28"/>
-          <w:lang w:val="en-US"/>
-        </w:rPr>
-      </w:pPr>
-    </w:p>
-    <w:p>
-      <w:pPr>
-        <w:pStyle w:val="NormalWeb"/>
-        <w:shd w:val="clear" w:color="auto" w:fill="FFFFFF"/>
-        <w:spacing w:before="0" w:beforeAutospacing="0" w:after="0" w:afterAutospacing="0"/>
-        <w:jc w:val="center"/>
-        <w:rPr>
-          <w:noProof/>
-          <w:color w:val="auto"/>
-          <w:sz w:val="28"/>
-          <w:szCs w:val="28"/>
-        </w:rPr>
-      </w:pPr>
-      <w:r>
-        <w:rPr>
-          <w:noProof/>
-          <w:color w:val="auto"/>
-          <w:sz w:val="28"/>
-          <w:szCs w:val="28"/>
-        </w:rPr>
-        <w:t>Разница между</w:t>
-      </w:r>
-      <w:r>
-        <w:rPr>
-          <w:noProof/>
-          <w:color w:val="auto"/>
-          <w:sz w:val="28"/>
-          <w:szCs w:val="28"/>
-          <w:lang w:val="en-US"/>
-        </w:rPr>
-        <w:t xml:space="preserve"> 1000</w:t>
-      </w:r>
-      <w:r>
-        <w:rPr>
-          <w:noProof/>
-          <w:color w:val="auto"/>
-          <w:sz w:val="28"/>
-          <w:szCs w:val="28"/>
-        </w:rPr>
-        <w:t xml:space="preserve"> и 220 пикселей</w:t>
-      </w:r>
-    </w:p>
-    <w:p>
-      <w:pPr>
-        <w:pStyle w:val="NormalWeb"/>
-        <w:shd w:val="clear" w:color="auto" w:fill="FFFFFF"/>
-        <w:spacing w:before="0" w:beforeAutospacing="0" w:after="0" w:afterAutospacing="0"/>
-        <w:jc w:val="center"/>
-        <w:rPr>
-          <w:noProof/>
-          <w:color w:val="auto"/>
-          <w:sz w:val="28"/>
-          <w:szCs w:val="28"/>
-        </w:rPr>
-      </w:pPr>
-    </w:p>
-    <w:p>
-      <w:pPr>
-        <w:pStyle w:val="NormalWeb"/>
-        <w:shd w:val="clear" w:color="auto" w:fill="FFFFFF"/>
-        <w:spacing w:before="0" w:beforeAutospacing="0" w:after="0" w:afterAutospacing="0"/>
-        <w:jc w:val="center"/>
-        <w:rPr>
-          <w:noProof/>
-          <w:color w:val="auto"/>
-          <w:sz w:val="28"/>
-          <w:szCs w:val="28"/>
-        </w:rPr>
-      </w:pPr>
-    </w:p>
-    <w:p>
-      <w:pPr>
-        <w:pStyle w:val="NormalWeb"/>
-        <w:shd w:val="clear" w:color="auto" w:fill="FFFFFF"/>
-        <w:spacing w:before="0" w:beforeAutospacing="0" w:after="0" w:afterAutospacing="0"/>
-        <w:jc w:val="center"/>
-        <w:rPr>
-          <w:noProof/>
-          <w:color w:val="auto"/>
-          <w:sz w:val="28"/>
-          <w:szCs w:val="28"/>
-        </w:rPr>
-      </w:pPr>
-    </w:p>
     <w:sectPr>
-      <w:footerReference w:type="default" r:id="rId22"/>
+      <w:footerReference w:type="default" r:id="rId23"/>
       <w:pgSz w:w="12240" w:h="15840"/>
       <w:pgMar w:top="1134" w:right="567" w:bottom="1134" w:left="1701" w:header="720" w:footer="720" w:gutter="0"/>
       <w:pgNumType w:start="1"/>
@@ -7189,7 +8363,7 @@
             <w:sz w:val="28"/>
             <w:szCs w:val="28"/>
           </w:rPr>
-          <w:t>8</w:t>
+          <w:t>10</w:t>
         </w:r>
         <w:r>
           <w:rPr>
@@ -8030,6 +9204,119 @@
     </w:lvl>
   </w:abstractNum>
   <w:abstractNum w:abstractNumId="7">
+    <w:nsid w:val="27D42E77"/>
+    <w:multiLevelType w:val="hybridMultilevel"/>
+    <w:tmpl w:val="86806636"/>
+    <w:lvl w:ilvl="0" w:tplc="626405AC">
+      <w:start w:val="1"/>
+      <w:numFmt w:val="bullet"/>
+      <w:lvlText w:val=""/>
+      <w:lvlJc w:val="left"/>
+      <w:pPr>
+        <w:ind w:left="1440" w:hanging="360"/>
+      </w:pPr>
+      <w:rPr>
+        <w:rFonts w:ascii="Symbol" w:hAnsi="Symbol" w:hint="default"/>
+      </w:rPr>
+    </w:lvl>
+    <w:lvl w:ilvl="1" w:tplc="04090003" w:tentative="1">
+      <w:start w:val="1"/>
+      <w:numFmt w:val="bullet"/>
+      <w:lvlText w:val="o"/>
+      <w:lvlJc w:val="left"/>
+      <w:pPr>
+        <w:ind w:left="2160" w:hanging="360"/>
+      </w:pPr>
+      <w:rPr>
+        <w:rFonts w:ascii="Courier New" w:hAnsi="Courier New" w:cs="Courier New" w:hint="default"/>
+      </w:rPr>
+    </w:lvl>
+    <w:lvl w:ilvl="2" w:tplc="04090005" w:tentative="1">
+      <w:start w:val="1"/>
+      <w:numFmt w:val="bullet"/>
+      <w:lvlText w:val=""/>
+      <w:lvlJc w:val="left"/>
+      <w:pPr>
+        <w:ind w:left="2880" w:hanging="360"/>
+      </w:pPr>
+      <w:rPr>
+        <w:rFonts w:ascii="Wingdings" w:hAnsi="Wingdings" w:hint="default"/>
+      </w:rPr>
+    </w:lvl>
+    <w:lvl w:ilvl="3" w:tplc="04090001" w:tentative="1">
+      <w:start w:val="1"/>
+      <w:numFmt w:val="bullet"/>
+      <w:lvlText w:val=""/>
+      <w:lvlJc w:val="left"/>
+      <w:pPr>
+        <w:ind w:left="3600" w:hanging="360"/>
+      </w:pPr>
+      <w:rPr>
+        <w:rFonts w:ascii="Symbol" w:hAnsi="Symbol" w:hint="default"/>
+      </w:rPr>
+    </w:lvl>
+    <w:lvl w:ilvl="4" w:tplc="04090003" w:tentative="1">
+      <w:start w:val="1"/>
+      <w:numFmt w:val="bullet"/>
+      <w:lvlText w:val="o"/>
+      <w:lvlJc w:val="left"/>
+      <w:pPr>
+        <w:ind w:left="4320" w:hanging="360"/>
+      </w:pPr>
+      <w:rPr>
+        <w:rFonts w:ascii="Courier New" w:hAnsi="Courier New" w:cs="Courier New" w:hint="default"/>
+      </w:rPr>
+    </w:lvl>
+    <w:lvl w:ilvl="5" w:tplc="04090005" w:tentative="1">
+      <w:start w:val="1"/>
+      <w:numFmt w:val="bullet"/>
+      <w:lvlText w:val=""/>
+      <w:lvlJc w:val="left"/>
+      <w:pPr>
+        <w:ind w:left="5040" w:hanging="360"/>
+      </w:pPr>
+      <w:rPr>
+        <w:rFonts w:ascii="Wingdings" w:hAnsi="Wingdings" w:hint="default"/>
+      </w:rPr>
+    </w:lvl>
+    <w:lvl w:ilvl="6" w:tplc="04090001" w:tentative="1">
+      <w:start w:val="1"/>
+      <w:numFmt w:val="bullet"/>
+      <w:lvlText w:val=""/>
+      <w:lvlJc w:val="left"/>
+      <w:pPr>
+        <w:ind w:left="5760" w:hanging="360"/>
+      </w:pPr>
+      <w:rPr>
+        <w:rFonts w:ascii="Symbol" w:hAnsi="Symbol" w:hint="default"/>
+      </w:rPr>
+    </w:lvl>
+    <w:lvl w:ilvl="7" w:tplc="04090003" w:tentative="1">
+      <w:start w:val="1"/>
+      <w:numFmt w:val="bullet"/>
+      <w:lvlText w:val="o"/>
+      <w:lvlJc w:val="left"/>
+      <w:pPr>
+        <w:ind w:left="6480" w:hanging="360"/>
+      </w:pPr>
+      <w:rPr>
+        <w:rFonts w:ascii="Courier New" w:hAnsi="Courier New" w:cs="Courier New" w:hint="default"/>
+      </w:rPr>
+    </w:lvl>
+    <w:lvl w:ilvl="8" w:tplc="04090005" w:tentative="1">
+      <w:start w:val="1"/>
+      <w:numFmt w:val="bullet"/>
+      <w:lvlText w:val=""/>
+      <w:lvlJc w:val="left"/>
+      <w:pPr>
+        <w:ind w:left="7200" w:hanging="360"/>
+      </w:pPr>
+      <w:rPr>
+        <w:rFonts w:ascii="Wingdings" w:hAnsi="Wingdings" w:hint="default"/>
+      </w:rPr>
+    </w:lvl>
+  </w:abstractNum>
+  <w:abstractNum w:abstractNumId="8">
     <w:nsid w:val="31677E56"/>
     <w:multiLevelType w:val="hybridMultilevel"/>
     <w:tmpl w:val="0738677A"/>
@@ -8142,7 +9429,7 @@
       </w:rPr>
     </w:lvl>
   </w:abstractNum>
-  <w:abstractNum w:abstractNumId="8">
+  <w:abstractNum w:abstractNumId="9">
     <w:nsid w:val="43402915"/>
     <w:multiLevelType w:val="hybridMultilevel"/>
     <w:tmpl w:val="6476A08C"/>
@@ -8255,7 +9542,7 @@
       </w:rPr>
     </w:lvl>
   </w:abstractNum>
-  <w:abstractNum w:abstractNumId="9">
+  <w:abstractNum w:abstractNumId="10">
     <w:nsid w:val="4A5563BA"/>
     <w:multiLevelType w:val="hybridMultilevel"/>
     <w:tmpl w:val="B2F2A358"/>
@@ -8368,7 +9655,7 @@
       </w:rPr>
     </w:lvl>
   </w:abstractNum>
-  <w:abstractNum w:abstractNumId="10">
+  <w:abstractNum w:abstractNumId="11">
     <w:nsid w:val="4D4D43D5"/>
     <w:multiLevelType w:val="multilevel"/>
     <w:tmpl w:val="1332E572"/>
@@ -8490,7 +9777,7 @@
       </w:rPr>
     </w:lvl>
   </w:abstractNum>
-  <w:abstractNum w:abstractNumId="11">
+  <w:abstractNum w:abstractNumId="12">
     <w:nsid w:val="50A5185E"/>
     <w:multiLevelType w:val="hybridMultilevel"/>
     <w:tmpl w:val="40E29B56"/>
@@ -8585,7 +9872,7 @@
       </w:pPr>
     </w:lvl>
   </w:abstractNum>
-  <w:abstractNum w:abstractNumId="12">
+  <w:abstractNum w:abstractNumId="13">
     <w:nsid w:val="568D3164"/>
     <w:multiLevelType w:val="multilevel"/>
     <w:tmpl w:val="13B68096"/>
@@ -8707,7 +9994,7 @@
       </w:rPr>
     </w:lvl>
   </w:abstractNum>
-  <w:abstractNum w:abstractNumId="13">
+  <w:abstractNum w:abstractNumId="14">
     <w:nsid w:val="5B104A31"/>
     <w:multiLevelType w:val="multilevel"/>
     <w:tmpl w:val="0FD607CE"/>
@@ -8829,7 +10116,7 @@
       </w:rPr>
     </w:lvl>
   </w:abstractNum>
-  <w:abstractNum w:abstractNumId="14">
+  <w:abstractNum w:abstractNumId="15">
     <w:nsid w:val="62B75207"/>
     <w:multiLevelType w:val="hybridMultilevel"/>
     <w:tmpl w:val="57C45AC0"/>
@@ -8942,7 +10229,7 @@
       </w:rPr>
     </w:lvl>
   </w:abstractNum>
-  <w:abstractNum w:abstractNumId="15">
+  <w:abstractNum w:abstractNumId="16">
     <w:nsid w:val="656B0F9F"/>
     <w:multiLevelType w:val="multilevel"/>
     <w:tmpl w:val="07F2417E"/>
@@ -9056,7 +10343,7 @@
       </w:rPr>
     </w:lvl>
   </w:abstractNum>
-  <w:abstractNum w:abstractNumId="16">
+  <w:abstractNum w:abstractNumId="17">
     <w:nsid w:val="67AC0F5D"/>
     <w:multiLevelType w:val="hybridMultilevel"/>
     <w:tmpl w:val="4CFCAF06"/>
@@ -9169,7 +10456,7 @@
       </w:rPr>
     </w:lvl>
   </w:abstractNum>
-  <w:abstractNum w:abstractNumId="17">
+  <w:abstractNum w:abstractNumId="18">
     <w:nsid w:val="68166BF8"/>
     <w:multiLevelType w:val="hybridMultilevel"/>
     <w:tmpl w:val="9572B1CC"/>
@@ -9282,7 +10569,7 @@
       </w:rPr>
     </w:lvl>
   </w:abstractNum>
-  <w:abstractNum w:abstractNumId="18">
+  <w:abstractNum w:abstractNumId="19">
     <w:nsid w:val="6D743FA0"/>
     <w:multiLevelType w:val="multilevel"/>
     <w:tmpl w:val="1EB2E0C6"/>
@@ -9431,7 +10718,7 @@
       </w:rPr>
     </w:lvl>
   </w:abstractNum>
-  <w:abstractNum w:abstractNumId="19">
+  <w:abstractNum w:abstractNumId="20">
     <w:nsid w:val="73570F11"/>
     <w:multiLevelType w:val="hybridMultilevel"/>
     <w:tmpl w:val="63CC044C"/>
@@ -9544,7 +10831,7 @@
       </w:rPr>
     </w:lvl>
   </w:abstractNum>
-  <w:abstractNum w:abstractNumId="20">
+  <w:abstractNum w:abstractNumId="21">
     <w:nsid w:val="7B251392"/>
     <w:multiLevelType w:val="multilevel"/>
     <w:tmpl w:val="FDEE26DC"/>
@@ -9693,7 +10980,7 @@
       </w:rPr>
     </w:lvl>
   </w:abstractNum>
-  <w:abstractNum w:abstractNumId="21">
+  <w:abstractNum w:abstractNumId="22">
     <w:nsid w:val="7C45429A"/>
     <w:multiLevelType w:val="multilevel"/>
     <w:tmpl w:val="A5448EAC"/>
@@ -9852,10 +11139,10 @@
     <w:abstractNumId w:val="1"/>
   </w:num>
   <w:num w:numId="4">
-    <w:abstractNumId w:val="13"/>
+    <w:abstractNumId w:val="14"/>
   </w:num>
   <w:num w:numId="5">
-    <w:abstractNumId w:val="12"/>
+    <w:abstractNumId w:val="13"/>
   </w:num>
   <w:num w:numId="6">
     <w:abstractNumId w:val="2"/>
@@ -9864,7 +11151,7 @@
     <w:abstractNumId w:val="4"/>
   </w:num>
   <w:num w:numId="8">
-    <w:abstractNumId w:val="11"/>
+    <w:abstractNumId w:val="12"/>
   </w:num>
   <w:num w:numId="9">
     <w:abstractNumId w:val="0"/>
@@ -9873,49 +11160,52 @@
     <w:abstractNumId w:val="2"/>
   </w:num>
   <w:num w:numId="11">
-    <w:abstractNumId w:val="14"/>
+    <w:abstractNumId w:val="15"/>
   </w:num>
   <w:num w:numId="12">
-    <w:abstractNumId w:val="18"/>
+    <w:abstractNumId w:val="19"/>
   </w:num>
   <w:num w:numId="13">
-    <w:abstractNumId w:val="20"/>
+    <w:abstractNumId w:val="21"/>
   </w:num>
   <w:num w:numId="14">
-    <w:abstractNumId w:val="21"/>
+    <w:abstractNumId w:val="22"/>
   </w:num>
   <w:num w:numId="15">
-    <w:abstractNumId w:val="17"/>
+    <w:abstractNumId w:val="18"/>
   </w:num>
   <w:num w:numId="16">
     <w:abstractNumId w:val="2"/>
   </w:num>
   <w:num w:numId="17">
-    <w:abstractNumId w:val="15"/>
+    <w:abstractNumId w:val="16"/>
   </w:num>
   <w:num w:numId="18">
-    <w:abstractNumId w:val="16"/>
+    <w:abstractNumId w:val="17"/>
   </w:num>
   <w:num w:numId="19">
-    <w:abstractNumId w:val="9"/>
+    <w:abstractNumId w:val="10"/>
   </w:num>
   <w:num w:numId="20">
-    <w:abstractNumId w:val="8"/>
+    <w:abstractNumId w:val="9"/>
   </w:num>
   <w:num w:numId="21">
     <w:abstractNumId w:val="5"/>
   </w:num>
   <w:num w:numId="22">
-    <w:abstractNumId w:val="10"/>
+    <w:abstractNumId w:val="11"/>
   </w:num>
   <w:num w:numId="23">
-    <w:abstractNumId w:val="7"/>
+    <w:abstractNumId w:val="8"/>
   </w:num>
   <w:num w:numId="24">
-    <w:abstractNumId w:val="19"/>
+    <w:abstractNumId w:val="20"/>
   </w:num>
   <w:num w:numId="25">
     <w:abstractNumId w:val="3"/>
+  </w:num>
+  <w:num w:numId="26">
+    <w:abstractNumId w:val="7"/>
   </w:num>
 </w:numbering>
 </file>
@@ -11724,7 +13014,7 @@
 </file>
 
 <file path=customXml/itemProps1.xml><?xml version="1.0" encoding="utf-8"?>
-<ds:datastoreItem xmlns:ds="http://schemas.openxmlformats.org/officeDocument/2006/customXml" ds:itemID="{53CDE698-99A1-4601-B2D6-08D536EF874E}">
+<ds:datastoreItem xmlns:ds="http://schemas.openxmlformats.org/officeDocument/2006/customXml" ds:itemID="{B7F1CA6A-CCB1-4460-9E6E-13968A18F8AE}">
   <ds:schemaRefs>
     <ds:schemaRef ds:uri="http://schemas.openxmlformats.org/officeDocument/2006/bibliography"/>
   </ds:schemaRefs>

</xml_diff>